<commit_message>
Began With the 1st Draft
</commit_message>
<xml_diff>
--- a/Project1Report.docx
+++ b/Project1Report.docx
@@ -8,28 +8,31 @@
           <w:rFonts w:asciiTheme="majorBidi" w:hAnsiTheme="majorBidi" w:cstheme="majorBidi"/>
           <w:sz w:val="28"/>
           <w:szCs w:val="28"/>
-          <w:lang w:val="es-ES"/>
-        </w:rPr>
-      </w:pPr>
-      <w:proofErr w:type="spellStart"/>
-      <w:r>
-        <w:rPr>
-          <w:rFonts w:asciiTheme="majorBidi" w:hAnsiTheme="majorBidi" w:cstheme="majorBidi"/>
-          <w:sz w:val="28"/>
-          <w:szCs w:val="28"/>
-          <w:lang w:val="es-ES"/>
-        </w:rPr>
-        <w:t>Task</w:t>
-      </w:r>
-      <w:proofErr w:type="spellEnd"/>
-      <w:r>
-        <w:rPr>
-          <w:rFonts w:asciiTheme="majorBidi" w:hAnsiTheme="majorBidi" w:cstheme="majorBidi"/>
-          <w:sz w:val="28"/>
-          <w:szCs w:val="28"/>
-          <w:lang w:val="es-ES"/>
-        </w:rPr>
-        <w:t xml:space="preserve"> 1:</w:t>
+        </w:rPr>
+      </w:pPr>
+      <w:r>
+        <w:rPr>
+          <w:rFonts w:asciiTheme="majorBidi" w:hAnsiTheme="majorBidi" w:cstheme="majorBidi"/>
+          <w:sz w:val="28"/>
+          <w:szCs w:val="28"/>
+        </w:rPr>
+        <w:t>Task 1:</w:t>
+      </w:r>
+      <w:r>
+        <w:rPr>
+          <w:rFonts w:asciiTheme="majorBidi" w:hAnsiTheme="majorBidi" w:cstheme="majorBidi"/>
+          <w:sz w:val="28"/>
+          <w:szCs w:val="28"/>
+        </w:rPr>
+        <w:t xml:space="preserve"> </w:t>
+      </w:r>
+      <w:r>
+        <w:rPr>
+          <w:rFonts w:asciiTheme="majorBidi" w:hAnsiTheme="majorBidi" w:cstheme="majorBidi"/>
+          <w:sz w:val="28"/>
+          <w:szCs w:val="28"/>
+        </w:rPr>
+        <w:t>Transforming 8-puzzle to 15-puzzle</w:t>
       </w:r>
     </w:p>
     <w:p>
@@ -38,9 +41,1182 @@
           <w:rFonts w:asciiTheme="majorBidi" w:hAnsiTheme="majorBidi" w:cstheme="majorBidi"/>
           <w:sz w:val="28"/>
           <w:szCs w:val="28"/>
-          <w:lang w:val="es-ES"/>
-        </w:rPr>
-      </w:pPr>
+        </w:rPr>
+      </w:pPr>
+      <w:r>
+        <w:rPr>
+          <w:rFonts w:asciiTheme="majorBidi" w:hAnsiTheme="majorBidi" w:cstheme="majorBidi"/>
+          <w:sz w:val="28"/>
+          <w:szCs w:val="28"/>
+        </w:rPr>
+        <w:t>-</w:t>
+      </w:r>
+      <w:r>
+        <w:rPr>
+          <w:rFonts w:asciiTheme="majorBidi" w:hAnsiTheme="majorBidi" w:cstheme="majorBidi"/>
+          <w:sz w:val="28"/>
+          <w:szCs w:val="28"/>
+        </w:rPr>
+        <w:t>File: fifteenpuzzle.py</w:t>
+      </w:r>
+    </w:p>
+    <w:p>
+      <w:pPr>
+        <w:rPr>
+          <w:rFonts w:asciiTheme="majorBidi" w:hAnsiTheme="majorBidi" w:cstheme="majorBidi"/>
+          <w:sz w:val="28"/>
+          <w:szCs w:val="28"/>
+        </w:rPr>
+      </w:pPr>
+      <w:r>
+        <w:rPr>
+          <w:rFonts w:asciiTheme="majorBidi" w:hAnsiTheme="majorBidi" w:cstheme="majorBidi"/>
+          <w:sz w:val="28"/>
+          <w:szCs w:val="28"/>
+        </w:rPr>
+        <w:t>The 8-puzzle operates in a 3 by 3 table, one blank space, and 8 other spaces. As for the 15-puzzle, it should instead operate in a 4 by 4 tables, with 1 blank space and 15 other spaces, hence the name 15-puzzle. To support a 4x4 table</w:t>
+      </w:r>
+      <w:r>
+        <w:rPr>
+          <w:rFonts w:asciiTheme="majorBidi" w:hAnsiTheme="majorBidi" w:cstheme="majorBidi"/>
+          <w:sz w:val="28"/>
+          <w:szCs w:val="28"/>
+        </w:rPr>
+        <w:t>,</w:t>
+      </w:r>
+      <w:r>
+        <w:rPr>
+          <w:rFonts w:asciiTheme="majorBidi" w:hAnsiTheme="majorBidi" w:cstheme="majorBidi"/>
+          <w:sz w:val="28"/>
+          <w:szCs w:val="28"/>
+        </w:rPr>
+        <w:t xml:space="preserve"> we changed</w:t>
+      </w:r>
+      <w:r>
+        <w:rPr>
+          <w:rFonts w:asciiTheme="majorBidi" w:hAnsiTheme="majorBidi" w:cstheme="majorBidi"/>
+          <w:sz w:val="28"/>
+          <w:szCs w:val="28"/>
+        </w:rPr>
+        <w:t>:</w:t>
+      </w:r>
+    </w:p>
+    <w:p>
+      <w:pPr>
+        <w:rPr>
+          <w:rFonts w:asciiTheme="majorBidi" w:hAnsiTheme="majorBidi" w:cstheme="majorBidi"/>
+          <w:sz w:val="28"/>
+          <w:szCs w:val="28"/>
+        </w:rPr>
+      </w:pPr>
+      <w:r>
+        <w:rPr>
+          <w:rFonts w:asciiTheme="majorBidi" w:hAnsiTheme="majorBidi" w:cstheme="majorBidi"/>
+          <w:sz w:val="28"/>
+          <w:szCs w:val="28"/>
+        </w:rPr>
+        <w:t>-T</w:t>
+      </w:r>
+      <w:r>
+        <w:rPr>
+          <w:rFonts w:asciiTheme="majorBidi" w:hAnsiTheme="majorBidi" w:cstheme="majorBidi"/>
+          <w:sz w:val="28"/>
+          <w:szCs w:val="28"/>
+        </w:rPr>
+        <w:t>he row &amp; col count both to 4 in the</w:t>
+      </w:r>
+      <w:r>
+        <w:rPr>
+          <w:rFonts w:asciiTheme="majorBidi" w:hAnsiTheme="majorBidi" w:cstheme="majorBidi"/>
+          <w:sz w:val="28"/>
+          <w:szCs w:val="28"/>
+        </w:rPr>
+        <w:t xml:space="preserve"> </w:t>
+      </w:r>
+      <w:proofErr w:type="spellStart"/>
+      <w:r>
+        <w:rPr>
+          <w:rFonts w:asciiTheme="majorBidi" w:hAnsiTheme="majorBidi" w:cstheme="majorBidi"/>
+          <w:sz w:val="28"/>
+          <w:szCs w:val="28"/>
+        </w:rPr>
+        <w:t>FifteenPuzzleState</w:t>
+      </w:r>
+      <w:proofErr w:type="spellEnd"/>
+      <w:r>
+        <w:rPr>
+          <w:rFonts w:asciiTheme="majorBidi" w:hAnsiTheme="majorBidi" w:cstheme="majorBidi"/>
+          <w:sz w:val="28"/>
+          <w:szCs w:val="28"/>
+        </w:rPr>
+        <w:t xml:space="preserve"> </w:t>
+      </w:r>
+      <w:r>
+        <w:rPr>
+          <w:rFonts w:asciiTheme="majorBidi" w:hAnsiTheme="majorBidi" w:cstheme="majorBidi"/>
+          <w:sz w:val="28"/>
+          <w:szCs w:val="28"/>
+        </w:rPr>
+        <w:t xml:space="preserve">constructor </w:t>
+      </w:r>
+      <w:r>
+        <w:rPr>
+          <w:rFonts w:asciiTheme="majorBidi" w:hAnsiTheme="majorBidi" w:cstheme="majorBidi"/>
+          <w:sz w:val="28"/>
+          <w:szCs w:val="28"/>
+        </w:rPr>
+        <w:t>where the table cells are initialized</w:t>
+      </w:r>
+      <w:r>
+        <w:rPr>
+          <w:rFonts w:asciiTheme="majorBidi" w:hAnsiTheme="majorBidi" w:cstheme="majorBidi"/>
+          <w:sz w:val="28"/>
+          <w:szCs w:val="28"/>
+        </w:rPr>
+        <w:t>,</w:t>
+      </w:r>
+      <w:r>
+        <w:rPr>
+          <w:rFonts w:asciiTheme="majorBidi" w:hAnsiTheme="majorBidi" w:cstheme="majorBidi"/>
+          <w:sz w:val="28"/>
+          <w:szCs w:val="28"/>
+        </w:rPr>
+        <w:t xml:space="preserve"> and</w:t>
+      </w:r>
+      <w:r>
+        <w:rPr>
+          <w:rFonts w:asciiTheme="majorBidi" w:hAnsiTheme="majorBidi" w:cstheme="majorBidi"/>
+          <w:sz w:val="28"/>
+          <w:szCs w:val="28"/>
+        </w:rPr>
+        <w:t xml:space="preserve"> </w:t>
+      </w:r>
+      <w:r>
+        <w:rPr>
+          <w:rFonts w:asciiTheme="majorBidi" w:hAnsiTheme="majorBidi" w:cstheme="majorBidi"/>
+          <w:sz w:val="28"/>
+          <w:szCs w:val="28"/>
+        </w:rPr>
+        <w:t xml:space="preserve">the </w:t>
+      </w:r>
+      <w:proofErr w:type="spellStart"/>
+      <w:r>
+        <w:rPr>
+          <w:rFonts w:asciiTheme="majorBidi" w:hAnsiTheme="majorBidi" w:cstheme="majorBidi"/>
+          <w:sz w:val="28"/>
+          <w:szCs w:val="28"/>
+        </w:rPr>
+        <w:t>isGoal</w:t>
+      </w:r>
+      <w:proofErr w:type="spellEnd"/>
+      <w:r>
+        <w:rPr>
+          <w:rFonts w:asciiTheme="majorBidi" w:hAnsiTheme="majorBidi" w:cstheme="majorBidi"/>
+          <w:sz w:val="28"/>
+          <w:szCs w:val="28"/>
+        </w:rPr>
+        <w:t>(self) function where it handles goal checking of the current state</w:t>
+      </w:r>
+      <w:r>
+        <w:rPr>
+          <w:rFonts w:asciiTheme="majorBidi" w:hAnsiTheme="majorBidi" w:cstheme="majorBidi"/>
+          <w:sz w:val="28"/>
+          <w:szCs w:val="28"/>
+        </w:rPr>
+        <w:t>:</w:t>
+      </w:r>
+    </w:p>
+    <w:p>
+      <w:pPr>
+        <w:rPr>
+          <w:rFonts w:asciiTheme="majorBidi" w:hAnsiTheme="majorBidi" w:cstheme="majorBidi"/>
+          <w:sz w:val="28"/>
+          <w:szCs w:val="28"/>
+        </w:rPr>
+      </w:pPr>
+      <w:r>
+        <w:rPr>
+          <w:noProof/>
+        </w:rPr>
+        <w:drawing>
+          <wp:inline distT="0" distB="0" distL="0" distR="0" wp14:anchorId="4C81380D" wp14:editId="54356D0B">
+            <wp:extent cx="5943600" cy="3409315"/>
+            <wp:effectExtent l="0" t="0" r="0" b="635"/>
+            <wp:docPr id="99872234" name="Picture 1" descr="A computer screen shot of a program&#10;&#10;Description automatically generated"/>
+            <wp:cNvGraphicFramePr>
+              <a:graphicFrameLocks xmlns:a="http://schemas.openxmlformats.org/drawingml/2006/main" noChangeAspect="1"/>
+            </wp:cNvGraphicFramePr>
+            <a:graphic xmlns:a="http://schemas.openxmlformats.org/drawingml/2006/main">
+              <a:graphicData uri="http://schemas.openxmlformats.org/drawingml/2006/picture">
+                <pic:pic xmlns:pic="http://schemas.openxmlformats.org/drawingml/2006/picture">
+                  <pic:nvPicPr>
+                    <pic:cNvPr id="99872234" name="Picture 1" descr="A computer screen shot of a program&#10;&#10;Description automatically generated"/>
+                    <pic:cNvPicPr>
+                      <a:picLocks noChangeAspect="1" noChangeArrowheads="1"/>
+                    </pic:cNvPicPr>
+                  </pic:nvPicPr>
+                  <pic:blipFill rotWithShape="1">
+                    <a:blip r:embed="rId5">
+                      <a:extLst>
+                        <a:ext uri="{28A0092B-C50C-407E-A947-70E740481C1C}">
+                          <a14:useLocalDpi xmlns:a14="http://schemas.microsoft.com/office/drawing/2010/main" val="0"/>
+                        </a:ext>
+                      </a:extLst>
+                    </a:blip>
+                    <a:srcRect t="7447"/>
+                    <a:stretch/>
+                  </pic:blipFill>
+                  <pic:spPr bwMode="auto">
+                    <a:xfrm>
+                      <a:off x="0" y="0"/>
+                      <a:ext cx="5943600" cy="3409315"/>
+                    </a:xfrm>
+                    <a:prstGeom prst="rect">
+                      <a:avLst/>
+                    </a:prstGeom>
+                    <a:noFill/>
+                    <a:ln>
+                      <a:noFill/>
+                    </a:ln>
+                    <a:extLst>
+                      <a:ext uri="{53640926-AAD7-44D8-BBD7-CCE9431645EC}">
+                        <a14:shadowObscured xmlns:a14="http://schemas.microsoft.com/office/drawing/2010/main"/>
+                      </a:ext>
+                    </a:extLst>
+                  </pic:spPr>
+                </pic:pic>
+              </a:graphicData>
+            </a:graphic>
+          </wp:inline>
+        </w:drawing>
+      </w:r>
+    </w:p>
+    <w:p>
+      <w:pPr>
+        <w:rPr>
+          <w:rFonts w:asciiTheme="majorBidi" w:hAnsiTheme="majorBidi" w:cstheme="majorBidi"/>
+          <w:sz w:val="28"/>
+          <w:szCs w:val="28"/>
+        </w:rPr>
+      </w:pPr>
+      <w:r>
+        <w:rPr>
+          <w:noProof/>
+        </w:rPr>
+        <w:lastRenderedPageBreak/>
+        <w:drawing>
+          <wp:inline distT="0" distB="0" distL="0" distR="0" wp14:anchorId="5019C4A6" wp14:editId="6CDBEA49">
+            <wp:extent cx="5943600" cy="4472940"/>
+            <wp:effectExtent l="0" t="0" r="0" b="3810"/>
+            <wp:docPr id="1960304740" name="Picture 2" descr="A screenshot of a computer program&#10;&#10;Description automatically generated"/>
+            <wp:cNvGraphicFramePr>
+              <a:graphicFrameLocks xmlns:a="http://schemas.openxmlformats.org/drawingml/2006/main" noChangeAspect="1"/>
+            </wp:cNvGraphicFramePr>
+            <a:graphic xmlns:a="http://schemas.openxmlformats.org/drawingml/2006/main">
+              <a:graphicData uri="http://schemas.openxmlformats.org/drawingml/2006/picture">
+                <pic:pic xmlns:pic="http://schemas.openxmlformats.org/drawingml/2006/picture">
+                  <pic:nvPicPr>
+                    <pic:cNvPr id="1960304740" name="Picture 2" descr="A screenshot of a computer program&#10;&#10;Description automatically generated"/>
+                    <pic:cNvPicPr>
+                      <a:picLocks noChangeAspect="1" noChangeArrowheads="1"/>
+                    </pic:cNvPicPr>
+                  </pic:nvPicPr>
+                  <pic:blipFill>
+                    <a:blip r:embed="rId6">
+                      <a:extLst>
+                        <a:ext uri="{28A0092B-C50C-407E-A947-70E740481C1C}">
+                          <a14:useLocalDpi xmlns:a14="http://schemas.microsoft.com/office/drawing/2010/main" val="0"/>
+                        </a:ext>
+                      </a:extLst>
+                    </a:blip>
+                    <a:srcRect/>
+                    <a:stretch>
+                      <a:fillRect/>
+                    </a:stretch>
+                  </pic:blipFill>
+                  <pic:spPr bwMode="auto">
+                    <a:xfrm>
+                      <a:off x="0" y="0"/>
+                      <a:ext cx="5943600" cy="4472940"/>
+                    </a:xfrm>
+                    <a:prstGeom prst="rect">
+                      <a:avLst/>
+                    </a:prstGeom>
+                    <a:noFill/>
+                    <a:ln>
+                      <a:noFill/>
+                    </a:ln>
+                  </pic:spPr>
+                </pic:pic>
+              </a:graphicData>
+            </a:graphic>
+          </wp:inline>
+        </w:drawing>
+      </w:r>
+    </w:p>
+    <w:p>
+      <w:pPr>
+        <w:rPr>
+          <w:rFonts w:asciiTheme="majorBidi" w:hAnsiTheme="majorBidi" w:cstheme="majorBidi"/>
+          <w:sz w:val="28"/>
+          <w:szCs w:val="28"/>
+        </w:rPr>
+      </w:pPr>
+    </w:p>
+    <w:p>
+      <w:pPr>
+        <w:rPr>
+          <w:rFonts w:asciiTheme="majorBidi" w:hAnsiTheme="majorBidi" w:cstheme="majorBidi"/>
+          <w:sz w:val="28"/>
+          <w:szCs w:val="28"/>
+        </w:rPr>
+      </w:pPr>
+      <w:r>
+        <w:rPr>
+          <w:rFonts w:asciiTheme="majorBidi" w:hAnsiTheme="majorBidi" w:cstheme="majorBidi"/>
+          <w:sz w:val="28"/>
+          <w:szCs w:val="28"/>
+        </w:rPr>
+        <w:t>-The</w:t>
+      </w:r>
+      <w:r>
+        <w:rPr>
+          <w:rFonts w:asciiTheme="majorBidi" w:hAnsiTheme="majorBidi" w:cstheme="majorBidi"/>
+          <w:sz w:val="28"/>
+          <w:szCs w:val="28"/>
+        </w:rPr>
+        <w:t xml:space="preserve"> </w:t>
+      </w:r>
+      <w:proofErr w:type="spellStart"/>
+      <w:r>
+        <w:rPr>
+          <w:rFonts w:asciiTheme="majorBidi" w:hAnsiTheme="majorBidi" w:cstheme="majorBidi"/>
+          <w:sz w:val="28"/>
+          <w:szCs w:val="28"/>
+        </w:rPr>
+        <w:t>legalMoves</w:t>
+      </w:r>
+      <w:proofErr w:type="spellEnd"/>
+      <w:r>
+        <w:rPr>
+          <w:rFonts w:asciiTheme="majorBidi" w:hAnsiTheme="majorBidi" w:cstheme="majorBidi"/>
+          <w:sz w:val="28"/>
+          <w:szCs w:val="28"/>
+        </w:rPr>
+        <w:t>(</w:t>
+      </w:r>
+      <w:r>
+        <w:rPr>
+          <w:rFonts w:asciiTheme="majorBidi" w:hAnsiTheme="majorBidi" w:cstheme="majorBidi"/>
+          <w:sz w:val="28"/>
+          <w:szCs w:val="28"/>
+        </w:rPr>
+        <w:t>self</w:t>
+      </w:r>
+      <w:r>
+        <w:rPr>
+          <w:rFonts w:asciiTheme="majorBidi" w:hAnsiTheme="majorBidi" w:cstheme="majorBidi"/>
+          <w:sz w:val="28"/>
+          <w:szCs w:val="28"/>
+        </w:rPr>
+        <w:t>)</w:t>
+      </w:r>
+      <w:r>
+        <w:rPr>
+          <w:rFonts w:asciiTheme="majorBidi" w:hAnsiTheme="majorBidi" w:cstheme="majorBidi"/>
+          <w:sz w:val="28"/>
+          <w:szCs w:val="28"/>
+        </w:rPr>
+        <w:t xml:space="preserve"> function</w:t>
+      </w:r>
+      <w:r>
+        <w:rPr>
+          <w:rFonts w:asciiTheme="majorBidi" w:hAnsiTheme="majorBidi" w:cstheme="majorBidi"/>
+          <w:sz w:val="28"/>
+          <w:szCs w:val="28"/>
+        </w:rPr>
+        <w:t xml:space="preserve"> to not allow movement beyond the newly extended table borders (row &lt; 3 for down, col &lt; 3 for right)</w:t>
+      </w:r>
+      <w:r>
+        <w:rPr>
+          <w:rFonts w:asciiTheme="majorBidi" w:hAnsiTheme="majorBidi" w:cstheme="majorBidi"/>
+          <w:sz w:val="28"/>
+          <w:szCs w:val="28"/>
+        </w:rPr>
+        <w:t>:</w:t>
+      </w:r>
+    </w:p>
+    <w:p>
+      <w:pPr>
+        <w:rPr>
+          <w:rFonts w:asciiTheme="majorBidi" w:hAnsiTheme="majorBidi" w:cstheme="majorBidi"/>
+          <w:sz w:val="28"/>
+          <w:szCs w:val="28"/>
+        </w:rPr>
+      </w:pPr>
+      <w:r>
+        <w:rPr>
+          <w:noProof/>
+        </w:rPr>
+        <w:lastRenderedPageBreak/>
+        <w:drawing>
+          <wp:inline distT="0" distB="0" distL="0" distR="0" wp14:anchorId="0844DE1F" wp14:editId="626236EA">
+            <wp:extent cx="5943600" cy="3425825"/>
+            <wp:effectExtent l="0" t="0" r="0" b="3175"/>
+            <wp:docPr id="260265763" name="Picture 3" descr="A screen shot of a computer program&#10;&#10;Description automatically generated"/>
+            <wp:cNvGraphicFramePr>
+              <a:graphicFrameLocks xmlns:a="http://schemas.openxmlformats.org/drawingml/2006/main" noChangeAspect="1"/>
+            </wp:cNvGraphicFramePr>
+            <a:graphic xmlns:a="http://schemas.openxmlformats.org/drawingml/2006/main">
+              <a:graphicData uri="http://schemas.openxmlformats.org/drawingml/2006/picture">
+                <pic:pic xmlns:pic="http://schemas.openxmlformats.org/drawingml/2006/picture">
+                  <pic:nvPicPr>
+                    <pic:cNvPr id="260265763" name="Picture 3" descr="A screen shot of a computer program&#10;&#10;Description automatically generated"/>
+                    <pic:cNvPicPr>
+                      <a:picLocks noChangeAspect="1" noChangeArrowheads="1"/>
+                    </pic:cNvPicPr>
+                  </pic:nvPicPr>
+                  <pic:blipFill>
+                    <a:blip r:embed="rId7">
+                      <a:extLst>
+                        <a:ext uri="{28A0092B-C50C-407E-A947-70E740481C1C}">
+                          <a14:useLocalDpi xmlns:a14="http://schemas.microsoft.com/office/drawing/2010/main" val="0"/>
+                        </a:ext>
+                      </a:extLst>
+                    </a:blip>
+                    <a:srcRect/>
+                    <a:stretch>
+                      <a:fillRect/>
+                    </a:stretch>
+                  </pic:blipFill>
+                  <pic:spPr bwMode="auto">
+                    <a:xfrm>
+                      <a:off x="0" y="0"/>
+                      <a:ext cx="5943600" cy="3425825"/>
+                    </a:xfrm>
+                    <a:prstGeom prst="rect">
+                      <a:avLst/>
+                    </a:prstGeom>
+                    <a:noFill/>
+                    <a:ln>
+                      <a:noFill/>
+                    </a:ln>
+                  </pic:spPr>
+                </pic:pic>
+              </a:graphicData>
+            </a:graphic>
+          </wp:inline>
+        </w:drawing>
+      </w:r>
+    </w:p>
+    <w:p>
+      <w:pPr>
+        <w:rPr>
+          <w:rFonts w:asciiTheme="majorBidi" w:hAnsiTheme="majorBidi" w:cstheme="majorBidi"/>
+          <w:sz w:val="28"/>
+          <w:szCs w:val="28"/>
+        </w:rPr>
+      </w:pPr>
+      <w:r>
+        <w:rPr>
+          <w:rFonts w:asciiTheme="majorBidi" w:hAnsiTheme="majorBidi" w:cstheme="majorBidi"/>
+          <w:sz w:val="28"/>
+          <w:szCs w:val="28"/>
+        </w:rPr>
+        <w:t>-The ASCII</w:t>
+      </w:r>
+      <w:r>
+        <w:rPr>
+          <w:rFonts w:asciiTheme="majorBidi" w:hAnsiTheme="majorBidi" w:cstheme="majorBidi"/>
+          <w:sz w:val="28"/>
+          <w:szCs w:val="28"/>
+        </w:rPr>
+        <w:t xml:space="preserve"> drawing function </w:t>
+      </w:r>
+      <w:proofErr w:type="spellStart"/>
+      <w:r>
+        <w:rPr>
+          <w:rFonts w:asciiTheme="majorBidi" w:hAnsiTheme="majorBidi" w:cstheme="majorBidi"/>
+          <w:sz w:val="28"/>
+          <w:szCs w:val="28"/>
+        </w:rPr>
+        <w:t>getAsciiString</w:t>
+      </w:r>
+      <w:proofErr w:type="spellEnd"/>
+      <w:r>
+        <w:rPr>
+          <w:rFonts w:asciiTheme="majorBidi" w:hAnsiTheme="majorBidi" w:cstheme="majorBidi"/>
+          <w:sz w:val="28"/>
+          <w:szCs w:val="28"/>
+        </w:rPr>
+        <w:t>(self)</w:t>
+      </w:r>
+      <w:r>
+        <w:rPr>
+          <w:rFonts w:asciiTheme="majorBidi" w:hAnsiTheme="majorBidi" w:cstheme="majorBidi"/>
+          <w:sz w:val="28"/>
+          <w:szCs w:val="28"/>
+        </w:rPr>
+        <w:t xml:space="preserve"> to handle drawing a larger 4x4 table</w:t>
+      </w:r>
+      <w:r>
+        <w:rPr>
+          <w:rFonts w:asciiTheme="majorBidi" w:hAnsiTheme="majorBidi" w:cstheme="majorBidi"/>
+          <w:sz w:val="28"/>
+          <w:szCs w:val="28"/>
+        </w:rPr>
+        <w:t>:</w:t>
+      </w:r>
+    </w:p>
+    <w:p>
+      <w:pPr>
+        <w:rPr>
+          <w:rFonts w:asciiTheme="majorBidi" w:hAnsiTheme="majorBidi" w:cstheme="majorBidi"/>
+          <w:sz w:val="28"/>
+          <w:szCs w:val="28"/>
+        </w:rPr>
+      </w:pPr>
+      <w:r>
+        <w:rPr>
+          <w:noProof/>
+        </w:rPr>
+        <w:drawing>
+          <wp:inline distT="0" distB="0" distL="0" distR="0" wp14:anchorId="5CEEBEF9" wp14:editId="2ADF168F">
+            <wp:extent cx="5943600" cy="2527300"/>
+            <wp:effectExtent l="0" t="0" r="0" b="6350"/>
+            <wp:docPr id="168899034" name="Picture 4" descr="A screen shot of a computer program&#10;&#10;Description automatically generated"/>
+            <wp:cNvGraphicFramePr>
+              <a:graphicFrameLocks xmlns:a="http://schemas.openxmlformats.org/drawingml/2006/main" noChangeAspect="1"/>
+            </wp:cNvGraphicFramePr>
+            <a:graphic xmlns:a="http://schemas.openxmlformats.org/drawingml/2006/main">
+              <a:graphicData uri="http://schemas.openxmlformats.org/drawingml/2006/picture">
+                <pic:pic xmlns:pic="http://schemas.openxmlformats.org/drawingml/2006/picture">
+                  <pic:nvPicPr>
+                    <pic:cNvPr id="168899034" name="Picture 4" descr="A screen shot of a computer program&#10;&#10;Description automatically generated"/>
+                    <pic:cNvPicPr>
+                      <a:picLocks noChangeAspect="1" noChangeArrowheads="1"/>
+                    </pic:cNvPicPr>
+                  </pic:nvPicPr>
+                  <pic:blipFill>
+                    <a:blip r:embed="rId8">
+                      <a:extLst>
+                        <a:ext uri="{28A0092B-C50C-407E-A947-70E740481C1C}">
+                          <a14:useLocalDpi xmlns:a14="http://schemas.microsoft.com/office/drawing/2010/main" val="0"/>
+                        </a:ext>
+                      </a:extLst>
+                    </a:blip>
+                    <a:srcRect/>
+                    <a:stretch>
+                      <a:fillRect/>
+                    </a:stretch>
+                  </pic:blipFill>
+                  <pic:spPr bwMode="auto">
+                    <a:xfrm>
+                      <a:off x="0" y="0"/>
+                      <a:ext cx="5943600" cy="2527300"/>
+                    </a:xfrm>
+                    <a:prstGeom prst="rect">
+                      <a:avLst/>
+                    </a:prstGeom>
+                    <a:noFill/>
+                    <a:ln>
+                      <a:noFill/>
+                    </a:ln>
+                  </pic:spPr>
+                </pic:pic>
+              </a:graphicData>
+            </a:graphic>
+          </wp:inline>
+        </w:drawing>
+      </w:r>
+    </w:p>
+    <w:p>
+      <w:pPr>
+        <w:rPr>
+          <w:rFonts w:asciiTheme="majorBidi" w:hAnsiTheme="majorBidi" w:cstheme="majorBidi"/>
+          <w:sz w:val="28"/>
+          <w:szCs w:val="28"/>
+        </w:rPr>
+      </w:pPr>
+      <w:r>
+        <w:rPr>
+          <w:rFonts w:asciiTheme="majorBidi" w:hAnsiTheme="majorBidi" w:cstheme="majorBidi"/>
+          <w:sz w:val="28"/>
+          <w:szCs w:val="28"/>
+        </w:rPr>
+        <w:t>-T</w:t>
+      </w:r>
+      <w:r>
+        <w:rPr>
+          <w:rFonts w:asciiTheme="majorBidi" w:hAnsiTheme="majorBidi" w:cstheme="majorBidi"/>
+          <w:sz w:val="28"/>
+          <w:szCs w:val="28"/>
+        </w:rPr>
+        <w:t>he rest of the changes in the fifteenpuzzle.py file represent name refactoring of the classes and functions</w:t>
+      </w:r>
+      <w:r>
+        <w:rPr>
+          <w:rFonts w:asciiTheme="majorBidi" w:hAnsiTheme="majorBidi" w:cstheme="majorBidi"/>
+          <w:sz w:val="28"/>
+          <w:szCs w:val="28"/>
+        </w:rPr>
+        <w:t xml:space="preserve"> to better suit the </w:t>
+      </w:r>
+      <w:proofErr w:type="spellStart"/>
+      <w:r>
+        <w:rPr>
+          <w:rFonts w:asciiTheme="majorBidi" w:hAnsiTheme="majorBidi" w:cstheme="majorBidi"/>
+          <w:sz w:val="28"/>
+          <w:szCs w:val="28"/>
+        </w:rPr>
+        <w:t>FifteenPuzzle</w:t>
+      </w:r>
+      <w:proofErr w:type="spellEnd"/>
+      <w:r>
+        <w:rPr>
+          <w:rFonts w:asciiTheme="majorBidi" w:hAnsiTheme="majorBidi" w:cstheme="majorBidi"/>
+          <w:sz w:val="28"/>
+          <w:szCs w:val="28"/>
+        </w:rPr>
+        <w:t xml:space="preserve"> context</w:t>
+      </w:r>
+      <w:r>
+        <w:rPr>
+          <w:rFonts w:asciiTheme="majorBidi" w:hAnsiTheme="majorBidi" w:cstheme="majorBidi"/>
+          <w:sz w:val="28"/>
+          <w:szCs w:val="28"/>
+        </w:rPr>
+        <w:t>, as well as commenting out</w:t>
+      </w:r>
+      <w:r>
+        <w:rPr>
+          <w:rFonts w:asciiTheme="majorBidi" w:hAnsiTheme="majorBidi" w:cstheme="majorBidi"/>
+          <w:sz w:val="28"/>
+          <w:szCs w:val="28"/>
+        </w:rPr>
+        <w:t xml:space="preserve"> the</w:t>
+      </w:r>
+      <w:r>
+        <w:rPr>
+          <w:rFonts w:asciiTheme="majorBidi" w:hAnsiTheme="majorBidi" w:cstheme="majorBidi"/>
+          <w:sz w:val="28"/>
+          <w:szCs w:val="28"/>
+        </w:rPr>
+        <w:t xml:space="preserve"> unused </w:t>
+      </w:r>
+      <w:proofErr w:type="spellStart"/>
+      <w:r>
+        <w:rPr>
+          <w:rFonts w:asciiTheme="majorBidi" w:hAnsiTheme="majorBidi" w:cstheme="majorBidi"/>
+          <w:sz w:val="28"/>
+          <w:szCs w:val="28"/>
+        </w:rPr>
+        <w:t>loadFifteenPuzzle</w:t>
+      </w:r>
+      <w:proofErr w:type="spellEnd"/>
+      <w:r>
+        <w:rPr>
+          <w:rFonts w:asciiTheme="majorBidi" w:hAnsiTheme="majorBidi" w:cstheme="majorBidi"/>
+          <w:sz w:val="28"/>
+          <w:szCs w:val="28"/>
+        </w:rPr>
+        <w:t>:</w:t>
+      </w:r>
+    </w:p>
+    <w:p>
+      <w:pPr>
+        <w:rPr>
+          <w:rFonts w:asciiTheme="majorBidi" w:hAnsiTheme="majorBidi" w:cstheme="majorBidi"/>
+          <w:sz w:val="28"/>
+          <w:szCs w:val="28"/>
+        </w:rPr>
+      </w:pPr>
+      <w:r>
+        <w:rPr>
+          <w:noProof/>
+        </w:rPr>
+        <w:lastRenderedPageBreak/>
+        <w:drawing>
+          <wp:inline distT="0" distB="0" distL="0" distR="0" wp14:anchorId="7452C65C" wp14:editId="2DBAD9C6">
+            <wp:extent cx="5943600" cy="4097020"/>
+            <wp:effectExtent l="0" t="0" r="0" b="0"/>
+            <wp:docPr id="848863514" name="Picture 5" descr="A screenshot of a computer program&#10;&#10;Description automatically generated"/>
+            <wp:cNvGraphicFramePr>
+              <a:graphicFrameLocks xmlns:a="http://schemas.openxmlformats.org/drawingml/2006/main" noChangeAspect="1"/>
+            </wp:cNvGraphicFramePr>
+            <a:graphic xmlns:a="http://schemas.openxmlformats.org/drawingml/2006/main">
+              <a:graphicData uri="http://schemas.openxmlformats.org/drawingml/2006/picture">
+                <pic:pic xmlns:pic="http://schemas.openxmlformats.org/drawingml/2006/picture">
+                  <pic:nvPicPr>
+                    <pic:cNvPr id="848863514" name="Picture 5" descr="A screenshot of a computer program&#10;&#10;Description automatically generated"/>
+                    <pic:cNvPicPr>
+                      <a:picLocks noChangeAspect="1" noChangeArrowheads="1"/>
+                    </pic:cNvPicPr>
+                  </pic:nvPicPr>
+                  <pic:blipFill>
+                    <a:blip r:embed="rId9">
+                      <a:extLst>
+                        <a:ext uri="{28A0092B-C50C-407E-A947-70E740481C1C}">
+                          <a14:useLocalDpi xmlns:a14="http://schemas.microsoft.com/office/drawing/2010/main" val="0"/>
+                        </a:ext>
+                      </a:extLst>
+                    </a:blip>
+                    <a:srcRect/>
+                    <a:stretch>
+                      <a:fillRect/>
+                    </a:stretch>
+                  </pic:blipFill>
+                  <pic:spPr bwMode="auto">
+                    <a:xfrm>
+                      <a:off x="0" y="0"/>
+                      <a:ext cx="5943600" cy="4097020"/>
+                    </a:xfrm>
+                    <a:prstGeom prst="rect">
+                      <a:avLst/>
+                    </a:prstGeom>
+                    <a:noFill/>
+                    <a:ln>
+                      <a:noFill/>
+                    </a:ln>
+                  </pic:spPr>
+                </pic:pic>
+              </a:graphicData>
+            </a:graphic>
+          </wp:inline>
+        </w:drawing>
+      </w:r>
+    </w:p>
+    <w:p>
+      <w:pPr>
+        <w:rPr>
+          <w:rFonts w:asciiTheme="majorBidi" w:hAnsiTheme="majorBidi" w:cstheme="majorBidi"/>
+          <w:sz w:val="28"/>
+          <w:szCs w:val="28"/>
+        </w:rPr>
+      </w:pPr>
+      <w:r>
+        <w:rPr>
+          <w:rFonts w:asciiTheme="majorBidi" w:hAnsiTheme="majorBidi" w:cstheme="majorBidi"/>
+          <w:sz w:val="28"/>
+          <w:szCs w:val="28"/>
+        </w:rPr>
+        <w:t>-Execution Trace:</w:t>
+      </w:r>
+      <w:r>
+        <w:rPr>
+          <w:rFonts w:asciiTheme="majorBidi" w:hAnsiTheme="majorBidi" w:cstheme="majorBidi"/>
+          <w:sz w:val="28"/>
+          <w:szCs w:val="28"/>
+        </w:rPr>
+        <w:br/>
+      </w:r>
+      <w:r>
+        <w:rPr>
+          <w:rFonts w:asciiTheme="majorBidi" w:hAnsiTheme="majorBidi" w:cstheme="majorBidi"/>
+          <w:sz w:val="28"/>
+          <w:szCs w:val="28"/>
+        </w:rPr>
+        <w:t>Running fifteenpuzzle.py:</w:t>
+      </w:r>
+      <w:r>
+        <w:rPr>
+          <w:rFonts w:asciiTheme="majorBidi" w:hAnsiTheme="majorBidi" w:cstheme="majorBidi"/>
+          <w:sz w:val="28"/>
+          <w:szCs w:val="28"/>
+        </w:rPr>
+        <w:br/>
+      </w:r>
+    </w:p>
+    <w:p>
+      <w:pPr>
+        <w:rPr>
+          <w:rFonts w:asciiTheme="majorBidi" w:hAnsiTheme="majorBidi" w:cstheme="majorBidi"/>
+          <w:sz w:val="28"/>
+          <w:szCs w:val="28"/>
+        </w:rPr>
+      </w:pPr>
+      <w:r>
+        <w:rPr>
+          <w:rFonts w:asciiTheme="majorBidi" w:hAnsiTheme="majorBidi" w:cstheme="majorBidi"/>
+          <w:sz w:val="28"/>
+          <w:szCs w:val="28"/>
+        </w:rPr>
+        <w:lastRenderedPageBreak/>
+        <w:drawing>
+          <wp:inline distT="0" distB="0" distL="0" distR="0" wp14:anchorId="1B37C0F5" wp14:editId="147BDC72">
+            <wp:extent cx="5943600" cy="5836285"/>
+            <wp:effectExtent l="0" t="0" r="0" b="0"/>
+            <wp:docPr id="1198651367" name="Picture 1" descr="A screenshot of a computer program&#10;&#10;Description automatically generated"/>
+            <wp:cNvGraphicFramePr>
+              <a:graphicFrameLocks xmlns:a="http://schemas.openxmlformats.org/drawingml/2006/main" noChangeAspect="1"/>
+            </wp:cNvGraphicFramePr>
+            <a:graphic xmlns:a="http://schemas.openxmlformats.org/drawingml/2006/main">
+              <a:graphicData uri="http://schemas.openxmlformats.org/drawingml/2006/picture">
+                <pic:pic xmlns:pic="http://schemas.openxmlformats.org/drawingml/2006/picture">
+                  <pic:nvPicPr>
+                    <pic:cNvPr id="1198651367" name="Picture 1" descr="A screenshot of a computer program&#10;&#10;Description automatically generated"/>
+                    <pic:cNvPicPr/>
+                  </pic:nvPicPr>
+                  <pic:blipFill>
+                    <a:blip r:embed="rId10"/>
+                    <a:stretch>
+                      <a:fillRect/>
+                    </a:stretch>
+                  </pic:blipFill>
+                  <pic:spPr>
+                    <a:xfrm>
+                      <a:off x="0" y="0"/>
+                      <a:ext cx="5943600" cy="5836285"/>
+                    </a:xfrm>
+                    <a:prstGeom prst="rect">
+                      <a:avLst/>
+                    </a:prstGeom>
+                  </pic:spPr>
+                </pic:pic>
+              </a:graphicData>
+            </a:graphic>
+          </wp:inline>
+        </w:drawing>
+      </w:r>
+    </w:p>
+    <w:p>
+      <w:pPr>
+        <w:rPr>
+          <w:rFonts w:asciiTheme="majorBidi" w:hAnsiTheme="majorBidi" w:cstheme="majorBidi"/>
+          <w:sz w:val="28"/>
+          <w:szCs w:val="28"/>
+        </w:rPr>
+      </w:pPr>
+      <w:r>
+        <w:rPr>
+          <w:rFonts w:asciiTheme="majorBidi" w:hAnsiTheme="majorBidi" w:cstheme="majorBidi"/>
+          <w:sz w:val="28"/>
+          <w:szCs w:val="28"/>
+        </w:rPr>
+        <w:lastRenderedPageBreak/>
+        <w:t>The Final State:</w:t>
+      </w:r>
+      <w:r>
+        <w:rPr>
+          <w:rFonts w:asciiTheme="majorBidi" w:hAnsiTheme="majorBidi" w:cstheme="majorBidi"/>
+          <w:sz w:val="28"/>
+          <w:szCs w:val="28"/>
+        </w:rPr>
+        <w:br/>
+      </w:r>
+      <w:r>
+        <w:rPr>
+          <w:rFonts w:asciiTheme="majorBidi" w:hAnsiTheme="majorBidi" w:cstheme="majorBidi"/>
+          <w:sz w:val="28"/>
+          <w:szCs w:val="28"/>
+        </w:rPr>
+        <w:drawing>
+          <wp:inline distT="0" distB="0" distL="0" distR="0" wp14:anchorId="37DF57DB" wp14:editId="6AAFDC6C">
+            <wp:extent cx="5943600" cy="5836285"/>
+            <wp:effectExtent l="0" t="0" r="0" b="0"/>
+            <wp:docPr id="667609065" name="Picture 1" descr="A screenshot of a computer&#10;&#10;Description automatically generated"/>
+            <wp:cNvGraphicFramePr>
+              <a:graphicFrameLocks xmlns:a="http://schemas.openxmlformats.org/drawingml/2006/main" noChangeAspect="1"/>
+            </wp:cNvGraphicFramePr>
+            <a:graphic xmlns:a="http://schemas.openxmlformats.org/drawingml/2006/main">
+              <a:graphicData uri="http://schemas.openxmlformats.org/drawingml/2006/picture">
+                <pic:pic xmlns:pic="http://schemas.openxmlformats.org/drawingml/2006/picture">
+                  <pic:nvPicPr>
+                    <pic:cNvPr id="667609065" name="Picture 1" descr="A screenshot of a computer&#10;&#10;Description automatically generated"/>
+                    <pic:cNvPicPr/>
+                  </pic:nvPicPr>
+                  <pic:blipFill>
+                    <a:blip r:embed="rId11"/>
+                    <a:stretch>
+                      <a:fillRect/>
+                    </a:stretch>
+                  </pic:blipFill>
+                  <pic:spPr>
+                    <a:xfrm>
+                      <a:off x="0" y="0"/>
+                      <a:ext cx="5943600" cy="5836285"/>
+                    </a:xfrm>
+                    <a:prstGeom prst="rect">
+                      <a:avLst/>
+                    </a:prstGeom>
+                  </pic:spPr>
+                </pic:pic>
+              </a:graphicData>
+            </a:graphic>
+          </wp:inline>
+        </w:drawing>
+      </w:r>
+    </w:p>
+    <w:p>
+      <w:pPr>
+        <w:rPr>
+          <w:rFonts w:asciiTheme="majorBidi" w:hAnsiTheme="majorBidi" w:cstheme="majorBidi"/>
+          <w:sz w:val="28"/>
+          <w:szCs w:val="28"/>
+        </w:rPr>
+      </w:pPr>
+      <w:r>
+        <w:rPr>
+          <w:rFonts w:asciiTheme="majorBidi" w:hAnsiTheme="majorBidi" w:cstheme="majorBidi"/>
+          <w:sz w:val="28"/>
+          <w:szCs w:val="28"/>
+        </w:rPr>
+        <w:t>Task 2: Heuristic h1, h2, h3, and h4 implementation in the 15-puzzle:</w:t>
+      </w:r>
+    </w:p>
+    <w:p>
+      <w:pPr>
+        <w:rPr>
+          <w:rFonts w:asciiTheme="majorBidi" w:hAnsiTheme="majorBidi" w:cstheme="majorBidi"/>
+          <w:sz w:val="28"/>
+          <w:szCs w:val="28"/>
+        </w:rPr>
+      </w:pPr>
+      <w:r>
+        <w:rPr>
+          <w:rFonts w:asciiTheme="majorBidi" w:hAnsiTheme="majorBidi" w:cstheme="majorBidi"/>
+          <w:sz w:val="28"/>
+          <w:szCs w:val="28"/>
+        </w:rPr>
+        <w:t>-Heuristic 1: Number of Misplaced Tiles:</w:t>
+      </w:r>
+      <w:r>
+        <w:rPr>
+          <w:rFonts w:asciiTheme="majorBidi" w:hAnsiTheme="majorBidi" w:cstheme="majorBidi"/>
+          <w:sz w:val="28"/>
+          <w:szCs w:val="28"/>
+        </w:rPr>
+        <w:br/>
+        <w:t>The first heuristic consists of calculated the number of misplaced tiles from the goal state.</w:t>
+      </w:r>
+    </w:p>
+    <w:p>
+      <w:pPr>
+        <w:rPr>
+          <w:rFonts w:asciiTheme="majorBidi" w:hAnsiTheme="majorBidi" w:cstheme="majorBidi"/>
+          <w:sz w:val="28"/>
+          <w:szCs w:val="28"/>
+        </w:rPr>
+      </w:pPr>
+      <w:r>
+        <w:rPr>
+          <w:rFonts w:asciiTheme="majorBidi" w:hAnsiTheme="majorBidi" w:cstheme="majorBidi"/>
+          <w:sz w:val="28"/>
+          <w:szCs w:val="28"/>
+        </w:rPr>
+        <w:t>The implemented function h1 goes as follows:</w:t>
+      </w:r>
+    </w:p>
+    <w:p>
+      <w:pPr>
+        <w:rPr>
+          <w:rFonts w:asciiTheme="majorBidi" w:hAnsiTheme="majorBidi" w:cstheme="majorBidi"/>
+          <w:sz w:val="28"/>
+          <w:szCs w:val="28"/>
+        </w:rPr>
+      </w:pPr>
+      <w:r>
+        <w:rPr>
+          <w:noProof/>
+        </w:rPr>
+        <w:lastRenderedPageBreak/>
+        <w:drawing>
+          <wp:inline distT="0" distB="0" distL="0" distR="0" wp14:anchorId="53330EF0" wp14:editId="6930DAD4">
+            <wp:extent cx="5943600" cy="2865755"/>
+            <wp:effectExtent l="0" t="0" r="0" b="0"/>
+            <wp:docPr id="1965519254" name="Picture 1" descr="A computer screen shot of a code&#10;&#10;Description automatically generated"/>
+            <wp:cNvGraphicFramePr>
+              <a:graphicFrameLocks xmlns:a="http://schemas.openxmlformats.org/drawingml/2006/main" noChangeAspect="1"/>
+            </wp:cNvGraphicFramePr>
+            <a:graphic xmlns:a="http://schemas.openxmlformats.org/drawingml/2006/main">
+              <a:graphicData uri="http://schemas.openxmlformats.org/drawingml/2006/picture">
+                <pic:pic xmlns:pic="http://schemas.openxmlformats.org/drawingml/2006/picture">
+                  <pic:nvPicPr>
+                    <pic:cNvPr id="1965519254" name="Picture 1" descr="A computer screen shot of a code&#10;&#10;Description automatically generated"/>
+                    <pic:cNvPicPr>
+                      <a:picLocks noChangeAspect="1" noChangeArrowheads="1"/>
+                    </pic:cNvPicPr>
+                  </pic:nvPicPr>
+                  <pic:blipFill>
+                    <a:blip r:embed="rId12">
+                      <a:extLst>
+                        <a:ext uri="{28A0092B-C50C-407E-A947-70E740481C1C}">
+                          <a14:useLocalDpi xmlns:a14="http://schemas.microsoft.com/office/drawing/2010/main" val="0"/>
+                        </a:ext>
+                      </a:extLst>
+                    </a:blip>
+                    <a:srcRect/>
+                    <a:stretch>
+                      <a:fillRect/>
+                    </a:stretch>
+                  </pic:blipFill>
+                  <pic:spPr bwMode="auto">
+                    <a:xfrm>
+                      <a:off x="0" y="0"/>
+                      <a:ext cx="5943600" cy="2865755"/>
+                    </a:xfrm>
+                    <a:prstGeom prst="rect">
+                      <a:avLst/>
+                    </a:prstGeom>
+                    <a:noFill/>
+                    <a:ln>
+                      <a:noFill/>
+                    </a:ln>
+                  </pic:spPr>
+                </pic:pic>
+              </a:graphicData>
+            </a:graphic>
+          </wp:inline>
+        </w:drawing>
+      </w:r>
+    </w:p>
+    <w:p>
+      <w:pPr>
+        <w:rPr>
+          <w:rFonts w:asciiTheme="majorBidi" w:hAnsiTheme="majorBidi" w:cstheme="majorBidi"/>
+          <w:sz w:val="28"/>
+          <w:szCs w:val="28"/>
+        </w:rPr>
+      </w:pPr>
+      <w:r>
+        <w:rPr>
+          <w:rFonts w:asciiTheme="majorBidi" w:hAnsiTheme="majorBidi" w:cstheme="majorBidi"/>
+          <w:sz w:val="28"/>
+          <w:szCs w:val="28"/>
+        </w:rPr>
+        <w:t>Usage in the A* function:</w:t>
+      </w:r>
+    </w:p>
+    <w:p>
+      <w:pPr>
+        <w:rPr>
+          <w:noProof/>
+        </w:rPr>
+      </w:pPr>
+      <w:r>
+        <w:rPr>
+          <w:rFonts w:asciiTheme="majorBidi" w:hAnsiTheme="majorBidi" w:cstheme="majorBidi"/>
+          <w:sz w:val="28"/>
+          <w:szCs w:val="28"/>
+        </w:rPr>
+        <w:t xml:space="preserve">For all the heuristics, replacing the </w:t>
+      </w:r>
+      <w:proofErr w:type="spellStart"/>
+      <w:r>
+        <w:rPr>
+          <w:rFonts w:asciiTheme="majorBidi" w:hAnsiTheme="majorBidi" w:cstheme="majorBidi"/>
+          <w:sz w:val="28"/>
+          <w:szCs w:val="28"/>
+        </w:rPr>
+        <w:t>nullHeuristic</w:t>
+      </w:r>
+      <w:proofErr w:type="spellEnd"/>
+      <w:r>
+        <w:rPr>
+          <w:rFonts w:asciiTheme="majorBidi" w:hAnsiTheme="majorBidi" w:cstheme="majorBidi"/>
+          <w:sz w:val="28"/>
+          <w:szCs w:val="28"/>
+        </w:rPr>
+        <w:t xml:space="preserve"> with the intended one would suffice:</w:t>
+      </w:r>
+      <w:r>
+        <w:rPr>
+          <w:rFonts w:asciiTheme="majorBidi" w:hAnsiTheme="majorBidi" w:cstheme="majorBidi"/>
+          <w:sz w:val="28"/>
+          <w:szCs w:val="28"/>
+        </w:rPr>
+        <w:br/>
+      </w:r>
+    </w:p>
+    <w:p>
+      <w:pPr>
+        <w:rPr>
+          <w:rFonts w:asciiTheme="majorBidi" w:hAnsiTheme="majorBidi" w:cstheme="majorBidi"/>
+          <w:sz w:val="28"/>
+          <w:szCs w:val="28"/>
+        </w:rPr>
+      </w:pPr>
+      <w:r>
+        <w:rPr>
+          <w:noProof/>
+        </w:rPr>
+        <w:drawing>
+          <wp:inline distT="0" distB="0" distL="0" distR="0" wp14:anchorId="11722B8B" wp14:editId="5F7AF82F">
+            <wp:extent cx="5623560" cy="1516029"/>
+            <wp:effectExtent l="0" t="0" r="0" b="8255"/>
+            <wp:docPr id="990527701" name="Picture 2" descr="A screenshot of a computer program&#10;&#10;Description automatically generated"/>
+            <wp:cNvGraphicFramePr>
+              <a:graphicFrameLocks xmlns:a="http://schemas.openxmlformats.org/drawingml/2006/main" noChangeAspect="1"/>
+            </wp:cNvGraphicFramePr>
+            <a:graphic xmlns:a="http://schemas.openxmlformats.org/drawingml/2006/main">
+              <a:graphicData uri="http://schemas.openxmlformats.org/drawingml/2006/picture">
+                <pic:pic xmlns:pic="http://schemas.openxmlformats.org/drawingml/2006/picture">
+                  <pic:nvPicPr>
+                    <pic:cNvPr id="990527701" name="Picture 2" descr="A screenshot of a computer program&#10;&#10;Description automatically generated"/>
+                    <pic:cNvPicPr>
+                      <a:picLocks noChangeAspect="1" noChangeArrowheads="1"/>
+                    </pic:cNvPicPr>
+                  </pic:nvPicPr>
+                  <pic:blipFill rotWithShape="1">
+                    <a:blip r:embed="rId13">
+                      <a:extLst>
+                        <a:ext uri="{28A0092B-C50C-407E-A947-70E740481C1C}">
+                          <a14:useLocalDpi xmlns:a14="http://schemas.microsoft.com/office/drawing/2010/main" val="0"/>
+                        </a:ext>
+                      </a:extLst>
+                    </a:blip>
+                    <a:srcRect l="16539"/>
+                    <a:stretch/>
+                  </pic:blipFill>
+                  <pic:spPr bwMode="auto">
+                    <a:xfrm>
+                      <a:off x="0" y="0"/>
+                      <a:ext cx="5632346" cy="1518397"/>
+                    </a:xfrm>
+                    <a:prstGeom prst="rect">
+                      <a:avLst/>
+                    </a:prstGeom>
+                    <a:noFill/>
+                    <a:ln>
+                      <a:noFill/>
+                    </a:ln>
+                    <a:extLst>
+                      <a:ext uri="{53640926-AAD7-44D8-BBD7-CCE9431645EC}">
+                        <a14:shadowObscured xmlns:a14="http://schemas.microsoft.com/office/drawing/2010/main"/>
+                      </a:ext>
+                    </a:extLst>
+                  </pic:spPr>
+                </pic:pic>
+              </a:graphicData>
+            </a:graphic>
+          </wp:inline>
+        </w:drawing>
+      </w:r>
+    </w:p>
+    <w:p>
+      <w:pPr>
+        <w:rPr>
+          <w:rFonts w:asciiTheme="majorBidi" w:hAnsiTheme="majorBidi" w:cstheme="majorBidi"/>
+          <w:sz w:val="28"/>
+          <w:szCs w:val="28"/>
+        </w:rPr>
+      </w:pPr>
+      <w:r>
+        <w:rPr>
+          <w:rFonts w:asciiTheme="majorBidi" w:hAnsiTheme="majorBidi" w:cstheme="majorBidi"/>
+          <w:sz w:val="28"/>
+          <w:szCs w:val="28"/>
+        </w:rPr>
+        <w:t>Execution Trace:</w:t>
+      </w:r>
+      <w:r>
+        <w:rPr>
+          <w:rFonts w:asciiTheme="majorBidi" w:hAnsiTheme="majorBidi" w:cstheme="majorBidi"/>
+          <w:sz w:val="28"/>
+          <w:szCs w:val="28"/>
+        </w:rPr>
+        <w:br/>
+      </w:r>
     </w:p>
     <w:sectPr>
       <w:pgSz w:w="12240" w:h="15840"/>
@@ -50,6 +1226,126 @@
     </w:sectPr>
   </w:body>
 </w:document>
+</file>
+
+<file path=word/numbering.xml><?xml version="1.0" encoding="utf-8"?>
+<w:numbering xmlns:wpc="http://schemas.microsoft.com/office/word/2010/wordprocessingCanvas" xmlns:cx="http://schemas.microsoft.com/office/drawing/2014/chartex" xmlns:cx1="http://schemas.microsoft.com/office/drawing/2015/9/8/chartex" xmlns:cx2="http://schemas.microsoft.com/office/drawing/2015/10/21/chartex" xmlns:cx3="http://schemas.microsoft.com/office/drawing/2016/5/9/chartex" xmlns:cx4="http://schemas.microsoft.com/office/drawing/2016/5/10/chartex" xmlns:cx5="http://schemas.microsoft.com/office/drawing/2016/5/11/chartex" xmlns:cx6="http://schemas.microsoft.com/office/drawing/2016/5/12/chartex" xmlns:cx7="http://schemas.microsoft.com/office/drawing/2016/5/13/chartex" xmlns:cx8="http://schemas.microsoft.com/office/drawing/2016/5/14/chartex" xmlns:mc="http://schemas.openxmlformats.org/markup-compatibility/2006" xmlns:aink="http://schemas.microsoft.com/office/drawing/2016/ink" xmlns:am3d="http://schemas.microsoft.com/office/drawing/2017/model3d" xmlns:o="urn:schemas-microsoft-com:office:office" xmlns:oel="http://schemas.microsoft.com/office/2019/extlst" xmlns:r="http://schemas.openxmlformats.org/officeDocument/2006/relationships" xmlns:m="http://schemas.openxmlformats.org/officeDocument/2006/math" xmlns:v="urn:schemas-microsoft-com:vml" xmlns:wp14="http://schemas.microsoft.com/office/word/2010/wordprocessingDrawing" xmlns:wp="http://schemas.openxmlformats.org/drawingml/2006/wordprocessingDrawing" xmlns:w10="urn:schemas-microsoft-com:office:word" xmlns:w="http://schemas.openxmlformats.org/wordprocessingml/2006/main" xmlns:w14="http://schemas.microsoft.com/office/word/2010/wordml" xmlns:w15="http://schemas.microsoft.com/office/word/2012/wordml" xmlns:w16cex="http://schemas.microsoft.com/office/word/2018/wordml/cex" xmlns:w16cid="http://schemas.microsoft.com/office/word/2016/wordml/cid" xmlns:w16="http://schemas.microsoft.com/office/word/2018/wordml" xmlns:w16du="http://schemas.microsoft.com/office/word/2023/wordml/word16du" xmlns:w16sdtdh="http://schemas.microsoft.com/office/word/2020/wordml/sdtdatahash" xmlns:w16se="http://schemas.microsoft.com/office/word/2015/wordml/symex" xmlns:wpg="http://schemas.microsoft.com/office/word/2010/wordprocessingGroup" xmlns:wpi="http://schemas.microsoft.com/office/word/2010/wordprocessingInk" xmlns:wne="http://schemas.microsoft.com/office/word/2006/wordml" xmlns:wps="http://schemas.microsoft.com/office/word/2010/wordprocessingShape" mc:Ignorable="w14 w15 w16se w16cid w16 w16cex w16sdtdh w16du wp14">
+  <w:abstractNum w:abstractNumId="0" w15:restartNumberingAfterBreak="0">
+    <w:nsid w:val="3E242C18"/>
+    <w:multiLevelType w:val="hybridMultilevel"/>
+    <w:tmpl w:val="DD1AD8CC"/>
+    <w:lvl w:ilvl="0" w:tplc="029EE2D0">
+      <w:numFmt w:val="bullet"/>
+      <w:lvlText w:val="-"/>
+      <w:lvlJc w:val="left"/>
+      <w:pPr>
+        <w:ind w:left="720" w:hanging="360"/>
+      </w:pPr>
+      <w:rPr>
+        <w:rFonts w:ascii="Times New Roman" w:eastAsiaTheme="minorHAnsi" w:hAnsi="Times New Roman" w:cs="Times New Roman" w:hint="default"/>
+      </w:rPr>
+    </w:lvl>
+    <w:lvl w:ilvl="1" w:tplc="04090003" w:tentative="1">
+      <w:start w:val="1"/>
+      <w:numFmt w:val="bullet"/>
+      <w:lvlText w:val="o"/>
+      <w:lvlJc w:val="left"/>
+      <w:pPr>
+        <w:ind w:left="1440" w:hanging="360"/>
+      </w:pPr>
+      <w:rPr>
+        <w:rFonts w:ascii="Courier New" w:hAnsi="Courier New" w:cs="Courier New" w:hint="default"/>
+      </w:rPr>
+    </w:lvl>
+    <w:lvl w:ilvl="2" w:tplc="04090005" w:tentative="1">
+      <w:start w:val="1"/>
+      <w:numFmt w:val="bullet"/>
+      <w:lvlText w:val=""/>
+      <w:lvlJc w:val="left"/>
+      <w:pPr>
+        <w:ind w:left="2160" w:hanging="360"/>
+      </w:pPr>
+      <w:rPr>
+        <w:rFonts w:ascii="Wingdings" w:hAnsi="Wingdings" w:hint="default"/>
+      </w:rPr>
+    </w:lvl>
+    <w:lvl w:ilvl="3" w:tplc="04090001" w:tentative="1">
+      <w:start w:val="1"/>
+      <w:numFmt w:val="bullet"/>
+      <w:lvlText w:val=""/>
+      <w:lvlJc w:val="left"/>
+      <w:pPr>
+        <w:ind w:left="2880" w:hanging="360"/>
+      </w:pPr>
+      <w:rPr>
+        <w:rFonts w:ascii="Symbol" w:hAnsi="Symbol" w:hint="default"/>
+      </w:rPr>
+    </w:lvl>
+    <w:lvl w:ilvl="4" w:tplc="04090003" w:tentative="1">
+      <w:start w:val="1"/>
+      <w:numFmt w:val="bullet"/>
+      <w:lvlText w:val="o"/>
+      <w:lvlJc w:val="left"/>
+      <w:pPr>
+        <w:ind w:left="3600" w:hanging="360"/>
+      </w:pPr>
+      <w:rPr>
+        <w:rFonts w:ascii="Courier New" w:hAnsi="Courier New" w:cs="Courier New" w:hint="default"/>
+      </w:rPr>
+    </w:lvl>
+    <w:lvl w:ilvl="5" w:tplc="04090005" w:tentative="1">
+      <w:start w:val="1"/>
+      <w:numFmt w:val="bullet"/>
+      <w:lvlText w:val=""/>
+      <w:lvlJc w:val="left"/>
+      <w:pPr>
+        <w:ind w:left="4320" w:hanging="360"/>
+      </w:pPr>
+      <w:rPr>
+        <w:rFonts w:ascii="Wingdings" w:hAnsi="Wingdings" w:hint="default"/>
+      </w:rPr>
+    </w:lvl>
+    <w:lvl w:ilvl="6" w:tplc="04090001" w:tentative="1">
+      <w:start w:val="1"/>
+      <w:numFmt w:val="bullet"/>
+      <w:lvlText w:val=""/>
+      <w:lvlJc w:val="left"/>
+      <w:pPr>
+        <w:ind w:left="5040" w:hanging="360"/>
+      </w:pPr>
+      <w:rPr>
+        <w:rFonts w:ascii="Symbol" w:hAnsi="Symbol" w:hint="default"/>
+      </w:rPr>
+    </w:lvl>
+    <w:lvl w:ilvl="7" w:tplc="04090003" w:tentative="1">
+      <w:start w:val="1"/>
+      <w:numFmt w:val="bullet"/>
+      <w:lvlText w:val="o"/>
+      <w:lvlJc w:val="left"/>
+      <w:pPr>
+        <w:ind w:left="5760" w:hanging="360"/>
+      </w:pPr>
+      <w:rPr>
+        <w:rFonts w:ascii="Courier New" w:hAnsi="Courier New" w:cs="Courier New" w:hint="default"/>
+      </w:rPr>
+    </w:lvl>
+    <w:lvl w:ilvl="8" w:tplc="04090005" w:tentative="1">
+      <w:start w:val="1"/>
+      <w:numFmt w:val="bullet"/>
+      <w:lvlText w:val=""/>
+      <w:lvlJc w:val="left"/>
+      <w:pPr>
+        <w:ind w:left="6480" w:hanging="360"/>
+      </w:pPr>
+      <w:rPr>
+        <w:rFonts w:ascii="Wingdings" w:hAnsi="Wingdings" w:hint="default"/>
+      </w:rPr>
+    </w:lvl>
+  </w:abstractNum>
+  <w:num w:numId="1" w16cid:durableId="685250617">
+    <w:abstractNumId w:val="0"/>
+  </w:num>
+</w:numbering>
 </file>
 
 <file path=word/styles.xml><?xml version="1.0" encoding="utf-8"?>
@@ -655,7 +1951,6 @@
   <w:style w:type="character" w:default="1" w:styleId="DefaultParagraphFont">
     <w:name w:val="Default Paragraph Font"/>
     <w:uiPriority w:val="1"/>
-    <w:semiHidden/>
     <w:unhideWhenUsed/>
   </w:style>
   <w:style w:type="table" w:default="1" w:styleId="TableNormal">
@@ -967,6 +2262,29 @@
       <w:smallCaps/>
       <w:color w:val="0F4761" w:themeColor="accent1" w:themeShade="BF"/>
       <w:spacing w:val="5"/>
+    </w:rPr>
+  </w:style>
+  <w:style w:type="character" w:styleId="Hyperlink">
+    <w:name w:val="Hyperlink"/>
+    <w:basedOn w:val="DefaultParagraphFont"/>
+    <w:uiPriority w:val="99"/>
+    <w:unhideWhenUsed/>
+    <w:rsid w:val="00595A6C"/>
+    <w:rPr>
+      <w:color w:val="467886" w:themeColor="hyperlink"/>
+      <w:u w:val="single"/>
+    </w:rPr>
+  </w:style>
+  <w:style w:type="character" w:styleId="UnresolvedMention">
+    <w:name w:val="Unresolved Mention"/>
+    <w:basedOn w:val="DefaultParagraphFont"/>
+    <w:uiPriority w:val="99"/>
+    <w:semiHidden/>
+    <w:unhideWhenUsed/>
+    <w:rsid w:val="00595A6C"/>
+    <w:rPr>
+      <w:color w:val="605E5C"/>
+      <w:shd w:val="clear" w:color="auto" w:fill="E1DFDD"/>
     </w:rPr>
   </w:style>
 </w:styles>

</xml_diff>

<commit_message>
Finished Task 1 report
</commit_message>
<xml_diff>
--- a/Project1Report.docx
+++ b/Project1Report.docx
@@ -36,7 +36,7 @@
                     </pic:cNvPicPr>
                   </pic:nvPicPr>
                   <pic:blipFill>
-                    <a:blip r:embed="rId7" cstate="print">
+                    <a:blip r:embed="rId8" cstate="print">
                       <a:extLst>
                         <a:ext uri="{28A0092B-C50C-407E-A947-70E740481C1C}">
                           <a14:useLocalDpi xmlns:a14="http://schemas.microsoft.com/office/drawing/2010/main" val="0"/>
@@ -264,6 +264,85 @@
     </w:p>
     <w:p>
       <w:pPr>
+        <w:jc w:val="center"/>
+        <w:rPr>
+          <w:rFonts w:asciiTheme="majorBidi" w:hAnsiTheme="majorBidi" w:cstheme="majorBidi"/>
+          <w:sz w:val="36"/>
+          <w:szCs w:val="36"/>
+        </w:rPr>
+      </w:pPr>
+      <w:r>
+        <w:rPr>
+          <w:rFonts w:asciiTheme="majorBidi" w:hAnsiTheme="majorBidi" w:cstheme="majorBidi"/>
+          <w:sz w:val="36"/>
+          <w:szCs w:val="36"/>
+        </w:rPr>
+        <w:lastRenderedPageBreak/>
+        <w:t xml:space="preserve">Table of </w:t>
+      </w:r>
+      <w:r>
+        <w:rPr>
+          <w:rFonts w:asciiTheme="majorBidi" w:hAnsiTheme="majorBidi" w:cstheme="majorBidi"/>
+          <w:sz w:val="36"/>
+          <w:szCs w:val="36"/>
+        </w:rPr>
+        <w:t>C</w:t>
+      </w:r>
+      <w:r>
+        <w:rPr>
+          <w:rFonts w:asciiTheme="majorBidi" w:hAnsiTheme="majorBidi" w:cstheme="majorBidi"/>
+          <w:sz w:val="36"/>
+          <w:szCs w:val="36"/>
+        </w:rPr>
+        <w:t>ontents</w:t>
+      </w:r>
+      <w:r>
+        <w:rPr>
+          <w:rFonts w:asciiTheme="majorBidi" w:hAnsiTheme="majorBidi" w:cstheme="majorBidi"/>
+          <w:sz w:val="36"/>
+          <w:szCs w:val="36"/>
+        </w:rPr>
+        <w:t>:</w:t>
+      </w:r>
+    </w:p>
+    <w:p>
+      <w:pPr>
+        <w:jc w:val="center"/>
+        <w:rPr>
+          <w:rFonts w:asciiTheme="majorBidi" w:hAnsiTheme="majorBidi" w:cstheme="majorBidi"/>
+          <w:b/>
+          <w:bCs/>
+          <w:sz w:val="36"/>
+          <w:szCs w:val="36"/>
+          <w:u w:val="single"/>
+        </w:rPr>
+      </w:pPr>
+    </w:p>
+    <w:p>
+      <w:pPr>
+        <w:rPr>
+          <w:rFonts w:asciiTheme="majorBidi" w:hAnsiTheme="majorBidi" w:cstheme="majorBidi"/>
+          <w:b/>
+          <w:bCs/>
+          <w:sz w:val="36"/>
+          <w:szCs w:val="36"/>
+          <w:u w:val="single"/>
+        </w:rPr>
+      </w:pPr>
+      <w:r>
+        <w:rPr>
+          <w:rFonts w:asciiTheme="majorBidi" w:hAnsiTheme="majorBidi" w:cstheme="majorBidi"/>
+          <w:b/>
+          <w:bCs/>
+          <w:sz w:val="36"/>
+          <w:szCs w:val="36"/>
+          <w:u w:val="single"/>
+        </w:rPr>
+        <w:br w:type="page"/>
+      </w:r>
+    </w:p>
+    <w:p>
+      <w:pPr>
         <w:pStyle w:val="ListParagraph"/>
         <w:numPr>
           <w:ilvl w:val="0"/>
@@ -296,10 +375,9 @@
           <w:rFonts w:asciiTheme="majorBidi" w:hAnsiTheme="majorBidi" w:cstheme="majorBidi"/>
           <w:b/>
           <w:bCs/>
-          <w:i/>
-          <w:iCs/>
           <w:sz w:val="36"/>
           <w:szCs w:val="36"/>
+          <w:u w:val="single"/>
         </w:rPr>
         <w:t>:</w:t>
       </w:r>
@@ -2030,17 +2108,29 @@
     </w:p>
     <w:p>
       <w:pPr>
-        <w:rPr>
-          <w:rFonts w:asciiTheme="majorBidi" w:hAnsiTheme="majorBidi" w:cstheme="majorBidi"/>
-          <w:sz w:val="28"/>
-          <w:szCs w:val="28"/>
-        </w:rPr>
-      </w:pPr>
-      <w:r>
-        <w:rPr>
-          <w:rFonts w:asciiTheme="majorBidi" w:hAnsiTheme="majorBidi" w:cstheme="majorBidi"/>
-          <w:sz w:val="28"/>
-          <w:szCs w:val="28"/>
+        <w:pStyle w:val="ListParagraph"/>
+        <w:numPr>
+          <w:ilvl w:val="0"/>
+          <w:numId w:val="3"/>
+        </w:numPr>
+        <w:rPr>
+          <w:rFonts w:asciiTheme="majorBidi" w:hAnsiTheme="majorBidi" w:cstheme="majorBidi"/>
+          <w:b/>
+          <w:bCs/>
+          <w:i/>
+          <w:iCs/>
+          <w:sz w:val="36"/>
+          <w:szCs w:val="36"/>
+        </w:rPr>
+      </w:pPr>
+      <w:r>
+        <w:rPr>
+          <w:rFonts w:asciiTheme="majorBidi" w:hAnsiTheme="majorBidi" w:cstheme="majorBidi"/>
+          <w:b/>
+          <w:bCs/>
+          <w:sz w:val="36"/>
+          <w:szCs w:val="36"/>
+          <w:u w:val="single"/>
         </w:rPr>
         <w:lastRenderedPageBreak/>
         <w:t>Task 1:</w:t>
@@ -2048,60 +2138,267 @@
       <w:r>
         <w:rPr>
           <w:rFonts w:asciiTheme="majorBidi" w:hAnsiTheme="majorBidi" w:cstheme="majorBidi"/>
-          <w:sz w:val="28"/>
-          <w:szCs w:val="28"/>
+          <w:b/>
+          <w:bCs/>
+          <w:sz w:val="36"/>
+          <w:szCs w:val="36"/>
         </w:rPr>
         <w:t xml:space="preserve"> </w:t>
       </w:r>
       <w:r>
         <w:rPr>
           <w:rFonts w:asciiTheme="majorBidi" w:hAnsiTheme="majorBidi" w:cstheme="majorBidi"/>
-          <w:sz w:val="28"/>
-          <w:szCs w:val="28"/>
+          <w:i/>
+          <w:iCs/>
+          <w:sz w:val="36"/>
+          <w:szCs w:val="36"/>
         </w:rPr>
         <w:t>Transforming 8-puzzle to 15-puzzle</w:t>
       </w:r>
-    </w:p>
-    <w:p>
-      <w:pPr>
-        <w:rPr>
-          <w:rFonts w:asciiTheme="majorBidi" w:hAnsiTheme="majorBidi" w:cstheme="majorBidi"/>
-          <w:sz w:val="28"/>
-          <w:szCs w:val="28"/>
-        </w:rPr>
-      </w:pPr>
-      <w:r>
-        <w:rPr>
-          <w:rFonts w:asciiTheme="majorBidi" w:hAnsiTheme="majorBidi" w:cstheme="majorBidi"/>
-          <w:sz w:val="28"/>
-          <w:szCs w:val="28"/>
-        </w:rPr>
-        <w:t>-</w:t>
-      </w:r>
-      <w:r>
-        <w:rPr>
-          <w:rFonts w:asciiTheme="majorBidi" w:hAnsiTheme="majorBidi" w:cstheme="majorBidi"/>
-          <w:sz w:val="28"/>
-          <w:szCs w:val="28"/>
-        </w:rPr>
-        <w:t>File: fifteenpuzzle.py</w:t>
-      </w:r>
-    </w:p>
-    <w:p>
-      <w:pPr>
-        <w:rPr>
-          <w:rFonts w:asciiTheme="majorBidi" w:hAnsiTheme="majorBidi" w:cstheme="majorBidi"/>
-          <w:sz w:val="28"/>
-          <w:szCs w:val="28"/>
-        </w:rPr>
-      </w:pPr>
-      <w:r>
-        <w:rPr>
-          <w:rFonts w:asciiTheme="majorBidi" w:hAnsiTheme="majorBidi" w:cstheme="majorBidi"/>
-          <w:sz w:val="28"/>
-          <w:szCs w:val="28"/>
-        </w:rPr>
-        <w:t>The 8-puzzle operates in a 3 by 3 table, one blank space, and 8 other spaces. As for the 15-puzzle, it should instead operate in a 4 by 4 tables, with 1 blank space and 15 other spaces, hence the name 15-puzzle. To support a 4x4 table</w:t>
+      <w:r>
+        <w:rPr>
+          <w:rFonts w:asciiTheme="majorBidi" w:hAnsiTheme="majorBidi" w:cstheme="majorBidi"/>
+          <w:i/>
+          <w:iCs/>
+          <w:sz w:val="36"/>
+          <w:szCs w:val="36"/>
+        </w:rPr>
+        <w:t>.</w:t>
+      </w:r>
+    </w:p>
+    <w:p>
+      <w:pPr>
+        <w:rPr>
+          <w:rFonts w:asciiTheme="majorBidi" w:hAnsiTheme="majorBidi" w:cstheme="majorBidi"/>
+          <w:sz w:val="28"/>
+          <w:szCs w:val="28"/>
+        </w:rPr>
+      </w:pPr>
+    </w:p>
+    <w:p>
+      <w:pPr>
+        <w:spacing w:line="480" w:lineRule="auto"/>
+        <w:rPr>
+          <w:rFonts w:asciiTheme="majorBidi" w:hAnsiTheme="majorBidi" w:cstheme="majorBidi"/>
+          <w:sz w:val="28"/>
+          <w:szCs w:val="28"/>
+        </w:rPr>
+      </w:pPr>
+      <w:r>
+        <w:rPr>
+          <w:rFonts w:asciiTheme="majorBidi" w:hAnsiTheme="majorBidi" w:cstheme="majorBidi"/>
+          <w:sz w:val="28"/>
+          <w:szCs w:val="28"/>
+        </w:rPr>
+        <w:t>The 8-puzzle operates in a 3</w:t>
+      </w:r>
+      <w:r>
+        <w:rPr>
+          <w:rFonts w:asciiTheme="majorBidi" w:hAnsiTheme="majorBidi" w:cstheme="majorBidi"/>
+          <w:sz w:val="28"/>
+          <w:szCs w:val="28"/>
+        </w:rPr>
+        <w:t>x</w:t>
+      </w:r>
+      <w:r>
+        <w:rPr>
+          <w:rFonts w:asciiTheme="majorBidi" w:hAnsiTheme="majorBidi" w:cstheme="majorBidi"/>
+          <w:sz w:val="28"/>
+          <w:szCs w:val="28"/>
+        </w:rPr>
+        <w:t xml:space="preserve">3 </w:t>
+      </w:r>
+      <w:r>
+        <w:rPr>
+          <w:rFonts w:asciiTheme="majorBidi" w:hAnsiTheme="majorBidi" w:cstheme="majorBidi"/>
+          <w:sz w:val="28"/>
+          <w:szCs w:val="28"/>
+        </w:rPr>
+        <w:t>grid;</w:t>
+      </w:r>
+      <w:r>
+        <w:rPr>
+          <w:rFonts w:asciiTheme="majorBidi" w:hAnsiTheme="majorBidi" w:cstheme="majorBidi"/>
+          <w:sz w:val="28"/>
+          <w:szCs w:val="28"/>
+        </w:rPr>
+        <w:t xml:space="preserve"> </w:t>
+      </w:r>
+      <w:r>
+        <w:rPr>
+          <w:rFonts w:asciiTheme="majorBidi" w:hAnsiTheme="majorBidi" w:cstheme="majorBidi"/>
+          <w:sz w:val="28"/>
+          <w:szCs w:val="28"/>
+        </w:rPr>
+        <w:t>1</w:t>
+      </w:r>
+      <w:r>
+        <w:rPr>
+          <w:rFonts w:asciiTheme="majorBidi" w:hAnsiTheme="majorBidi" w:cstheme="majorBidi"/>
+          <w:sz w:val="28"/>
+          <w:szCs w:val="28"/>
+        </w:rPr>
+        <w:t xml:space="preserve"> blank </w:t>
+      </w:r>
+      <w:r>
+        <w:rPr>
+          <w:rFonts w:asciiTheme="majorBidi" w:hAnsiTheme="majorBidi" w:cstheme="majorBidi"/>
+          <w:sz w:val="28"/>
+          <w:szCs w:val="28"/>
+        </w:rPr>
+        <w:t>cell</w:t>
+      </w:r>
+      <w:r>
+        <w:rPr>
+          <w:rFonts w:asciiTheme="majorBidi" w:hAnsiTheme="majorBidi" w:cstheme="majorBidi"/>
+          <w:sz w:val="28"/>
+          <w:szCs w:val="28"/>
+        </w:rPr>
+        <w:t xml:space="preserve">, and 8 </w:t>
+      </w:r>
+      <w:r>
+        <w:rPr>
+          <w:rFonts w:asciiTheme="majorBidi" w:hAnsiTheme="majorBidi" w:cstheme="majorBidi"/>
+          <w:sz w:val="28"/>
+          <w:szCs w:val="28"/>
+        </w:rPr>
+        <w:t>other cells each containing a number from 1 to 8</w:t>
+      </w:r>
+      <w:r>
+        <w:rPr>
+          <w:rFonts w:asciiTheme="majorBidi" w:hAnsiTheme="majorBidi" w:cstheme="majorBidi"/>
+          <w:sz w:val="28"/>
+          <w:szCs w:val="28"/>
+        </w:rPr>
+        <w:t>.</w:t>
+      </w:r>
+      <w:r>
+        <w:rPr>
+          <w:rFonts w:asciiTheme="majorBidi" w:hAnsiTheme="majorBidi" w:cstheme="majorBidi"/>
+          <w:sz w:val="28"/>
+          <w:szCs w:val="28"/>
+        </w:rPr>
+        <w:t xml:space="preserve"> T</w:t>
+      </w:r>
+      <w:r>
+        <w:rPr>
+          <w:rFonts w:asciiTheme="majorBidi" w:hAnsiTheme="majorBidi" w:cstheme="majorBidi"/>
+          <w:sz w:val="28"/>
+          <w:szCs w:val="28"/>
+        </w:rPr>
+        <w:t>he 15-puzzle</w:t>
+      </w:r>
+      <w:r>
+        <w:rPr>
+          <w:rFonts w:asciiTheme="majorBidi" w:hAnsiTheme="majorBidi" w:cstheme="majorBidi"/>
+          <w:sz w:val="28"/>
+          <w:szCs w:val="28"/>
+        </w:rPr>
+        <w:t xml:space="preserve"> on the other hand</w:t>
+      </w:r>
+      <w:r>
+        <w:rPr>
+          <w:rFonts w:asciiTheme="majorBidi" w:hAnsiTheme="majorBidi" w:cstheme="majorBidi"/>
+          <w:sz w:val="28"/>
+          <w:szCs w:val="28"/>
+        </w:rPr>
+        <w:t xml:space="preserve">, </w:t>
+      </w:r>
+      <w:r>
+        <w:rPr>
+          <w:rFonts w:asciiTheme="majorBidi" w:hAnsiTheme="majorBidi" w:cstheme="majorBidi"/>
+          <w:sz w:val="28"/>
+          <w:szCs w:val="28"/>
+        </w:rPr>
+        <w:t>should</w:t>
+      </w:r>
+      <w:r>
+        <w:rPr>
+          <w:rFonts w:asciiTheme="majorBidi" w:hAnsiTheme="majorBidi" w:cstheme="majorBidi"/>
+          <w:sz w:val="28"/>
+          <w:szCs w:val="28"/>
+        </w:rPr>
+        <w:t xml:space="preserve"> instead operate in a 4</w:t>
+      </w:r>
+      <w:r>
+        <w:rPr>
+          <w:rFonts w:asciiTheme="majorBidi" w:hAnsiTheme="majorBidi" w:cstheme="majorBidi"/>
+          <w:sz w:val="28"/>
+          <w:szCs w:val="28"/>
+        </w:rPr>
+        <w:t>x</w:t>
+      </w:r>
+      <w:r>
+        <w:rPr>
+          <w:rFonts w:asciiTheme="majorBidi" w:hAnsiTheme="majorBidi" w:cstheme="majorBidi"/>
+          <w:sz w:val="28"/>
+          <w:szCs w:val="28"/>
+        </w:rPr>
+        <w:t xml:space="preserve">4 </w:t>
+      </w:r>
+      <w:r>
+        <w:rPr>
+          <w:rFonts w:asciiTheme="majorBidi" w:hAnsiTheme="majorBidi" w:cstheme="majorBidi"/>
+          <w:sz w:val="28"/>
+          <w:szCs w:val="28"/>
+        </w:rPr>
+        <w:t>grid;</w:t>
+      </w:r>
+      <w:r>
+        <w:rPr>
+          <w:rFonts w:asciiTheme="majorBidi" w:hAnsiTheme="majorBidi" w:cstheme="majorBidi"/>
+          <w:sz w:val="28"/>
+          <w:szCs w:val="28"/>
+        </w:rPr>
+        <w:t xml:space="preserve"> 1 blank </w:t>
+      </w:r>
+      <w:r>
+        <w:rPr>
+          <w:rFonts w:asciiTheme="majorBidi" w:hAnsiTheme="majorBidi" w:cstheme="majorBidi"/>
+          <w:sz w:val="28"/>
+          <w:szCs w:val="28"/>
+        </w:rPr>
+        <w:t>cell</w:t>
+      </w:r>
+      <w:r>
+        <w:rPr>
+          <w:rFonts w:asciiTheme="majorBidi" w:hAnsiTheme="majorBidi" w:cstheme="majorBidi"/>
+          <w:sz w:val="28"/>
+          <w:szCs w:val="28"/>
+        </w:rPr>
+        <w:t xml:space="preserve"> </w:t>
+      </w:r>
+      <w:r>
+        <w:rPr>
+          <w:rFonts w:asciiTheme="majorBidi" w:hAnsiTheme="majorBidi" w:cstheme="majorBidi"/>
+          <w:sz w:val="28"/>
+          <w:szCs w:val="28"/>
+        </w:rPr>
+        <w:t xml:space="preserve">and 15 other </w:t>
+      </w:r>
+      <w:r>
+        <w:rPr>
+          <w:rFonts w:asciiTheme="majorBidi" w:hAnsiTheme="majorBidi" w:cstheme="majorBidi"/>
+          <w:sz w:val="28"/>
+          <w:szCs w:val="28"/>
+        </w:rPr>
+        <w:t>cell</w:t>
+      </w:r>
+      <w:r>
+        <w:rPr>
+          <w:rFonts w:asciiTheme="majorBidi" w:hAnsiTheme="majorBidi" w:cstheme="majorBidi"/>
+          <w:sz w:val="28"/>
+          <w:szCs w:val="28"/>
+        </w:rPr>
+        <w:t>s</w:t>
+      </w:r>
+      <w:r>
+        <w:rPr>
+          <w:rFonts w:asciiTheme="majorBidi" w:hAnsiTheme="majorBidi" w:cstheme="majorBidi"/>
+          <w:sz w:val="28"/>
+          <w:szCs w:val="28"/>
+        </w:rPr>
+        <w:t>, hence the name 15-puzzle. To support a 4x4 table</w:t>
       </w:r>
       <w:r>
         <w:rPr>
@@ -2117,7 +2414,15 @@
           <w:sz w:val="28"/>
           <w:szCs w:val="28"/>
         </w:rPr>
-        <w:t xml:space="preserve"> we changed</w:t>
+        <w:t xml:space="preserve"> </w:t>
+      </w:r>
+      <w:r>
+        <w:rPr>
+          <w:rFonts w:asciiTheme="majorBidi" w:hAnsiTheme="majorBidi" w:cstheme="majorBidi"/>
+          <w:sz w:val="28"/>
+          <w:szCs w:val="28"/>
+        </w:rPr>
+        <w:t>the following code had to modified as so</w:t>
       </w:r>
       <w:r>
         <w:rPr>
@@ -2130,6 +2435,8 @@
     </w:p>
     <w:p>
       <w:pPr>
+        <w:spacing w:line="480" w:lineRule="auto"/>
+        <w:ind w:left="720"/>
         <w:rPr>
           <w:rFonts w:asciiTheme="majorBidi" w:hAnsiTheme="majorBidi" w:cstheme="majorBidi"/>
           <w:sz w:val="28"/>
@@ -2150,7 +2457,23 @@
           <w:sz w:val="28"/>
           <w:szCs w:val="28"/>
         </w:rPr>
-        <w:t>he row &amp; col count both to 4 in the</w:t>
+        <w:t>he row &amp; col count</w:t>
+      </w:r>
+      <w:r>
+        <w:rPr>
+          <w:rFonts w:asciiTheme="majorBidi" w:hAnsiTheme="majorBidi" w:cstheme="majorBidi"/>
+          <w:sz w:val="28"/>
+          <w:szCs w:val="28"/>
+        </w:rPr>
+        <w:t xml:space="preserve"> changed</w:t>
+      </w:r>
+      <w:r>
+        <w:rPr>
+          <w:rFonts w:asciiTheme="majorBidi" w:hAnsiTheme="majorBidi" w:cstheme="majorBidi"/>
+          <w:sz w:val="28"/>
+          <w:szCs w:val="28"/>
+        </w:rPr>
+        <w:t xml:space="preserve"> both to 4 in the</w:t>
       </w:r>
       <w:r>
         <w:rPr>
@@ -2255,11 +2578,7 @@
     </w:p>
     <w:p>
       <w:pPr>
-        <w:rPr>
-          <w:rFonts w:asciiTheme="majorBidi" w:hAnsiTheme="majorBidi" w:cstheme="majorBidi"/>
-          <w:sz w:val="28"/>
-          <w:szCs w:val="28"/>
-        </w:rPr>
+        <w:keepNext/>
       </w:pPr>
       <w:r>
         <w:rPr>
@@ -2283,7 +2602,7 @@
                     </pic:cNvPicPr>
                   </pic:nvPicPr>
                   <pic:blipFill rotWithShape="1">
-                    <a:blip r:embed="rId8">
+                    <a:blip r:embed="rId9">
                       <a:extLst>
                         <a:ext uri="{28A0092B-C50C-407E-A947-70E740481C1C}">
                           <a14:useLocalDpi xmlns:a14="http://schemas.microsoft.com/office/drawing/2010/main" val="0"/>
@@ -2320,11 +2639,93 @@
     </w:p>
     <w:p>
       <w:pPr>
-        <w:rPr>
-          <w:rFonts w:asciiTheme="majorBidi" w:hAnsiTheme="majorBidi" w:cstheme="majorBidi"/>
-          <w:sz w:val="28"/>
-          <w:szCs w:val="28"/>
-        </w:rPr>
+        <w:pStyle w:val="Caption"/>
+        <w:jc w:val="center"/>
+        <w:rPr>
+          <w:rFonts w:asciiTheme="majorBidi" w:hAnsiTheme="majorBidi" w:cstheme="majorBidi"/>
+          <w:sz w:val="40"/>
+          <w:szCs w:val="40"/>
+        </w:rPr>
+      </w:pPr>
+      <w:r>
+        <w:rPr>
+          <w:rFonts w:asciiTheme="majorBidi" w:hAnsiTheme="majorBidi" w:cstheme="majorBidi"/>
+          <w:sz w:val="24"/>
+          <w:szCs w:val="24"/>
+        </w:rPr>
+        <w:t xml:space="preserve">Figure </w:t>
+      </w:r>
+      <w:r>
+        <w:rPr>
+          <w:rFonts w:asciiTheme="majorBidi" w:hAnsiTheme="majorBidi" w:cstheme="majorBidi"/>
+          <w:sz w:val="24"/>
+          <w:szCs w:val="24"/>
+        </w:rPr>
+        <w:fldChar w:fldCharType="begin"/>
+      </w:r>
+      <w:r>
+        <w:rPr>
+          <w:rFonts w:asciiTheme="majorBidi" w:hAnsiTheme="majorBidi" w:cstheme="majorBidi"/>
+          <w:sz w:val="24"/>
+          <w:szCs w:val="24"/>
+        </w:rPr>
+        <w:instrText xml:space="preserve"> SEQ Figure \* ARABIC </w:instrText>
+      </w:r>
+      <w:r>
+        <w:rPr>
+          <w:rFonts w:asciiTheme="majorBidi" w:hAnsiTheme="majorBidi" w:cstheme="majorBidi"/>
+          <w:sz w:val="24"/>
+          <w:szCs w:val="24"/>
+        </w:rPr>
+        <w:fldChar w:fldCharType="separate"/>
+      </w:r>
+      <w:r>
+        <w:rPr>
+          <w:rFonts w:asciiTheme="majorBidi" w:hAnsiTheme="majorBidi" w:cstheme="majorBidi"/>
+          <w:noProof/>
+          <w:sz w:val="24"/>
+          <w:szCs w:val="24"/>
+        </w:rPr>
+        <w:t>1</w:t>
+      </w:r>
+      <w:r>
+        <w:rPr>
+          <w:rFonts w:asciiTheme="majorBidi" w:hAnsiTheme="majorBidi" w:cstheme="majorBidi"/>
+          <w:sz w:val="24"/>
+          <w:szCs w:val="24"/>
+        </w:rPr>
+        <w:fldChar w:fldCharType="end"/>
+      </w:r>
+      <w:r>
+        <w:rPr>
+          <w:rFonts w:asciiTheme="majorBidi" w:hAnsiTheme="majorBidi" w:cstheme="majorBidi"/>
+          <w:sz w:val="24"/>
+          <w:szCs w:val="24"/>
+        </w:rPr>
+        <w:t xml:space="preserve">: </w:t>
+      </w:r>
+      <w:proofErr w:type="spellStart"/>
+      <w:r>
+        <w:rPr>
+          <w:rFonts w:asciiTheme="majorBidi" w:hAnsiTheme="majorBidi" w:cstheme="majorBidi"/>
+          <w:sz w:val="24"/>
+          <w:szCs w:val="24"/>
+        </w:rPr>
+        <w:t>FifteenPuzzleState</w:t>
+      </w:r>
+      <w:proofErr w:type="spellEnd"/>
+      <w:r>
+        <w:rPr>
+          <w:rFonts w:asciiTheme="majorBidi" w:hAnsiTheme="majorBidi" w:cstheme="majorBidi"/>
+          <w:sz w:val="24"/>
+          <w:szCs w:val="24"/>
+        </w:rPr>
+        <w:t xml:space="preserve"> constructor in fifteenpuzzle.py</w:t>
+      </w:r>
+    </w:p>
+    <w:p>
+      <w:pPr>
+        <w:keepNext/>
       </w:pPr>
       <w:r>
         <w:rPr>
@@ -2349,7 +2750,7 @@
                     </pic:cNvPicPr>
                   </pic:nvPicPr>
                   <pic:blipFill>
-                    <a:blip r:embed="rId9">
+                    <a:blip r:embed="rId10">
                       <a:extLst>
                         <a:ext uri="{28A0092B-C50C-407E-A947-70E740481C1C}">
                           <a14:useLocalDpi xmlns:a14="http://schemas.microsoft.com/office/drawing/2010/main" val="0"/>
@@ -2383,15 +2784,113 @@
     </w:p>
     <w:p>
       <w:pPr>
-        <w:rPr>
-          <w:rFonts w:asciiTheme="majorBidi" w:hAnsiTheme="majorBidi" w:cstheme="majorBidi"/>
-          <w:sz w:val="28"/>
-          <w:szCs w:val="28"/>
-        </w:rPr>
-      </w:pPr>
-    </w:p>
-    <w:p>
-      <w:pPr>
+        <w:pStyle w:val="Caption"/>
+        <w:jc w:val="center"/>
+        <w:rPr>
+          <w:rFonts w:asciiTheme="majorBidi" w:hAnsiTheme="majorBidi" w:cstheme="majorBidi"/>
+          <w:sz w:val="40"/>
+          <w:szCs w:val="40"/>
+        </w:rPr>
+      </w:pPr>
+      <w:r>
+        <w:rPr>
+          <w:rFonts w:asciiTheme="majorBidi" w:hAnsiTheme="majorBidi" w:cstheme="majorBidi"/>
+          <w:sz w:val="24"/>
+          <w:szCs w:val="24"/>
+        </w:rPr>
+        <w:t xml:space="preserve">Figure </w:t>
+      </w:r>
+      <w:r>
+        <w:rPr>
+          <w:rFonts w:asciiTheme="majorBidi" w:hAnsiTheme="majorBidi" w:cstheme="majorBidi"/>
+          <w:sz w:val="24"/>
+          <w:szCs w:val="24"/>
+        </w:rPr>
+        <w:fldChar w:fldCharType="begin"/>
+      </w:r>
+      <w:r>
+        <w:rPr>
+          <w:rFonts w:asciiTheme="majorBidi" w:hAnsiTheme="majorBidi" w:cstheme="majorBidi"/>
+          <w:sz w:val="24"/>
+          <w:szCs w:val="24"/>
+        </w:rPr>
+        <w:instrText xml:space="preserve"> SEQ Figure \* ARABIC </w:instrText>
+      </w:r>
+      <w:r>
+        <w:rPr>
+          <w:rFonts w:asciiTheme="majorBidi" w:hAnsiTheme="majorBidi" w:cstheme="majorBidi"/>
+          <w:sz w:val="24"/>
+          <w:szCs w:val="24"/>
+        </w:rPr>
+        <w:fldChar w:fldCharType="separate"/>
+      </w:r>
+      <w:r>
+        <w:rPr>
+          <w:rFonts w:asciiTheme="majorBidi" w:hAnsiTheme="majorBidi" w:cstheme="majorBidi"/>
+          <w:noProof/>
+          <w:sz w:val="24"/>
+          <w:szCs w:val="24"/>
+        </w:rPr>
+        <w:t>2</w:t>
+      </w:r>
+      <w:r>
+        <w:rPr>
+          <w:rFonts w:asciiTheme="majorBidi" w:hAnsiTheme="majorBidi" w:cstheme="majorBidi"/>
+          <w:sz w:val="24"/>
+          <w:szCs w:val="24"/>
+        </w:rPr>
+        <w:fldChar w:fldCharType="end"/>
+      </w:r>
+      <w:r>
+        <w:rPr>
+          <w:rFonts w:asciiTheme="majorBidi" w:hAnsiTheme="majorBidi" w:cstheme="majorBidi"/>
+          <w:sz w:val="24"/>
+          <w:szCs w:val="24"/>
+        </w:rPr>
+        <w:t xml:space="preserve">: </w:t>
+      </w:r>
+      <w:proofErr w:type="spellStart"/>
+      <w:proofErr w:type="gramStart"/>
+      <w:r>
+        <w:rPr>
+          <w:rFonts w:asciiTheme="majorBidi" w:hAnsiTheme="majorBidi" w:cstheme="majorBidi"/>
+          <w:sz w:val="24"/>
+          <w:szCs w:val="24"/>
+        </w:rPr>
+        <w:t>isGoal</w:t>
+      </w:r>
+      <w:proofErr w:type="spellEnd"/>
+      <w:r>
+        <w:rPr>
+          <w:rFonts w:asciiTheme="majorBidi" w:hAnsiTheme="majorBidi" w:cstheme="majorBidi"/>
+          <w:sz w:val="24"/>
+          <w:szCs w:val="24"/>
+        </w:rPr>
+        <w:t>(</w:t>
+      </w:r>
+      <w:proofErr w:type="gramEnd"/>
+      <w:r>
+        <w:rPr>
+          <w:rFonts w:asciiTheme="majorBidi" w:hAnsiTheme="majorBidi" w:cstheme="majorBidi"/>
+          <w:sz w:val="24"/>
+          <w:szCs w:val="24"/>
+        </w:rPr>
+        <w:t>) function in fifteenpuzzle.py</w:t>
+      </w:r>
+    </w:p>
+    <w:p>
+      <w:pPr>
+        <w:rPr>
+          <w:rFonts w:asciiTheme="majorBidi" w:hAnsiTheme="majorBidi" w:cstheme="majorBidi"/>
+          <w:sz w:val="28"/>
+          <w:szCs w:val="28"/>
+        </w:rPr>
+      </w:pPr>
+    </w:p>
+    <w:p>
+      <w:pPr>
+        <w:spacing w:line="480" w:lineRule="auto"/>
+        <w:ind w:left="720"/>
         <w:rPr>
           <w:rFonts w:asciiTheme="majorBidi" w:hAnsiTheme="majorBidi" w:cstheme="majorBidi"/>
           <w:sz w:val="28"/>
@@ -2462,7 +2961,23 @@
           <w:sz w:val="28"/>
           <w:szCs w:val="28"/>
         </w:rPr>
-        <w:t xml:space="preserve"> to not allow movement beyond the newly extended table borders (row &lt; 3 for down, col &lt; 3 for right)</w:t>
+        <w:t xml:space="preserve"> </w:t>
+      </w:r>
+      <w:r>
+        <w:rPr>
+          <w:rFonts w:asciiTheme="majorBidi" w:hAnsiTheme="majorBidi" w:cstheme="majorBidi"/>
+          <w:sz w:val="28"/>
+          <w:szCs w:val="28"/>
+        </w:rPr>
+        <w:t xml:space="preserve">has been changed </w:t>
+      </w:r>
+      <w:r>
+        <w:rPr>
+          <w:rFonts w:asciiTheme="majorBidi" w:hAnsiTheme="majorBidi" w:cstheme="majorBidi"/>
+          <w:sz w:val="28"/>
+          <w:szCs w:val="28"/>
+        </w:rPr>
+        <w:t>to not allow movement beyond the newly extended table borders (row &lt; 3 for down, col &lt; 3 for right)</w:t>
       </w:r>
       <w:r>
         <w:rPr>
@@ -2475,11 +2990,7 @@
     </w:p>
     <w:p>
       <w:pPr>
-        <w:rPr>
-          <w:rFonts w:asciiTheme="majorBidi" w:hAnsiTheme="majorBidi" w:cstheme="majorBidi"/>
-          <w:sz w:val="28"/>
-          <w:szCs w:val="28"/>
-        </w:rPr>
+        <w:keepNext/>
       </w:pPr>
       <w:r>
         <w:rPr>
@@ -2504,7 +3015,7 @@
                     </pic:cNvPicPr>
                   </pic:nvPicPr>
                   <pic:blipFill>
-                    <a:blip r:embed="rId10">
+                    <a:blip r:embed="rId11">
                       <a:extLst>
                         <a:ext uri="{28A0092B-C50C-407E-A947-70E740481C1C}">
                           <a14:useLocalDpi xmlns:a14="http://schemas.microsoft.com/office/drawing/2010/main" val="0"/>
@@ -2538,6 +3049,123 @@
     </w:p>
     <w:p>
       <w:pPr>
+        <w:pStyle w:val="Caption"/>
+        <w:jc w:val="center"/>
+        <w:rPr>
+          <w:rFonts w:asciiTheme="majorBidi" w:hAnsiTheme="majorBidi" w:cstheme="majorBidi"/>
+          <w:sz w:val="40"/>
+          <w:szCs w:val="40"/>
+        </w:rPr>
+      </w:pPr>
+      <w:r>
+        <w:rPr>
+          <w:rFonts w:asciiTheme="majorBidi" w:hAnsiTheme="majorBidi" w:cstheme="majorBidi"/>
+          <w:sz w:val="24"/>
+          <w:szCs w:val="24"/>
+        </w:rPr>
+        <w:t xml:space="preserve">Figure </w:t>
+      </w:r>
+      <w:r>
+        <w:rPr>
+          <w:rFonts w:asciiTheme="majorBidi" w:hAnsiTheme="majorBidi" w:cstheme="majorBidi"/>
+          <w:sz w:val="24"/>
+          <w:szCs w:val="24"/>
+        </w:rPr>
+        <w:fldChar w:fldCharType="begin"/>
+      </w:r>
+      <w:r>
+        <w:rPr>
+          <w:rFonts w:asciiTheme="majorBidi" w:hAnsiTheme="majorBidi" w:cstheme="majorBidi"/>
+          <w:sz w:val="24"/>
+          <w:szCs w:val="24"/>
+        </w:rPr>
+        <w:instrText xml:space="preserve"> SEQ Figure \* ARABIC </w:instrText>
+      </w:r>
+      <w:r>
+        <w:rPr>
+          <w:rFonts w:asciiTheme="majorBidi" w:hAnsiTheme="majorBidi" w:cstheme="majorBidi"/>
+          <w:sz w:val="24"/>
+          <w:szCs w:val="24"/>
+        </w:rPr>
+        <w:fldChar w:fldCharType="separate"/>
+      </w:r>
+      <w:r>
+        <w:rPr>
+          <w:rFonts w:asciiTheme="majorBidi" w:hAnsiTheme="majorBidi" w:cstheme="majorBidi"/>
+          <w:noProof/>
+          <w:sz w:val="24"/>
+          <w:szCs w:val="24"/>
+        </w:rPr>
+        <w:t>3</w:t>
+      </w:r>
+      <w:r>
+        <w:rPr>
+          <w:rFonts w:asciiTheme="majorBidi" w:hAnsiTheme="majorBidi" w:cstheme="majorBidi"/>
+          <w:sz w:val="24"/>
+          <w:szCs w:val="24"/>
+        </w:rPr>
+        <w:fldChar w:fldCharType="end"/>
+      </w:r>
+      <w:r>
+        <w:rPr>
+          <w:rFonts w:asciiTheme="majorBidi" w:hAnsiTheme="majorBidi" w:cstheme="majorBidi"/>
+          <w:sz w:val="24"/>
+          <w:szCs w:val="24"/>
+        </w:rPr>
+        <w:t xml:space="preserve">: </w:t>
+      </w:r>
+      <w:proofErr w:type="spellStart"/>
+      <w:proofErr w:type="gramStart"/>
+      <w:r>
+        <w:rPr>
+          <w:rFonts w:asciiTheme="majorBidi" w:hAnsiTheme="majorBidi" w:cstheme="majorBidi"/>
+          <w:sz w:val="24"/>
+          <w:szCs w:val="24"/>
+        </w:rPr>
+        <w:t>legalMoves</w:t>
+      </w:r>
+      <w:proofErr w:type="spellEnd"/>
+      <w:r>
+        <w:rPr>
+          <w:rFonts w:asciiTheme="majorBidi" w:hAnsiTheme="majorBidi" w:cstheme="majorBidi"/>
+          <w:sz w:val="24"/>
+          <w:szCs w:val="24"/>
+        </w:rPr>
+        <w:t>(</w:t>
+      </w:r>
+      <w:proofErr w:type="gramEnd"/>
+      <w:r>
+        <w:rPr>
+          <w:rFonts w:asciiTheme="majorBidi" w:hAnsiTheme="majorBidi" w:cstheme="majorBidi"/>
+          <w:sz w:val="24"/>
+          <w:szCs w:val="24"/>
+        </w:rPr>
+        <w:t xml:space="preserve">) function in </w:t>
+      </w:r>
+      <w:proofErr w:type="spellStart"/>
+      <w:r>
+        <w:rPr>
+          <w:rFonts w:asciiTheme="majorBidi" w:hAnsiTheme="majorBidi" w:cstheme="majorBidi"/>
+          <w:sz w:val="24"/>
+          <w:szCs w:val="24"/>
+        </w:rPr>
+        <w:t>fifteenpuzzle,py</w:t>
+      </w:r>
+      <w:proofErr w:type="spellEnd"/>
+    </w:p>
+    <w:p>
+      <w:pPr>
+        <w:rPr>
+          <w:rFonts w:asciiTheme="majorBidi" w:hAnsiTheme="majorBidi" w:cstheme="majorBidi"/>
+          <w:sz w:val="28"/>
+          <w:szCs w:val="28"/>
+        </w:rPr>
+      </w:pPr>
+    </w:p>
+    <w:p>
+      <w:pPr>
+        <w:spacing w:line="480" w:lineRule="auto"/>
+        <w:ind w:left="720"/>
         <w:rPr>
           <w:rFonts w:asciiTheme="majorBidi" w:hAnsiTheme="majorBidi" w:cstheme="majorBidi"/>
           <w:sz w:val="28"/>
@@ -2584,7 +3212,31 @@
           <w:sz w:val="28"/>
           <w:szCs w:val="28"/>
         </w:rPr>
-        <w:t xml:space="preserve"> to handle drawing a larger 4x4 table</w:t>
+        <w:t xml:space="preserve"> </w:t>
+      </w:r>
+      <w:r>
+        <w:rPr>
+          <w:rFonts w:asciiTheme="majorBidi" w:hAnsiTheme="majorBidi" w:cstheme="majorBidi"/>
+          <w:sz w:val="28"/>
+          <w:szCs w:val="28"/>
+        </w:rPr>
+        <w:t>has been modified to</w:t>
+      </w:r>
+      <w:r>
+        <w:rPr>
+          <w:rFonts w:asciiTheme="majorBidi" w:hAnsiTheme="majorBidi" w:cstheme="majorBidi"/>
+          <w:sz w:val="28"/>
+          <w:szCs w:val="28"/>
+        </w:rPr>
+        <w:t xml:space="preserve"> handle drawing a larger 4x4 </w:t>
+      </w:r>
+      <w:r>
+        <w:rPr>
+          <w:rFonts w:asciiTheme="majorBidi" w:hAnsiTheme="majorBidi" w:cstheme="majorBidi"/>
+          <w:sz w:val="28"/>
+          <w:szCs w:val="28"/>
+        </w:rPr>
+        <w:t>grid</w:t>
       </w:r>
       <w:r>
         <w:rPr>
@@ -2597,11 +3249,7 @@
     </w:p>
     <w:p>
       <w:pPr>
-        <w:rPr>
-          <w:rFonts w:asciiTheme="majorBidi" w:hAnsiTheme="majorBidi" w:cstheme="majorBidi"/>
-          <w:sz w:val="28"/>
-          <w:szCs w:val="28"/>
-        </w:rPr>
+        <w:keepNext/>
       </w:pPr>
       <w:r>
         <w:rPr>
@@ -2625,7 +3273,7 @@
                     </pic:cNvPicPr>
                   </pic:nvPicPr>
                   <pic:blipFill>
-                    <a:blip r:embed="rId11">
+                    <a:blip r:embed="rId12">
                       <a:extLst>
                         <a:ext uri="{28A0092B-C50C-407E-A947-70E740481C1C}">
                           <a14:useLocalDpi xmlns:a14="http://schemas.microsoft.com/office/drawing/2010/main" val="0"/>
@@ -2659,18 +3307,107 @@
     </w:p>
     <w:p>
       <w:pPr>
-        <w:rPr>
-          <w:rFonts w:asciiTheme="majorBidi" w:hAnsiTheme="majorBidi" w:cstheme="majorBidi"/>
-          <w:sz w:val="28"/>
-          <w:szCs w:val="28"/>
-        </w:rPr>
-      </w:pPr>
-      <w:r>
-        <w:rPr>
-          <w:rFonts w:asciiTheme="majorBidi" w:hAnsiTheme="majorBidi" w:cstheme="majorBidi"/>
-          <w:sz w:val="28"/>
-          <w:szCs w:val="28"/>
-        </w:rPr>
+        <w:pStyle w:val="Caption"/>
+        <w:jc w:val="center"/>
+        <w:rPr>
+          <w:rFonts w:asciiTheme="majorBidi" w:hAnsiTheme="majorBidi" w:cstheme="majorBidi"/>
+          <w:sz w:val="40"/>
+          <w:szCs w:val="40"/>
+        </w:rPr>
+      </w:pPr>
+      <w:r>
+        <w:rPr>
+          <w:rFonts w:asciiTheme="majorBidi" w:hAnsiTheme="majorBidi" w:cstheme="majorBidi"/>
+          <w:sz w:val="24"/>
+          <w:szCs w:val="24"/>
+        </w:rPr>
+        <w:t xml:space="preserve">Figure </w:t>
+      </w:r>
+      <w:r>
+        <w:rPr>
+          <w:rFonts w:asciiTheme="majorBidi" w:hAnsiTheme="majorBidi" w:cstheme="majorBidi"/>
+          <w:sz w:val="24"/>
+          <w:szCs w:val="24"/>
+        </w:rPr>
+        <w:fldChar w:fldCharType="begin"/>
+      </w:r>
+      <w:r>
+        <w:rPr>
+          <w:rFonts w:asciiTheme="majorBidi" w:hAnsiTheme="majorBidi" w:cstheme="majorBidi"/>
+          <w:sz w:val="24"/>
+          <w:szCs w:val="24"/>
+        </w:rPr>
+        <w:instrText xml:space="preserve"> SEQ Figure \* ARABIC </w:instrText>
+      </w:r>
+      <w:r>
+        <w:rPr>
+          <w:rFonts w:asciiTheme="majorBidi" w:hAnsiTheme="majorBidi" w:cstheme="majorBidi"/>
+          <w:sz w:val="24"/>
+          <w:szCs w:val="24"/>
+        </w:rPr>
+        <w:fldChar w:fldCharType="separate"/>
+      </w:r>
+      <w:r>
+        <w:rPr>
+          <w:rFonts w:asciiTheme="majorBidi" w:hAnsiTheme="majorBidi" w:cstheme="majorBidi"/>
+          <w:noProof/>
+          <w:sz w:val="24"/>
+          <w:szCs w:val="24"/>
+        </w:rPr>
+        <w:t>4</w:t>
+      </w:r>
+      <w:r>
+        <w:rPr>
+          <w:rFonts w:asciiTheme="majorBidi" w:hAnsiTheme="majorBidi" w:cstheme="majorBidi"/>
+          <w:sz w:val="24"/>
+          <w:szCs w:val="24"/>
+        </w:rPr>
+        <w:fldChar w:fldCharType="end"/>
+      </w:r>
+      <w:r>
+        <w:rPr>
+          <w:rFonts w:asciiTheme="majorBidi" w:hAnsiTheme="majorBidi" w:cstheme="majorBidi"/>
+          <w:sz w:val="24"/>
+          <w:szCs w:val="24"/>
+        </w:rPr>
+        <w:t xml:space="preserve">: </w:t>
+      </w:r>
+      <w:proofErr w:type="spellStart"/>
+      <w:r>
+        <w:rPr>
+          <w:rFonts w:asciiTheme="majorBidi" w:hAnsiTheme="majorBidi" w:cstheme="majorBidi"/>
+          <w:sz w:val="24"/>
+          <w:szCs w:val="24"/>
+        </w:rPr>
+        <w:t>getAsciiString</w:t>
+      </w:r>
+      <w:proofErr w:type="spellEnd"/>
+      <w:r>
+        <w:rPr>
+          <w:rFonts w:asciiTheme="majorBidi" w:hAnsiTheme="majorBidi" w:cstheme="majorBidi"/>
+          <w:sz w:val="24"/>
+          <w:szCs w:val="24"/>
+        </w:rPr>
+        <w:t xml:space="preserve"> function in fifteenpuzzle.py</w:t>
+      </w:r>
+    </w:p>
+    <w:p>
+      <w:pPr>
+        <w:spacing w:line="480" w:lineRule="auto"/>
+        <w:ind w:left="720"/>
+        <w:rPr>
+          <w:rFonts w:asciiTheme="majorBidi" w:hAnsiTheme="majorBidi" w:cstheme="majorBidi"/>
+          <w:sz w:val="28"/>
+          <w:szCs w:val="28"/>
+        </w:rPr>
+      </w:pPr>
+      <w:r>
+        <w:rPr>
+          <w:rFonts w:asciiTheme="majorBidi" w:hAnsiTheme="majorBidi" w:cstheme="majorBidi"/>
+          <w:sz w:val="28"/>
+          <w:szCs w:val="28"/>
+        </w:rPr>
+        <w:lastRenderedPageBreak/>
         <w:t>-T</w:t>
       </w:r>
       <w:r>
@@ -2679,7 +3416,7 @@
           <w:sz w:val="28"/>
           <w:szCs w:val="28"/>
         </w:rPr>
-        <w:t>he rest of the changes in the fifteenpuzzle.py file represent name refactoring of the classes and functions</w:t>
+        <w:t>he rest of the changes in the fifteenpuzzle.py file represent name refactoring of classes and functions</w:t>
       </w:r>
       <w:r>
         <w:rPr>
@@ -2752,17 +3489,12 @@
     </w:p>
     <w:p>
       <w:pPr>
-        <w:rPr>
-          <w:rFonts w:asciiTheme="majorBidi" w:hAnsiTheme="majorBidi" w:cstheme="majorBidi"/>
-          <w:sz w:val="28"/>
-          <w:szCs w:val="28"/>
-        </w:rPr>
+        <w:keepNext/>
       </w:pPr>
       <w:r>
         <w:rPr>
           <w:noProof/>
         </w:rPr>
-        <w:lastRenderedPageBreak/>
         <w:drawing>
           <wp:inline distT="0" distB="0" distL="0" distR="0" wp14:anchorId="7452C65C" wp14:editId="2DBAD9C6">
             <wp:extent cx="5943600" cy="4097020"/>
@@ -2781,7 +3513,7 @@
                     </pic:cNvPicPr>
                   </pic:nvPicPr>
                   <pic:blipFill>
-                    <a:blip r:embed="rId12">
+                    <a:blip r:embed="rId13">
                       <a:extLst>
                         <a:ext uri="{28A0092B-C50C-407E-A947-70E740481C1C}">
                           <a14:useLocalDpi xmlns:a14="http://schemas.microsoft.com/office/drawing/2010/main" val="0"/>
@@ -2815,6 +3547,93 @@
     </w:p>
     <w:p>
       <w:pPr>
+        <w:pStyle w:val="Caption"/>
+        <w:jc w:val="center"/>
+        <w:rPr>
+          <w:rFonts w:asciiTheme="majorBidi" w:hAnsiTheme="majorBidi" w:cstheme="majorBidi"/>
+          <w:sz w:val="40"/>
+          <w:szCs w:val="40"/>
+        </w:rPr>
+      </w:pPr>
+      <w:r>
+        <w:rPr>
+          <w:rFonts w:asciiTheme="majorBidi" w:hAnsiTheme="majorBidi" w:cstheme="majorBidi"/>
+          <w:sz w:val="24"/>
+          <w:szCs w:val="24"/>
+        </w:rPr>
+        <w:t xml:space="preserve">Figure </w:t>
+      </w:r>
+      <w:r>
+        <w:rPr>
+          <w:rFonts w:asciiTheme="majorBidi" w:hAnsiTheme="majorBidi" w:cstheme="majorBidi"/>
+          <w:sz w:val="24"/>
+          <w:szCs w:val="24"/>
+        </w:rPr>
+        <w:fldChar w:fldCharType="begin"/>
+      </w:r>
+      <w:r>
+        <w:rPr>
+          <w:rFonts w:asciiTheme="majorBidi" w:hAnsiTheme="majorBidi" w:cstheme="majorBidi"/>
+          <w:sz w:val="24"/>
+          <w:szCs w:val="24"/>
+        </w:rPr>
+        <w:instrText xml:space="preserve"> SEQ Figure \* ARABIC </w:instrText>
+      </w:r>
+      <w:r>
+        <w:rPr>
+          <w:rFonts w:asciiTheme="majorBidi" w:hAnsiTheme="majorBidi" w:cstheme="majorBidi"/>
+          <w:sz w:val="24"/>
+          <w:szCs w:val="24"/>
+        </w:rPr>
+        <w:fldChar w:fldCharType="separate"/>
+      </w:r>
+      <w:r>
+        <w:rPr>
+          <w:rFonts w:asciiTheme="majorBidi" w:hAnsiTheme="majorBidi" w:cstheme="majorBidi"/>
+          <w:noProof/>
+          <w:sz w:val="24"/>
+          <w:szCs w:val="24"/>
+        </w:rPr>
+        <w:t>5</w:t>
+      </w:r>
+      <w:r>
+        <w:rPr>
+          <w:rFonts w:asciiTheme="majorBidi" w:hAnsiTheme="majorBidi" w:cstheme="majorBidi"/>
+          <w:sz w:val="24"/>
+          <w:szCs w:val="24"/>
+        </w:rPr>
+        <w:fldChar w:fldCharType="end"/>
+      </w:r>
+      <w:r>
+        <w:rPr>
+          <w:rFonts w:asciiTheme="majorBidi" w:hAnsiTheme="majorBidi" w:cstheme="majorBidi"/>
+          <w:sz w:val="24"/>
+          <w:szCs w:val="24"/>
+        </w:rPr>
+        <w:t xml:space="preserve">: </w:t>
+      </w:r>
+      <w:proofErr w:type="spellStart"/>
+      <w:r>
+        <w:rPr>
+          <w:rFonts w:asciiTheme="majorBidi" w:hAnsiTheme="majorBidi" w:cstheme="majorBidi"/>
+          <w:sz w:val="24"/>
+          <w:szCs w:val="24"/>
+        </w:rPr>
+        <w:t>FifteenPuzzleState</w:t>
+      </w:r>
+      <w:proofErr w:type="spellEnd"/>
+      <w:r>
+        <w:rPr>
+          <w:rFonts w:asciiTheme="majorBidi" w:hAnsiTheme="majorBidi" w:cstheme="majorBidi"/>
+          <w:sz w:val="24"/>
+          <w:szCs w:val="24"/>
+        </w:rPr>
+        <w:t xml:space="preserve"> constructor</w:t>
+      </w:r>
+    </w:p>
+    <w:p>
+      <w:pPr>
+        <w:ind w:left="720"/>
         <w:rPr>
           <w:rFonts w:asciiTheme="majorBidi" w:hAnsiTheme="majorBidi" w:cstheme="majorBidi"/>
           <w:sz w:val="28"/>
@@ -2843,7 +3662,39 @@
           <w:sz w:val="28"/>
           <w:szCs w:val="28"/>
         </w:rPr>
-        <w:t>Running fifteenpuzzle.py:</w:t>
+        <w:t>Running</w:t>
+      </w:r>
+      <w:r>
+        <w:rPr>
+          <w:rFonts w:asciiTheme="majorBidi" w:hAnsiTheme="majorBidi" w:cstheme="majorBidi"/>
+          <w:sz w:val="28"/>
+          <w:szCs w:val="28"/>
+        </w:rPr>
+        <w:t xml:space="preserve"> the</w:t>
+      </w:r>
+      <w:r>
+        <w:rPr>
+          <w:rFonts w:asciiTheme="majorBidi" w:hAnsiTheme="majorBidi" w:cstheme="majorBidi"/>
+          <w:sz w:val="28"/>
+          <w:szCs w:val="28"/>
+        </w:rPr>
+        <w:t xml:space="preserve"> fifteenpuzzle.py</w:t>
+      </w:r>
+      <w:r>
+        <w:rPr>
+          <w:rFonts w:asciiTheme="majorBidi" w:hAnsiTheme="majorBidi" w:cstheme="majorBidi"/>
+          <w:sz w:val="28"/>
+          <w:szCs w:val="28"/>
+        </w:rPr>
+        <w:t xml:space="preserve"> file</w:t>
+      </w:r>
+      <w:r>
+        <w:rPr>
+          <w:rFonts w:asciiTheme="majorBidi" w:hAnsiTheme="majorBidi" w:cstheme="majorBidi"/>
+          <w:sz w:val="28"/>
+          <w:szCs w:val="28"/>
+        </w:rPr>
+        <w:t>:</w:t>
       </w:r>
       <w:r>
         <w:rPr>
@@ -2856,11 +3707,7 @@
     </w:p>
     <w:p>
       <w:pPr>
-        <w:rPr>
-          <w:rFonts w:asciiTheme="majorBidi" w:hAnsiTheme="majorBidi" w:cstheme="majorBidi"/>
-          <w:sz w:val="28"/>
-          <w:szCs w:val="28"/>
-        </w:rPr>
+        <w:keepNext/>
       </w:pPr>
       <w:r>
         <w:rPr>
@@ -2883,75 +3730,6 @@
                 <pic:pic xmlns:pic="http://schemas.openxmlformats.org/drawingml/2006/picture">
                   <pic:nvPicPr>
                     <pic:cNvPr id="1198651367" name="Picture 1" descr="A screenshot of a computer program&#10;&#10;Description automatically generated"/>
-                    <pic:cNvPicPr/>
-                  </pic:nvPicPr>
-                  <pic:blipFill>
-                    <a:blip r:embed="rId13"/>
-                    <a:stretch>
-                      <a:fillRect/>
-                    </a:stretch>
-                  </pic:blipFill>
-                  <pic:spPr>
-                    <a:xfrm>
-                      <a:off x="0" y="0"/>
-                      <a:ext cx="5943600" cy="5836285"/>
-                    </a:xfrm>
-                    <a:prstGeom prst="rect">
-                      <a:avLst/>
-                    </a:prstGeom>
-                  </pic:spPr>
-                </pic:pic>
-              </a:graphicData>
-            </a:graphic>
-          </wp:inline>
-        </w:drawing>
-      </w:r>
-    </w:p>
-    <w:p>
-      <w:pPr>
-        <w:rPr>
-          <w:rFonts w:asciiTheme="majorBidi" w:hAnsiTheme="majorBidi" w:cstheme="majorBidi"/>
-          <w:sz w:val="28"/>
-          <w:szCs w:val="28"/>
-        </w:rPr>
-      </w:pPr>
-      <w:r>
-        <w:rPr>
-          <w:rFonts w:asciiTheme="majorBidi" w:hAnsiTheme="majorBidi" w:cstheme="majorBidi"/>
-          <w:sz w:val="28"/>
-          <w:szCs w:val="28"/>
-        </w:rPr>
-        <w:lastRenderedPageBreak/>
-        <w:t>The Final State:</w:t>
-      </w:r>
-      <w:r>
-        <w:rPr>
-          <w:rFonts w:asciiTheme="majorBidi" w:hAnsiTheme="majorBidi" w:cstheme="majorBidi"/>
-          <w:sz w:val="28"/>
-          <w:szCs w:val="28"/>
-        </w:rPr>
-        <w:br/>
-      </w:r>
-      <w:r>
-        <w:rPr>
-          <w:rFonts w:asciiTheme="majorBidi" w:hAnsiTheme="majorBidi" w:cstheme="majorBidi"/>
-          <w:noProof/>
-          <w:sz w:val="28"/>
-          <w:szCs w:val="28"/>
-        </w:rPr>
-        <w:drawing>
-          <wp:inline distT="0" distB="0" distL="0" distR="0" wp14:anchorId="37DF57DB" wp14:editId="6AAFDC6C">
-            <wp:extent cx="5943600" cy="5836285"/>
-            <wp:effectExtent l="0" t="0" r="0" b="0"/>
-            <wp:docPr id="667609065" name="Picture 1" descr="A screenshot of a computer&#10;&#10;Description automatically generated"/>
-            <wp:cNvGraphicFramePr>
-              <a:graphicFrameLocks xmlns:a="http://schemas.openxmlformats.org/drawingml/2006/main" noChangeAspect="1"/>
-            </wp:cNvGraphicFramePr>
-            <a:graphic xmlns:a="http://schemas.openxmlformats.org/drawingml/2006/main">
-              <a:graphicData uri="http://schemas.openxmlformats.org/drawingml/2006/picture">
-                <pic:pic xmlns:pic="http://schemas.openxmlformats.org/drawingml/2006/picture">
-                  <pic:nvPicPr>
-                    <pic:cNvPr id="667609065" name="Picture 1" descr="A screenshot of a computer&#10;&#10;Description automatically generated"/>
                     <pic:cNvPicPr/>
                   </pic:nvPicPr>
                   <pic:blipFill>
@@ -2978,37 +3756,356 @@
     </w:p>
     <w:p>
       <w:pPr>
-        <w:rPr>
-          <w:rFonts w:asciiTheme="majorBidi" w:hAnsiTheme="majorBidi" w:cstheme="majorBidi"/>
-          <w:sz w:val="28"/>
-          <w:szCs w:val="28"/>
-        </w:rPr>
-      </w:pPr>
-      <w:r>
-        <w:rPr>
-          <w:rFonts w:asciiTheme="majorBidi" w:hAnsiTheme="majorBidi" w:cstheme="majorBidi"/>
-          <w:sz w:val="28"/>
-          <w:szCs w:val="28"/>
-        </w:rPr>
-        <w:t>Task 2: Heuristic h1, h2, h3, and h4 implementation in the 15-puzzle:</w:t>
-      </w:r>
-    </w:p>
-    <w:p>
-      <w:pPr>
-        <w:rPr>
-          <w:rFonts w:asciiTheme="majorBidi" w:hAnsiTheme="majorBidi" w:cstheme="majorBidi"/>
-          <w:sz w:val="28"/>
-          <w:szCs w:val="28"/>
-        </w:rPr>
-      </w:pPr>
-      <w:r>
-        <w:rPr>
-          <w:rFonts w:asciiTheme="majorBidi" w:hAnsiTheme="majorBidi" w:cstheme="majorBidi"/>
-          <w:sz w:val="28"/>
-          <w:szCs w:val="28"/>
-        </w:rPr>
-        <w:t>-Heuristic 1: Number of Misplaced Tiles:</w:t>
-      </w:r>
+        <w:pStyle w:val="Caption"/>
+        <w:jc w:val="center"/>
+        <w:rPr>
+          <w:rFonts w:asciiTheme="majorBidi" w:hAnsiTheme="majorBidi" w:cstheme="majorBidi"/>
+          <w:sz w:val="40"/>
+          <w:szCs w:val="40"/>
+        </w:rPr>
+      </w:pPr>
+      <w:r>
+        <w:rPr>
+          <w:rFonts w:asciiTheme="majorBidi" w:hAnsiTheme="majorBidi" w:cstheme="majorBidi"/>
+          <w:sz w:val="24"/>
+          <w:szCs w:val="24"/>
+        </w:rPr>
+        <w:t xml:space="preserve">Figure </w:t>
+      </w:r>
+      <w:r>
+        <w:rPr>
+          <w:rFonts w:asciiTheme="majorBidi" w:hAnsiTheme="majorBidi" w:cstheme="majorBidi"/>
+          <w:sz w:val="24"/>
+          <w:szCs w:val="24"/>
+        </w:rPr>
+        <w:fldChar w:fldCharType="begin"/>
+      </w:r>
+      <w:r>
+        <w:rPr>
+          <w:rFonts w:asciiTheme="majorBidi" w:hAnsiTheme="majorBidi" w:cstheme="majorBidi"/>
+          <w:sz w:val="24"/>
+          <w:szCs w:val="24"/>
+        </w:rPr>
+        <w:instrText xml:space="preserve"> SEQ Figure \* ARABIC </w:instrText>
+      </w:r>
+      <w:r>
+        <w:rPr>
+          <w:rFonts w:asciiTheme="majorBidi" w:hAnsiTheme="majorBidi" w:cstheme="majorBidi"/>
+          <w:sz w:val="24"/>
+          <w:szCs w:val="24"/>
+        </w:rPr>
+        <w:fldChar w:fldCharType="separate"/>
+      </w:r>
+      <w:r>
+        <w:rPr>
+          <w:rFonts w:asciiTheme="majorBidi" w:hAnsiTheme="majorBidi" w:cstheme="majorBidi"/>
+          <w:noProof/>
+          <w:sz w:val="24"/>
+          <w:szCs w:val="24"/>
+        </w:rPr>
+        <w:t>6</w:t>
+      </w:r>
+      <w:r>
+        <w:rPr>
+          <w:rFonts w:asciiTheme="majorBidi" w:hAnsiTheme="majorBidi" w:cstheme="majorBidi"/>
+          <w:sz w:val="24"/>
+          <w:szCs w:val="24"/>
+        </w:rPr>
+        <w:fldChar w:fldCharType="end"/>
+      </w:r>
+      <w:r>
+        <w:rPr>
+          <w:rFonts w:asciiTheme="majorBidi" w:hAnsiTheme="majorBidi" w:cstheme="majorBidi"/>
+          <w:sz w:val="24"/>
+          <w:szCs w:val="24"/>
+        </w:rPr>
+        <w:t>: Running the fifteenpuzzle.py</w:t>
+      </w:r>
+    </w:p>
+    <w:p>
+      <w:pPr>
+        <w:keepNext/>
+      </w:pPr>
+      <w:r>
+        <w:rPr>
+          <w:rFonts w:asciiTheme="majorBidi" w:hAnsiTheme="majorBidi" w:cstheme="majorBidi"/>
+          <w:sz w:val="28"/>
+          <w:szCs w:val="28"/>
+        </w:rPr>
+        <w:lastRenderedPageBreak/>
+        <w:t>-</w:t>
+      </w:r>
+      <w:r>
+        <w:rPr>
+          <w:rFonts w:asciiTheme="majorBidi" w:hAnsiTheme="majorBidi" w:cstheme="majorBidi"/>
+          <w:sz w:val="28"/>
+          <w:szCs w:val="28"/>
+        </w:rPr>
+        <w:t>Reaching the goal state</w:t>
+      </w:r>
+      <w:r>
+        <w:rPr>
+          <w:rFonts w:asciiTheme="majorBidi" w:hAnsiTheme="majorBidi" w:cstheme="majorBidi"/>
+          <w:sz w:val="28"/>
+          <w:szCs w:val="28"/>
+        </w:rPr>
+        <w:t>:</w:t>
+      </w:r>
+      <w:r>
+        <w:rPr>
+          <w:rFonts w:asciiTheme="majorBidi" w:hAnsiTheme="majorBidi" w:cstheme="majorBidi"/>
+          <w:sz w:val="28"/>
+          <w:szCs w:val="28"/>
+        </w:rPr>
+        <w:br/>
+      </w:r>
+      <w:r>
+        <w:rPr>
+          <w:rFonts w:asciiTheme="majorBidi" w:hAnsiTheme="majorBidi" w:cstheme="majorBidi"/>
+          <w:noProof/>
+          <w:sz w:val="28"/>
+          <w:szCs w:val="28"/>
+        </w:rPr>
+        <w:drawing>
+          <wp:inline distT="0" distB="0" distL="0" distR="0" wp14:anchorId="37DF57DB" wp14:editId="6AAFDC6C">
+            <wp:extent cx="5943600" cy="5836285"/>
+            <wp:effectExtent l="0" t="0" r="0" b="0"/>
+            <wp:docPr id="667609065" name="Picture 1" descr="A screenshot of a computer&#10;&#10;Description automatically generated"/>
+            <wp:cNvGraphicFramePr>
+              <a:graphicFrameLocks xmlns:a="http://schemas.openxmlformats.org/drawingml/2006/main" noChangeAspect="1"/>
+            </wp:cNvGraphicFramePr>
+            <a:graphic xmlns:a="http://schemas.openxmlformats.org/drawingml/2006/main">
+              <a:graphicData uri="http://schemas.openxmlformats.org/drawingml/2006/picture">
+                <pic:pic xmlns:pic="http://schemas.openxmlformats.org/drawingml/2006/picture">
+                  <pic:nvPicPr>
+                    <pic:cNvPr id="667609065" name="Picture 1" descr="A screenshot of a computer&#10;&#10;Description automatically generated"/>
+                    <pic:cNvPicPr/>
+                  </pic:nvPicPr>
+                  <pic:blipFill>
+                    <a:blip r:embed="rId15"/>
+                    <a:stretch>
+                      <a:fillRect/>
+                    </a:stretch>
+                  </pic:blipFill>
+                  <pic:spPr>
+                    <a:xfrm>
+                      <a:off x="0" y="0"/>
+                      <a:ext cx="5943600" cy="5836285"/>
+                    </a:xfrm>
+                    <a:prstGeom prst="rect">
+                      <a:avLst/>
+                    </a:prstGeom>
+                  </pic:spPr>
+                </pic:pic>
+              </a:graphicData>
+            </a:graphic>
+          </wp:inline>
+        </w:drawing>
+      </w:r>
+    </w:p>
+    <w:p>
+      <w:pPr>
+        <w:pStyle w:val="Caption"/>
+        <w:jc w:val="center"/>
+        <w:rPr>
+          <w:rFonts w:asciiTheme="majorBidi" w:hAnsiTheme="majorBidi" w:cstheme="majorBidi"/>
+          <w:sz w:val="40"/>
+          <w:szCs w:val="40"/>
+        </w:rPr>
+      </w:pPr>
+      <w:r>
+        <w:rPr>
+          <w:rFonts w:asciiTheme="majorBidi" w:hAnsiTheme="majorBidi" w:cstheme="majorBidi"/>
+          <w:sz w:val="24"/>
+          <w:szCs w:val="24"/>
+        </w:rPr>
+        <w:t xml:space="preserve">Figure </w:t>
+      </w:r>
+      <w:r>
+        <w:rPr>
+          <w:rFonts w:asciiTheme="majorBidi" w:hAnsiTheme="majorBidi" w:cstheme="majorBidi"/>
+          <w:sz w:val="24"/>
+          <w:szCs w:val="24"/>
+        </w:rPr>
+        <w:fldChar w:fldCharType="begin"/>
+      </w:r>
+      <w:r>
+        <w:rPr>
+          <w:rFonts w:asciiTheme="majorBidi" w:hAnsiTheme="majorBidi" w:cstheme="majorBidi"/>
+          <w:sz w:val="24"/>
+          <w:szCs w:val="24"/>
+        </w:rPr>
+        <w:instrText xml:space="preserve"> SEQ Figure \* ARABIC </w:instrText>
+      </w:r>
+      <w:r>
+        <w:rPr>
+          <w:rFonts w:asciiTheme="majorBidi" w:hAnsiTheme="majorBidi" w:cstheme="majorBidi"/>
+          <w:sz w:val="24"/>
+          <w:szCs w:val="24"/>
+        </w:rPr>
+        <w:fldChar w:fldCharType="separate"/>
+      </w:r>
+      <w:r>
+        <w:rPr>
+          <w:rFonts w:asciiTheme="majorBidi" w:hAnsiTheme="majorBidi" w:cstheme="majorBidi"/>
+          <w:noProof/>
+          <w:sz w:val="24"/>
+          <w:szCs w:val="24"/>
+        </w:rPr>
+        <w:t>7</w:t>
+      </w:r>
+      <w:r>
+        <w:rPr>
+          <w:rFonts w:asciiTheme="majorBidi" w:hAnsiTheme="majorBidi" w:cstheme="majorBidi"/>
+          <w:sz w:val="24"/>
+          <w:szCs w:val="24"/>
+        </w:rPr>
+        <w:fldChar w:fldCharType="end"/>
+      </w:r>
+      <w:r>
+        <w:rPr>
+          <w:rFonts w:asciiTheme="majorBidi" w:hAnsiTheme="majorBidi" w:cstheme="majorBidi"/>
+          <w:sz w:val="24"/>
+          <w:szCs w:val="24"/>
+          <w:lang w:val="es-ES"/>
+        </w:rPr>
+        <w:t xml:space="preserve">: </w:t>
+      </w:r>
+      <w:proofErr w:type="spellStart"/>
+      <w:r>
+        <w:rPr>
+          <w:rFonts w:asciiTheme="majorBidi" w:hAnsiTheme="majorBidi" w:cstheme="majorBidi"/>
+          <w:sz w:val="24"/>
+          <w:szCs w:val="24"/>
+          <w:lang w:val="es-ES"/>
+        </w:rPr>
+        <w:t>Puzzle</w:t>
+      </w:r>
+      <w:proofErr w:type="spellEnd"/>
+      <w:r>
+        <w:rPr>
+          <w:rFonts w:asciiTheme="majorBidi" w:hAnsiTheme="majorBidi" w:cstheme="majorBidi"/>
+          <w:sz w:val="24"/>
+          <w:szCs w:val="24"/>
+          <w:lang w:val="es-ES"/>
+        </w:rPr>
+        <w:t xml:space="preserve"> </w:t>
+      </w:r>
+      <w:proofErr w:type="spellStart"/>
+      <w:r>
+        <w:rPr>
+          <w:rFonts w:asciiTheme="majorBidi" w:hAnsiTheme="majorBidi" w:cstheme="majorBidi"/>
+          <w:sz w:val="24"/>
+          <w:szCs w:val="24"/>
+          <w:lang w:val="es-ES"/>
+        </w:rPr>
+        <w:t>Solution</w:t>
+      </w:r>
+      <w:proofErr w:type="spellEnd"/>
+      <w:r>
+        <w:rPr>
+          <w:rFonts w:asciiTheme="majorBidi" w:hAnsiTheme="majorBidi" w:cstheme="majorBidi"/>
+          <w:sz w:val="24"/>
+          <w:szCs w:val="24"/>
+          <w:lang w:val="es-ES"/>
+        </w:rPr>
+        <w:t xml:space="preserve"> </w:t>
+      </w:r>
+      <w:proofErr w:type="spellStart"/>
+      <w:r>
+        <w:rPr>
+          <w:rFonts w:asciiTheme="majorBidi" w:hAnsiTheme="majorBidi" w:cstheme="majorBidi"/>
+          <w:sz w:val="24"/>
+          <w:szCs w:val="24"/>
+          <w:lang w:val="es-ES"/>
+        </w:rPr>
+        <w:t>Execution</w:t>
+      </w:r>
+      <w:proofErr w:type="spellEnd"/>
+      <w:r>
+        <w:rPr>
+          <w:rFonts w:asciiTheme="majorBidi" w:hAnsiTheme="majorBidi" w:cstheme="majorBidi"/>
+          <w:sz w:val="24"/>
+          <w:szCs w:val="24"/>
+          <w:lang w:val="es-ES"/>
+        </w:rPr>
+        <w:t xml:space="preserve"> Trace</w:t>
+      </w:r>
+    </w:p>
+    <w:p>
+      <w:pPr>
+        <w:pStyle w:val="ListParagraph"/>
+        <w:numPr>
+          <w:ilvl w:val="0"/>
+          <w:numId w:val="3"/>
+        </w:numPr>
+        <w:rPr>
+          <w:rFonts w:asciiTheme="majorBidi" w:hAnsiTheme="majorBidi" w:cstheme="majorBidi"/>
+          <w:i/>
+          <w:iCs/>
+          <w:sz w:val="36"/>
+          <w:szCs w:val="36"/>
+        </w:rPr>
+      </w:pPr>
+      <w:r>
+        <w:rPr>
+          <w:rFonts w:asciiTheme="majorBidi" w:hAnsiTheme="majorBidi" w:cstheme="majorBidi"/>
+          <w:b/>
+          <w:bCs/>
+          <w:sz w:val="36"/>
+          <w:szCs w:val="36"/>
+          <w:u w:val="single"/>
+        </w:rPr>
+        <w:t>Task 2:</w:t>
+      </w:r>
+      <w:r>
+        <w:rPr>
+          <w:rFonts w:asciiTheme="majorBidi" w:hAnsiTheme="majorBidi" w:cstheme="majorBidi"/>
+          <w:b/>
+          <w:bCs/>
+          <w:sz w:val="36"/>
+          <w:szCs w:val="36"/>
+        </w:rPr>
+        <w:t xml:space="preserve"> </w:t>
+      </w:r>
+      <w:r>
+        <w:rPr>
+          <w:rFonts w:asciiTheme="majorBidi" w:hAnsiTheme="majorBidi" w:cstheme="majorBidi"/>
+          <w:i/>
+          <w:iCs/>
+          <w:sz w:val="36"/>
+          <w:szCs w:val="36"/>
+        </w:rPr>
+        <w:t>Implementing Heuristics.</w:t>
+      </w:r>
+    </w:p>
+    <w:p>
+      <w:pPr>
+        <w:ind w:left="720"/>
+        <w:rPr>
+          <w:rFonts w:asciiTheme="majorBidi" w:hAnsiTheme="majorBidi" w:cstheme="majorBidi"/>
+          <w:sz w:val="28"/>
+          <w:szCs w:val="28"/>
+        </w:rPr>
+      </w:pPr>
+      <w:r>
+        <w:rPr>
+          <w:rFonts w:asciiTheme="majorBidi" w:hAnsiTheme="majorBidi" w:cstheme="majorBidi"/>
+          <w:sz w:val="28"/>
+          <w:szCs w:val="28"/>
+        </w:rPr>
+        <w:t>a). Heuristic 1: Number of Misplaced Tiles.</w:t>
+      </w:r>
+    </w:p>
+    <w:p>
+      <w:pPr>
+        <w:ind w:left="720"/>
+        <w:rPr>
+          <w:rFonts w:asciiTheme="majorBidi" w:hAnsiTheme="majorBidi" w:cstheme="majorBidi"/>
+          <w:sz w:val="28"/>
+          <w:szCs w:val="28"/>
+        </w:rPr>
+      </w:pPr>
       <w:r>
         <w:rPr>
           <w:rFonts w:asciiTheme="majorBidi" w:hAnsiTheme="majorBidi" w:cstheme="majorBidi"/>
@@ -3067,7 +4164,7 @@
                     </pic:cNvPicPr>
                   </pic:nvPicPr>
                   <pic:blipFill>
-                    <a:blip r:embed="rId15">
+                    <a:blip r:embed="rId16">
                       <a:extLst>
                         <a:ext uri="{28A0092B-C50C-407E-A947-70E740481C1C}">
                           <a14:useLocalDpi xmlns:a14="http://schemas.microsoft.com/office/drawing/2010/main" val="0"/>
@@ -3187,7 +4284,7 @@
                     </pic:cNvPicPr>
                   </pic:nvPicPr>
                   <pic:blipFill rotWithShape="1">
-                    <a:blip r:embed="rId16">
+                    <a:blip r:embed="rId17">
                       <a:extLst>
                         <a:ext uri="{28A0092B-C50C-407E-A947-70E740481C1C}">
                           <a14:useLocalDpi xmlns:a14="http://schemas.microsoft.com/office/drawing/2010/main" val="0"/>
@@ -4224,6 +5321,7 @@
   <w:style w:type="character" w:default="1" w:styleId="DefaultParagraphFont">
     <w:name w:val="Default Paragraph Font"/>
     <w:uiPriority w:val="1"/>
+    <w:semiHidden/>
     <w:unhideWhenUsed/>
   </w:style>
   <w:style w:type="table" w:default="1" w:styleId="TableNormal">
@@ -4623,6 +5721,25 @@
     <w:uiPriority w:val="99"/>
     <w:rsid w:val="00E956B2"/>
   </w:style>
+  <w:style w:type="paragraph" w:styleId="Caption">
+    <w:name w:val="caption"/>
+    <w:basedOn w:val="Normal"/>
+    <w:next w:val="Normal"/>
+    <w:uiPriority w:val="35"/>
+    <w:unhideWhenUsed/>
+    <w:qFormat/>
+    <w:rsid w:val="004A1FB2"/>
+    <w:pPr>
+      <w:spacing w:after="200" w:line="240" w:lineRule="auto"/>
+    </w:pPr>
+    <w:rPr>
+      <w:i/>
+      <w:iCs/>
+      <w:color w:val="0E2841" w:themeColor="text2"/>
+      <w:sz w:val="18"/>
+      <w:szCs w:val="18"/>
+    </w:rPr>
+  </w:style>
 </w:styles>
 </file>
 
@@ -4919,4 +6036,16 @@
     </a:ext>
   </a:extLst>
 </a:theme>
+</file>
+
+<file path=customXml/item1.xml><?xml version="1.0" encoding="utf-8"?>
+<b:Sources xmlns:b="http://schemas.openxmlformats.org/officeDocument/2006/bibliography" xmlns="http://schemas.openxmlformats.org/officeDocument/2006/bibliography" SelectedStyle="\APASixthEditionOfficeOnline.xsl" StyleName="APA" Version="6"/>
+</file>
+
+<file path=customXml/itemProps1.xml><?xml version="1.0" encoding="utf-8"?>
+<ds:datastoreItem xmlns:ds="http://schemas.openxmlformats.org/officeDocument/2006/customXml" ds:itemID="{7F1340E4-7E86-4AC3-8F9C-9D4AED7ABB43}">
+  <ds:schemaRefs>
+    <ds:schemaRef ds:uri="http://schemas.openxmlformats.org/officeDocument/2006/bibliography"/>
+  </ds:schemaRefs>
+</ds:datastoreItem>
 </file>
</xml_diff>

<commit_message>
Im coming to the office : )
</commit_message>
<xml_diff>
--- a/Project1Report.docx
+++ b/Project1Report.docx
@@ -232,18 +232,8 @@
           <w:sz w:val="36"/>
           <w:szCs w:val="36"/>
         </w:rPr>
-        <w:t xml:space="preserve">Mohammed </w:t>
-      </w:r>
-      <w:proofErr w:type="spellStart"/>
-      <w:r>
-        <w:rPr>
-          <w:rFonts w:asciiTheme="majorBidi" w:hAnsiTheme="majorBidi" w:cstheme="majorBidi"/>
-          <w:sz w:val="36"/>
-          <w:szCs w:val="36"/>
-        </w:rPr>
-        <w:t>Harouak</w:t>
-      </w:r>
-      <w:proofErr w:type="spellEnd"/>
+        <w:t>Mohammed Harouak</w:t>
+      </w:r>
     </w:p>
     <w:p>
       <w:pPr>
@@ -406,87 +396,23 @@
           <w:sz w:val="28"/>
           <w:szCs w:val="28"/>
         </w:rPr>
-        <w:t xml:space="preserve">This project aims to study and comprehend the use of heuristic-informed search algorithms to solve search problems. </w:t>
-      </w:r>
-      <w:r>
-        <w:rPr>
-          <w:rFonts w:asciiTheme="majorBidi" w:hAnsiTheme="majorBidi" w:cstheme="majorBidi"/>
-          <w:sz w:val="28"/>
-          <w:szCs w:val="28"/>
-        </w:rPr>
-        <w:t>The project revolves around</w:t>
-      </w:r>
-      <w:r>
-        <w:rPr>
-          <w:rFonts w:asciiTheme="majorBidi" w:hAnsiTheme="majorBidi" w:cstheme="majorBidi"/>
-          <w:sz w:val="28"/>
-          <w:szCs w:val="28"/>
-        </w:rPr>
-        <w:t xml:space="preserve"> the eight-puzzle problem </w:t>
-      </w:r>
-      <w:r>
-        <w:rPr>
-          <w:rFonts w:asciiTheme="majorBidi" w:hAnsiTheme="majorBidi" w:cstheme="majorBidi"/>
-          <w:sz w:val="28"/>
-          <w:szCs w:val="28"/>
-        </w:rPr>
-        <w:t>by</w:t>
-      </w:r>
-      <w:r>
-        <w:rPr>
-          <w:rFonts w:asciiTheme="majorBidi" w:hAnsiTheme="majorBidi" w:cstheme="majorBidi"/>
-          <w:sz w:val="28"/>
-          <w:szCs w:val="28"/>
-        </w:rPr>
-        <w:t xml:space="preserve"> transforming it to a fifteen-puzzle problem </w:t>
-      </w:r>
-      <w:r>
-        <w:rPr>
-          <w:rFonts w:asciiTheme="majorBidi" w:hAnsiTheme="majorBidi" w:cstheme="majorBidi"/>
-          <w:sz w:val="28"/>
-          <w:szCs w:val="28"/>
-        </w:rPr>
-        <w:t>and</w:t>
-      </w:r>
-      <w:r>
-        <w:rPr>
-          <w:rFonts w:asciiTheme="majorBidi" w:hAnsiTheme="majorBidi" w:cstheme="majorBidi"/>
-          <w:sz w:val="28"/>
-          <w:szCs w:val="28"/>
-        </w:rPr>
-        <w:t xml:space="preserve"> apply</w:t>
-      </w:r>
-      <w:r>
-        <w:rPr>
-          <w:rFonts w:asciiTheme="majorBidi" w:hAnsiTheme="majorBidi" w:cstheme="majorBidi"/>
-          <w:sz w:val="28"/>
-          <w:szCs w:val="28"/>
-        </w:rPr>
-        <w:t>ing</w:t>
-      </w:r>
-      <w:r>
-        <w:rPr>
-          <w:rFonts w:asciiTheme="majorBidi" w:hAnsiTheme="majorBidi" w:cstheme="majorBidi"/>
-          <w:sz w:val="28"/>
-          <w:szCs w:val="28"/>
-        </w:rPr>
-        <w:t xml:space="preserve"> various search algorithms </w:t>
-      </w:r>
-      <w:r>
-        <w:rPr>
-          <w:rFonts w:asciiTheme="majorBidi" w:hAnsiTheme="majorBidi" w:cstheme="majorBidi"/>
-          <w:sz w:val="28"/>
-          <w:szCs w:val="28"/>
-        </w:rPr>
-        <w:t>to</w:t>
-      </w:r>
-      <w:r>
-        <w:rPr>
-          <w:rFonts w:asciiTheme="majorBidi" w:hAnsiTheme="majorBidi" w:cstheme="majorBidi"/>
-          <w:sz w:val="28"/>
-          <w:szCs w:val="28"/>
-        </w:rPr>
-        <w:t xml:space="preserve"> determine which performs best and why. Both puzzles share similar criteria that classify them as search problems; they both consist of:</w:t>
+        <w:t>This project aims to study and comprehend the use of heuristic-informed search algorithms to solve search problems. The project revolves around the eight-puzzle problem in transforming it to a fifteen-puzzle problem, and then applying various search algorithms to determine which works best, more efficient</w:t>
+      </w:r>
+      <w:r>
+        <w:rPr>
+          <w:rFonts w:asciiTheme="majorBidi" w:hAnsiTheme="majorBidi" w:cstheme="majorBidi"/>
+          <w:sz w:val="28"/>
+          <w:szCs w:val="28"/>
+        </w:rPr>
+        <w:t>,</w:t>
+      </w:r>
+      <w:r>
+        <w:rPr>
+          <w:rFonts w:asciiTheme="majorBidi" w:hAnsiTheme="majorBidi" w:cstheme="majorBidi"/>
+          <w:sz w:val="28"/>
+          <w:szCs w:val="28"/>
+        </w:rPr>
+        <w:t xml:space="preserve"> and why. Both puzzles share similar criteria that classify them as search problems; they both consist of:</w:t>
       </w:r>
     </w:p>
     <w:p>
@@ -811,30 +737,6 @@
           <w:szCs w:val="28"/>
         </w:rPr>
         <w:t xml:space="preserve"> order</w:t>
-      </w:r>
-      <w:r>
-        <w:rPr>
-          <w:rFonts w:asciiTheme="majorBidi" w:hAnsiTheme="majorBidi" w:cstheme="majorBidi"/>
-          <w:sz w:val="28"/>
-          <w:szCs w:val="28"/>
-        </w:rPr>
-        <w:t>,</w:t>
-      </w:r>
-      <w:r>
-        <w:rPr>
-          <w:rFonts w:asciiTheme="majorBidi" w:hAnsiTheme="majorBidi" w:cstheme="majorBidi"/>
-          <w:sz w:val="28"/>
-          <w:szCs w:val="28"/>
-        </w:rPr>
-        <w:t xml:space="preserve"> </w:t>
-      </w:r>
-      <w:r>
-        <w:rPr>
-          <w:rFonts w:asciiTheme="majorBidi" w:hAnsiTheme="majorBidi" w:cstheme="majorBidi"/>
-          <w:sz w:val="28"/>
-          <w:szCs w:val="28"/>
-        </w:rPr>
-        <w:t>as follows</w:t>
       </w:r>
       <w:r>
         <w:rPr>
@@ -1153,7 +1055,7 @@
           <w:sz w:val="28"/>
           <w:szCs w:val="28"/>
         </w:rPr>
-        <w:t>puzzles</w:t>
+        <w:t>puzzle</w:t>
       </w:r>
       <w:r>
         <w:rPr>
@@ -1193,7 +1095,23 @@
           <w:sz w:val="28"/>
           <w:szCs w:val="28"/>
         </w:rPr>
-        <w:t xml:space="preserve"> the blank at the bottom right of the table, with the </w:t>
+        <w:t xml:space="preserve"> the blank</w:t>
+      </w:r>
+      <w:r>
+        <w:rPr>
+          <w:rFonts w:asciiTheme="majorBidi" w:hAnsiTheme="majorBidi" w:cstheme="majorBidi"/>
+          <w:sz w:val="28"/>
+          <w:szCs w:val="28"/>
+        </w:rPr>
+        <w:t xml:space="preserve"> space</w:t>
+      </w:r>
+      <w:r>
+        <w:rPr>
+          <w:rFonts w:asciiTheme="majorBidi" w:hAnsiTheme="majorBidi" w:cstheme="majorBidi"/>
+          <w:sz w:val="28"/>
+          <w:szCs w:val="28"/>
+        </w:rPr>
+        <w:t xml:space="preserve"> at the bottom right of the table, with the </w:t>
       </w:r>
       <w:r>
         <w:rPr>
@@ -1209,6 +1127,14 @@
           <w:sz w:val="28"/>
           <w:szCs w:val="28"/>
         </w:rPr>
+        <w:t xml:space="preserve"> also</w:t>
+      </w:r>
+      <w:r>
+        <w:rPr>
+          <w:rFonts w:asciiTheme="majorBidi" w:hAnsiTheme="majorBidi" w:cstheme="majorBidi"/>
+          <w:sz w:val="28"/>
+          <w:szCs w:val="28"/>
+        </w:rPr>
         <w:t xml:space="preserve"> being ordered in an </w:t>
       </w:r>
       <w:r>
@@ -1226,30 +1152,6 @@
           <w:szCs w:val="28"/>
         </w:rPr>
         <w:t xml:space="preserve"> order</w:t>
-      </w:r>
-      <w:r>
-        <w:rPr>
-          <w:rFonts w:asciiTheme="majorBidi" w:hAnsiTheme="majorBidi" w:cstheme="majorBidi"/>
-          <w:sz w:val="28"/>
-          <w:szCs w:val="28"/>
-        </w:rPr>
-        <w:t>,</w:t>
-      </w:r>
-      <w:r>
-        <w:rPr>
-          <w:rFonts w:asciiTheme="majorBidi" w:hAnsiTheme="majorBidi" w:cstheme="majorBidi"/>
-          <w:sz w:val="28"/>
-          <w:szCs w:val="28"/>
-        </w:rPr>
-        <w:t xml:space="preserve"> </w:t>
-      </w:r>
-      <w:r>
-        <w:rPr>
-          <w:rFonts w:asciiTheme="majorBidi" w:hAnsiTheme="majorBidi" w:cstheme="majorBidi"/>
-          <w:sz w:val="28"/>
-          <w:szCs w:val="28"/>
-        </w:rPr>
-        <w:t>as follows</w:t>
       </w:r>
       <w:r>
         <w:rPr>
@@ -1903,7 +1805,7 @@
           <w:sz w:val="28"/>
           <w:szCs w:val="28"/>
         </w:rPr>
-        <w:t>puzzles.</w:t>
+        <w:t>puzzle.</w:t>
       </w:r>
     </w:p>
     <w:p>
@@ -1954,7 +1856,23 @@
           <w:sz w:val="28"/>
           <w:szCs w:val="28"/>
         </w:rPr>
-        <w:t>most effective.</w:t>
+        <w:t xml:space="preserve">most </w:t>
+      </w:r>
+      <w:r>
+        <w:rPr>
+          <w:rFonts w:asciiTheme="majorBidi" w:hAnsiTheme="majorBidi" w:cstheme="majorBidi"/>
+          <w:sz w:val="28"/>
+          <w:szCs w:val="28"/>
+        </w:rPr>
+        <w:t>performant</w:t>
+      </w:r>
+      <w:r>
+        <w:rPr>
+          <w:rFonts w:asciiTheme="majorBidi" w:hAnsiTheme="majorBidi" w:cstheme="majorBidi"/>
+          <w:sz w:val="28"/>
+          <w:szCs w:val="28"/>
+        </w:rPr>
+        <w:t>.</w:t>
       </w:r>
     </w:p>
     <w:p>
@@ -2358,15 +2276,7 @@
           <w:sz w:val="28"/>
           <w:szCs w:val="28"/>
         </w:rPr>
-        <w:t>cell</w:t>
-      </w:r>
-      <w:r>
-        <w:rPr>
-          <w:rFonts w:asciiTheme="majorBidi" w:hAnsiTheme="majorBidi" w:cstheme="majorBidi"/>
-          <w:sz w:val="28"/>
-          <w:szCs w:val="28"/>
-        </w:rPr>
-        <w:t xml:space="preserve"> </w:t>
+        <w:t xml:space="preserve">cell </w:t>
       </w:r>
       <w:r>
         <w:rPr>
@@ -2382,15 +2292,7 @@
           <w:sz w:val="28"/>
           <w:szCs w:val="28"/>
         </w:rPr>
-        <w:t>cell</w:t>
-      </w:r>
-      <w:r>
-        <w:rPr>
-          <w:rFonts w:asciiTheme="majorBidi" w:hAnsiTheme="majorBidi" w:cstheme="majorBidi"/>
-          <w:sz w:val="28"/>
-          <w:szCs w:val="28"/>
-        </w:rPr>
-        <w:t>s</w:t>
+        <w:t>cells</w:t>
       </w:r>
       <w:r>
         <w:rPr>
@@ -2481,18 +2383,48 @@
           <w:sz w:val="28"/>
           <w:szCs w:val="28"/>
         </w:rPr>
+        <w:t xml:space="preserve"> FifteenPuzzleState</w:t>
+      </w:r>
+      <w:r>
+        <w:rPr>
+          <w:rFonts w:asciiTheme="majorBidi" w:hAnsiTheme="majorBidi" w:cstheme="majorBidi"/>
+          <w:sz w:val="28"/>
+          <w:szCs w:val="28"/>
+        </w:rPr>
         <w:t xml:space="preserve"> </w:t>
       </w:r>
-      <w:proofErr w:type="spellStart"/>
-      <w:r>
-        <w:rPr>
-          <w:rFonts w:asciiTheme="majorBidi" w:hAnsiTheme="majorBidi" w:cstheme="majorBidi"/>
-          <w:sz w:val="28"/>
-          <w:szCs w:val="28"/>
-        </w:rPr>
-        <w:t>FifteenPuzzleState</w:t>
-      </w:r>
-      <w:proofErr w:type="spellEnd"/>
+      <w:r>
+        <w:rPr>
+          <w:rFonts w:asciiTheme="majorBidi" w:hAnsiTheme="majorBidi" w:cstheme="majorBidi"/>
+          <w:sz w:val="28"/>
+          <w:szCs w:val="28"/>
+        </w:rPr>
+        <w:t xml:space="preserve">constructor </w:t>
+      </w:r>
+      <w:r>
+        <w:rPr>
+          <w:rFonts w:asciiTheme="majorBidi" w:hAnsiTheme="majorBidi" w:cstheme="majorBidi"/>
+          <w:sz w:val="28"/>
+          <w:szCs w:val="28"/>
+        </w:rPr>
+        <w:t>where the table cells are initialized</w:t>
+      </w:r>
+      <w:r>
+        <w:rPr>
+          <w:rFonts w:asciiTheme="majorBidi" w:hAnsiTheme="majorBidi" w:cstheme="majorBidi"/>
+          <w:sz w:val="28"/>
+          <w:szCs w:val="28"/>
+        </w:rPr>
+        <w:t>,</w:t>
+      </w:r>
+      <w:r>
+        <w:rPr>
+          <w:rFonts w:asciiTheme="majorBidi" w:hAnsiTheme="majorBidi" w:cstheme="majorBidi"/>
+          <w:sz w:val="28"/>
+          <w:szCs w:val="28"/>
+        </w:rPr>
+        <w:t xml:space="preserve"> and</w:t>
+      </w:r>
       <w:r>
         <w:rPr>
           <w:rFonts w:asciiTheme="majorBidi" w:hAnsiTheme="majorBidi" w:cstheme="majorBidi"/>
@@ -2507,65 +2439,7 @@
           <w:sz w:val="28"/>
           <w:szCs w:val="28"/>
         </w:rPr>
-        <w:t xml:space="preserve">constructor </w:t>
-      </w:r>
-      <w:r>
-        <w:rPr>
-          <w:rFonts w:asciiTheme="majorBidi" w:hAnsiTheme="majorBidi" w:cstheme="majorBidi"/>
-          <w:sz w:val="28"/>
-          <w:szCs w:val="28"/>
-        </w:rPr>
-        <w:t>where the table cells are initialized</w:t>
-      </w:r>
-      <w:r>
-        <w:rPr>
-          <w:rFonts w:asciiTheme="majorBidi" w:hAnsiTheme="majorBidi" w:cstheme="majorBidi"/>
-          <w:sz w:val="28"/>
-          <w:szCs w:val="28"/>
-        </w:rPr>
-        <w:t>,</w:t>
-      </w:r>
-      <w:r>
-        <w:rPr>
-          <w:rFonts w:asciiTheme="majorBidi" w:hAnsiTheme="majorBidi" w:cstheme="majorBidi"/>
-          <w:sz w:val="28"/>
-          <w:szCs w:val="28"/>
-        </w:rPr>
-        <w:t xml:space="preserve"> and</w:t>
-      </w:r>
-      <w:r>
-        <w:rPr>
-          <w:rFonts w:asciiTheme="majorBidi" w:hAnsiTheme="majorBidi" w:cstheme="majorBidi"/>
-          <w:sz w:val="28"/>
-          <w:szCs w:val="28"/>
-        </w:rPr>
-        <w:t xml:space="preserve"> </w:t>
-      </w:r>
-      <w:r>
-        <w:rPr>
-          <w:rFonts w:asciiTheme="majorBidi" w:hAnsiTheme="majorBidi" w:cstheme="majorBidi"/>
-          <w:sz w:val="28"/>
-          <w:szCs w:val="28"/>
-        </w:rPr>
-        <w:t xml:space="preserve">the </w:t>
-      </w:r>
-      <w:proofErr w:type="spellStart"/>
-      <w:r>
-        <w:rPr>
-          <w:rFonts w:asciiTheme="majorBidi" w:hAnsiTheme="majorBidi" w:cstheme="majorBidi"/>
-          <w:sz w:val="28"/>
-          <w:szCs w:val="28"/>
-        </w:rPr>
-        <w:t>isGoal</w:t>
-      </w:r>
-      <w:proofErr w:type="spellEnd"/>
-      <w:r>
-        <w:rPr>
-          <w:rFonts w:asciiTheme="majorBidi" w:hAnsiTheme="majorBidi" w:cstheme="majorBidi"/>
-          <w:sz w:val="28"/>
-          <w:szCs w:val="28"/>
-        </w:rPr>
-        <w:t>(self) function where it handles goal checking of the current state</w:t>
+        <w:t>the isGoal(self) function where it handles goal checking of the current state</w:t>
       </w:r>
       <w:r>
         <w:rPr>
@@ -2702,25 +2576,17 @@
           <w:sz w:val="24"/>
           <w:szCs w:val="24"/>
         </w:rPr>
-        <w:t xml:space="preserve">: </w:t>
-      </w:r>
-      <w:proofErr w:type="spellStart"/>
-      <w:r>
-        <w:rPr>
-          <w:rFonts w:asciiTheme="majorBidi" w:hAnsiTheme="majorBidi" w:cstheme="majorBidi"/>
-          <w:sz w:val="24"/>
-          <w:szCs w:val="24"/>
-        </w:rPr>
-        <w:t>FifteenPuzzleState</w:t>
-      </w:r>
-      <w:proofErr w:type="spellEnd"/>
-      <w:r>
-        <w:rPr>
-          <w:rFonts w:asciiTheme="majorBidi" w:hAnsiTheme="majorBidi" w:cstheme="majorBidi"/>
-          <w:sz w:val="24"/>
-          <w:szCs w:val="24"/>
-        </w:rPr>
-        <w:t xml:space="preserve"> constructor in fifteenpuzzle.py</w:t>
+        <w:t>: FifteenPuzzleState constructor in</w:t>
+      </w:r>
+      <w:r>
+        <w:rPr>
+          <w:rFonts w:asciiTheme="majorBidi" w:hAnsiTheme="majorBidi" w:cstheme="majorBidi"/>
+          <w:b/>
+          <w:bCs/>
+          <w:sz w:val="24"/>
+          <w:szCs w:val="24"/>
+        </w:rPr>
+        <w:t xml:space="preserve"> fifteenpuzzle.py</w:t>
       </w:r>
     </w:p>
     <w:p>
@@ -2847,35 +2713,17 @@
           <w:sz w:val="24"/>
           <w:szCs w:val="24"/>
         </w:rPr>
-        <w:t xml:space="preserve">: </w:t>
-      </w:r>
-      <w:proofErr w:type="spellStart"/>
-      <w:proofErr w:type="gramStart"/>
-      <w:r>
-        <w:rPr>
-          <w:rFonts w:asciiTheme="majorBidi" w:hAnsiTheme="majorBidi" w:cstheme="majorBidi"/>
-          <w:sz w:val="24"/>
-          <w:szCs w:val="24"/>
-        </w:rPr>
-        <w:t>isGoal</w:t>
-      </w:r>
-      <w:proofErr w:type="spellEnd"/>
-      <w:r>
-        <w:rPr>
-          <w:rFonts w:asciiTheme="majorBidi" w:hAnsiTheme="majorBidi" w:cstheme="majorBidi"/>
-          <w:sz w:val="24"/>
-          <w:szCs w:val="24"/>
-        </w:rPr>
-        <w:t>(</w:t>
-      </w:r>
-      <w:proofErr w:type="gramEnd"/>
-      <w:r>
-        <w:rPr>
-          <w:rFonts w:asciiTheme="majorBidi" w:hAnsiTheme="majorBidi" w:cstheme="majorBidi"/>
-          <w:sz w:val="24"/>
-          <w:szCs w:val="24"/>
-        </w:rPr>
-        <w:t>) function in fifteenpuzzle.py</w:t>
+        <w:t xml:space="preserve">: isGoal() function in </w:t>
+      </w:r>
+      <w:r>
+        <w:rPr>
+          <w:rFonts w:asciiTheme="majorBidi" w:hAnsiTheme="majorBidi" w:cstheme="majorBidi"/>
+          <w:b/>
+          <w:bCs/>
+          <w:sz w:val="24"/>
+          <w:szCs w:val="24"/>
+        </w:rPr>
+        <w:t>fifteenpuzzle.py</w:t>
       </w:r>
     </w:p>
     <w:p>
@@ -2911,25 +2759,7 @@
           <w:sz w:val="28"/>
           <w:szCs w:val="28"/>
         </w:rPr>
-        <w:t xml:space="preserve"> </w:t>
-      </w:r>
-      <w:proofErr w:type="spellStart"/>
-      <w:r>
-        <w:rPr>
-          <w:rFonts w:asciiTheme="majorBidi" w:hAnsiTheme="majorBidi" w:cstheme="majorBidi"/>
-          <w:sz w:val="28"/>
-          <w:szCs w:val="28"/>
-        </w:rPr>
-        <w:t>legalMoves</w:t>
-      </w:r>
-      <w:proofErr w:type="spellEnd"/>
-      <w:r>
-        <w:rPr>
-          <w:rFonts w:asciiTheme="majorBidi" w:hAnsiTheme="majorBidi" w:cstheme="majorBidi"/>
-          <w:sz w:val="28"/>
-          <w:szCs w:val="28"/>
-        </w:rPr>
-        <w:t>(</w:t>
+        <w:t xml:space="preserve"> legalMoves(</w:t>
       </w:r>
       <w:r>
         <w:rPr>
@@ -3112,46 +2942,18 @@
           <w:sz w:val="24"/>
           <w:szCs w:val="24"/>
         </w:rPr>
-        <w:t xml:space="preserve">: </w:t>
-      </w:r>
-      <w:proofErr w:type="spellStart"/>
-      <w:proofErr w:type="gramStart"/>
-      <w:r>
-        <w:rPr>
-          <w:rFonts w:asciiTheme="majorBidi" w:hAnsiTheme="majorBidi" w:cstheme="majorBidi"/>
-          <w:sz w:val="24"/>
-          <w:szCs w:val="24"/>
-        </w:rPr>
-        <w:t>legalMoves</w:t>
-      </w:r>
-      <w:proofErr w:type="spellEnd"/>
-      <w:r>
-        <w:rPr>
-          <w:rFonts w:asciiTheme="majorBidi" w:hAnsiTheme="majorBidi" w:cstheme="majorBidi"/>
-          <w:sz w:val="24"/>
-          <w:szCs w:val="24"/>
-        </w:rPr>
-        <w:t>(</w:t>
-      </w:r>
-      <w:proofErr w:type="gramEnd"/>
-      <w:r>
-        <w:rPr>
-          <w:rFonts w:asciiTheme="majorBidi" w:hAnsiTheme="majorBidi" w:cstheme="majorBidi"/>
-          <w:sz w:val="24"/>
-          <w:szCs w:val="24"/>
-        </w:rPr>
-        <w:t xml:space="preserve">) function in </w:t>
-      </w:r>
-      <w:proofErr w:type="spellStart"/>
-      <w:r>
-        <w:rPr>
-          <w:rFonts w:asciiTheme="majorBidi" w:hAnsiTheme="majorBidi" w:cstheme="majorBidi"/>
-          <w:sz w:val="24"/>
-          <w:szCs w:val="24"/>
-        </w:rPr>
-        <w:t>fifteenpuzzle,py</w:t>
-      </w:r>
-      <w:proofErr w:type="spellEnd"/>
+        <w:t>: legalMoves() function in</w:t>
+      </w:r>
+      <w:r>
+        <w:rPr>
+          <w:rFonts w:asciiTheme="majorBidi" w:hAnsiTheme="majorBidi" w:cstheme="majorBidi"/>
+          <w:b/>
+          <w:bCs/>
+          <w:sz w:val="24"/>
+          <w:szCs w:val="24"/>
+        </w:rPr>
+        <w:t xml:space="preserve"> fifteenpuzzle,py</w:t>
+      </w:r>
     </w:p>
     <w:p>
       <w:pPr>
@@ -3186,25 +2988,7 @@
           <w:sz w:val="28"/>
           <w:szCs w:val="28"/>
         </w:rPr>
-        <w:t xml:space="preserve"> drawing function </w:t>
-      </w:r>
-      <w:proofErr w:type="spellStart"/>
-      <w:r>
-        <w:rPr>
-          <w:rFonts w:asciiTheme="majorBidi" w:hAnsiTheme="majorBidi" w:cstheme="majorBidi"/>
-          <w:sz w:val="28"/>
-          <w:szCs w:val="28"/>
-        </w:rPr>
-        <w:t>getAsciiString</w:t>
-      </w:r>
-      <w:proofErr w:type="spellEnd"/>
-      <w:r>
-        <w:rPr>
-          <w:rFonts w:asciiTheme="majorBidi" w:hAnsiTheme="majorBidi" w:cstheme="majorBidi"/>
-          <w:sz w:val="28"/>
-          <w:szCs w:val="28"/>
-        </w:rPr>
-        <w:t>(self)</w:t>
+        <w:t xml:space="preserve"> drawing function getAsciiString(self)</w:t>
       </w:r>
       <w:r>
         <w:rPr>
@@ -3370,25 +3154,17 @@
           <w:sz w:val="24"/>
           <w:szCs w:val="24"/>
         </w:rPr>
-        <w:t xml:space="preserve">: </w:t>
-      </w:r>
-      <w:proofErr w:type="spellStart"/>
-      <w:r>
-        <w:rPr>
-          <w:rFonts w:asciiTheme="majorBidi" w:hAnsiTheme="majorBidi" w:cstheme="majorBidi"/>
-          <w:sz w:val="24"/>
-          <w:szCs w:val="24"/>
-        </w:rPr>
-        <w:t>getAsciiString</w:t>
-      </w:r>
-      <w:proofErr w:type="spellEnd"/>
-      <w:r>
-        <w:rPr>
-          <w:rFonts w:asciiTheme="majorBidi" w:hAnsiTheme="majorBidi" w:cstheme="majorBidi"/>
-          <w:sz w:val="24"/>
-          <w:szCs w:val="24"/>
-        </w:rPr>
-        <w:t xml:space="preserve"> function in fifteenpuzzle.py</w:t>
+        <w:t xml:space="preserve">: getAsciiString function in </w:t>
+      </w:r>
+      <w:r>
+        <w:rPr>
+          <w:rFonts w:asciiTheme="majorBidi" w:hAnsiTheme="majorBidi" w:cstheme="majorBidi"/>
+          <w:b/>
+          <w:bCs/>
+          <w:sz w:val="24"/>
+          <w:szCs w:val="24"/>
+        </w:rPr>
+        <w:t>fifteenpuzzle.py</w:t>
       </w:r>
     </w:p>
     <w:p>
@@ -3424,25 +3200,7 @@
           <w:sz w:val="28"/>
           <w:szCs w:val="28"/>
         </w:rPr>
-        <w:t xml:space="preserve"> to better suit the </w:t>
-      </w:r>
-      <w:proofErr w:type="spellStart"/>
-      <w:r>
-        <w:rPr>
-          <w:rFonts w:asciiTheme="majorBidi" w:hAnsiTheme="majorBidi" w:cstheme="majorBidi"/>
-          <w:sz w:val="28"/>
-          <w:szCs w:val="28"/>
-        </w:rPr>
-        <w:t>FifteenPuzzle</w:t>
-      </w:r>
-      <w:proofErr w:type="spellEnd"/>
-      <w:r>
-        <w:rPr>
-          <w:rFonts w:asciiTheme="majorBidi" w:hAnsiTheme="majorBidi" w:cstheme="majorBidi"/>
-          <w:sz w:val="28"/>
-          <w:szCs w:val="28"/>
-        </w:rPr>
-        <w:t xml:space="preserve"> context</w:t>
+        <w:t xml:space="preserve"> to better suit the FifteenPuzzle context</w:t>
       </w:r>
       <w:r>
         <w:rPr>
@@ -3466,18 +3224,8 @@
           <w:sz w:val="28"/>
           <w:szCs w:val="28"/>
         </w:rPr>
-        <w:t xml:space="preserve"> unused </w:t>
-      </w:r>
-      <w:proofErr w:type="spellStart"/>
-      <w:r>
-        <w:rPr>
-          <w:rFonts w:asciiTheme="majorBidi" w:hAnsiTheme="majorBidi" w:cstheme="majorBidi"/>
-          <w:sz w:val="28"/>
-          <w:szCs w:val="28"/>
-        </w:rPr>
-        <w:t>loadFifteenPuzzle</w:t>
-      </w:r>
-      <w:proofErr w:type="spellEnd"/>
+        <w:t xml:space="preserve"> unused loadFifteenPuzzle</w:t>
+      </w:r>
       <w:r>
         <w:rPr>
           <w:rFonts w:asciiTheme="majorBidi" w:hAnsiTheme="majorBidi" w:cstheme="majorBidi"/>
@@ -3610,29 +3358,30 @@
           <w:sz w:val="24"/>
           <w:szCs w:val="24"/>
         </w:rPr>
-        <w:t xml:space="preserve">: </w:t>
-      </w:r>
-      <w:proofErr w:type="spellStart"/>
-      <w:r>
-        <w:rPr>
-          <w:rFonts w:asciiTheme="majorBidi" w:hAnsiTheme="majorBidi" w:cstheme="majorBidi"/>
-          <w:sz w:val="24"/>
-          <w:szCs w:val="24"/>
-        </w:rPr>
-        <w:t>FifteenPuzzleState</w:t>
-      </w:r>
-      <w:proofErr w:type="spellEnd"/>
-      <w:r>
-        <w:rPr>
-          <w:rFonts w:asciiTheme="majorBidi" w:hAnsiTheme="majorBidi" w:cstheme="majorBidi"/>
-          <w:sz w:val="24"/>
-          <w:szCs w:val="24"/>
-        </w:rPr>
-        <w:t xml:space="preserve"> constructor</w:t>
-      </w:r>
-    </w:p>
-    <w:p>
-      <w:pPr>
+        <w:t>: FifteenPuzzleState constructor</w:t>
+      </w:r>
+      <w:r>
+        <w:rPr>
+          <w:rFonts w:asciiTheme="majorBidi" w:hAnsiTheme="majorBidi" w:cstheme="majorBidi"/>
+          <w:sz w:val="24"/>
+          <w:szCs w:val="24"/>
+        </w:rPr>
+        <w:t xml:space="preserve"> in </w:t>
+      </w:r>
+      <w:r>
+        <w:rPr>
+          <w:rFonts w:asciiTheme="majorBidi" w:hAnsiTheme="majorBidi" w:cstheme="majorBidi"/>
+          <w:b/>
+          <w:bCs/>
+          <w:sz w:val="24"/>
+          <w:szCs w:val="24"/>
+        </w:rPr>
+        <w:t>fifeenpuzzle.py</w:t>
+      </w:r>
+    </w:p>
+    <w:p>
+      <w:pPr>
+        <w:spacing w:line="480" w:lineRule="auto"/>
         <w:ind w:left="720"/>
         <w:rPr>
           <w:rFonts w:asciiTheme="majorBidi" w:hAnsiTheme="majorBidi" w:cstheme="majorBidi"/>
@@ -3825,6 +3574,11 @@
     <w:p>
       <w:pPr>
         <w:keepNext/>
+        <w:rPr>
+          <w:rFonts w:asciiTheme="majorBidi" w:hAnsiTheme="majorBidi" w:cstheme="majorBidi"/>
+          <w:sz w:val="28"/>
+          <w:szCs w:val="28"/>
+        </w:rPr>
       </w:pPr>
       <w:r>
         <w:rPr>
@@ -3851,6 +3605,11 @@
         </w:rPr>
         <w:t>:</w:t>
       </w:r>
+    </w:p>
+    <w:p>
+      <w:pPr>
+        <w:keepNext/>
+      </w:pPr>
       <w:r>
         <w:rPr>
           <w:rFonts w:asciiTheme="majorBidi" w:hAnsiTheme="majorBidi" w:cstheme="majorBidi"/>
@@ -3911,13 +3670,15 @@
           <w:rFonts w:asciiTheme="majorBidi" w:hAnsiTheme="majorBidi" w:cstheme="majorBidi"/>
           <w:sz w:val="40"/>
           <w:szCs w:val="40"/>
-        </w:rPr>
-      </w:pPr>
-      <w:r>
-        <w:rPr>
-          <w:rFonts w:asciiTheme="majorBidi" w:hAnsiTheme="majorBidi" w:cstheme="majorBidi"/>
-          <w:sz w:val="24"/>
-          <w:szCs w:val="24"/>
+          <w:lang w:val="fr-FR"/>
+        </w:rPr>
+      </w:pPr>
+      <w:r>
+        <w:rPr>
+          <w:rFonts w:asciiTheme="majorBidi" w:hAnsiTheme="majorBidi" w:cstheme="majorBidi"/>
+          <w:sz w:val="24"/>
+          <w:szCs w:val="24"/>
+          <w:lang w:val="fr-FR"/>
         </w:rPr>
         <w:t xml:space="preserve">Figure </w:t>
       </w:r>
@@ -3934,6 +3695,7 @@
           <w:rFonts w:asciiTheme="majorBidi" w:hAnsiTheme="majorBidi" w:cstheme="majorBidi"/>
           <w:sz w:val="24"/>
           <w:szCs w:val="24"/>
+          <w:lang w:val="fr-FR"/>
         </w:rPr>
         <w:instrText xml:space="preserve"> SEQ Figure \* ARABIC </w:instrText>
       </w:r>
@@ -3951,6 +3713,7 @@
           <w:noProof/>
           <w:sz w:val="24"/>
           <w:szCs w:val="24"/>
+          <w:lang w:val="fr-FR"/>
         </w:rPr>
         <w:t>7</w:t>
       </w:r>
@@ -3967,69 +3730,18 @@
           <w:rFonts w:asciiTheme="majorBidi" w:hAnsiTheme="majorBidi" w:cstheme="majorBidi"/>
           <w:sz w:val="24"/>
           <w:szCs w:val="24"/>
-          <w:lang w:val="es-ES"/>
-        </w:rPr>
-        <w:t xml:space="preserve">: </w:t>
-      </w:r>
-      <w:proofErr w:type="spellStart"/>
-      <w:r>
-        <w:rPr>
-          <w:rFonts w:asciiTheme="majorBidi" w:hAnsiTheme="majorBidi" w:cstheme="majorBidi"/>
-          <w:sz w:val="24"/>
-          <w:szCs w:val="24"/>
-          <w:lang w:val="es-ES"/>
-        </w:rPr>
-        <w:t>Puzzle</w:t>
-      </w:r>
-      <w:proofErr w:type="spellEnd"/>
-      <w:r>
-        <w:rPr>
-          <w:rFonts w:asciiTheme="majorBidi" w:hAnsiTheme="majorBidi" w:cstheme="majorBidi"/>
-          <w:sz w:val="24"/>
-          <w:szCs w:val="24"/>
-          <w:lang w:val="es-ES"/>
-        </w:rPr>
-        <w:t xml:space="preserve"> </w:t>
-      </w:r>
-      <w:proofErr w:type="spellStart"/>
-      <w:r>
-        <w:rPr>
-          <w:rFonts w:asciiTheme="majorBidi" w:hAnsiTheme="majorBidi" w:cstheme="majorBidi"/>
-          <w:sz w:val="24"/>
-          <w:szCs w:val="24"/>
-          <w:lang w:val="es-ES"/>
-        </w:rPr>
-        <w:t>Solution</w:t>
-      </w:r>
-      <w:proofErr w:type="spellEnd"/>
-      <w:r>
-        <w:rPr>
-          <w:rFonts w:asciiTheme="majorBidi" w:hAnsiTheme="majorBidi" w:cstheme="majorBidi"/>
-          <w:sz w:val="24"/>
-          <w:szCs w:val="24"/>
-          <w:lang w:val="es-ES"/>
-        </w:rPr>
-        <w:t xml:space="preserve"> </w:t>
-      </w:r>
-      <w:proofErr w:type="spellStart"/>
-      <w:r>
-        <w:rPr>
-          <w:rFonts w:asciiTheme="majorBidi" w:hAnsiTheme="majorBidi" w:cstheme="majorBidi"/>
-          <w:sz w:val="24"/>
-          <w:szCs w:val="24"/>
-          <w:lang w:val="es-ES"/>
-        </w:rPr>
-        <w:t>Execution</w:t>
-      </w:r>
-      <w:proofErr w:type="spellEnd"/>
-      <w:r>
-        <w:rPr>
-          <w:rFonts w:asciiTheme="majorBidi" w:hAnsiTheme="majorBidi" w:cstheme="majorBidi"/>
-          <w:sz w:val="24"/>
-          <w:szCs w:val="24"/>
-          <w:lang w:val="es-ES"/>
-        </w:rPr>
-        <w:t xml:space="preserve"> Trace</w:t>
+          <w:lang w:val="fr-FR"/>
+        </w:rPr>
+        <w:t>: Puzzle</w:t>
+      </w:r>
+      <w:r>
+        <w:rPr>
+          <w:rFonts w:asciiTheme="majorBidi" w:hAnsiTheme="majorBidi" w:cstheme="majorBidi"/>
+          <w:sz w:val="24"/>
+          <w:szCs w:val="24"/>
+          <w:lang w:val="fr-FR"/>
+        </w:rPr>
+        <w:t xml:space="preserve"> solution execution trace</w:t>
       </w:r>
     </w:p>
     <w:p>
@@ -4088,14 +3800,6 @@
           <w:szCs w:val="28"/>
         </w:rPr>
       </w:pPr>
-      <w:r>
-        <w:rPr>
-          <w:rFonts w:asciiTheme="majorBidi" w:hAnsiTheme="majorBidi" w:cstheme="majorBidi"/>
-          <w:sz w:val="28"/>
-          <w:szCs w:val="28"/>
-        </w:rPr>
-        <w:t>a). Heuristic 1: Number of Misplaced Tiles.</w:t>
-      </w:r>
     </w:p>
     <w:p>
       <w:pPr>
@@ -4109,48 +3813,172 @@
       <w:r>
         <w:rPr>
           <w:rFonts w:asciiTheme="majorBidi" w:hAnsiTheme="majorBidi" w:cstheme="majorBidi"/>
-          <w:sz w:val="28"/>
-          <w:szCs w:val="28"/>
-        </w:rPr>
-        <w:br/>
-        <w:t>The first heuristic consists of calculated the number of misplaced tiles from the goal state.</w:t>
-      </w:r>
-    </w:p>
-    <w:p>
-      <w:pPr>
-        <w:rPr>
-          <w:rFonts w:asciiTheme="majorBidi" w:hAnsiTheme="majorBidi" w:cstheme="majorBidi"/>
-          <w:sz w:val="28"/>
-          <w:szCs w:val="28"/>
-        </w:rPr>
-      </w:pPr>
-      <w:r>
-        <w:rPr>
-          <w:rFonts w:asciiTheme="majorBidi" w:hAnsiTheme="majorBidi" w:cstheme="majorBidi"/>
-          <w:sz w:val="28"/>
-          <w:szCs w:val="28"/>
-        </w:rPr>
-        <w:t>The implemented function h1 goes as follows:</w:t>
-      </w:r>
-    </w:p>
-    <w:p>
-      <w:pPr>
-        <w:rPr>
-          <w:rFonts w:asciiTheme="majorBidi" w:hAnsiTheme="majorBidi" w:cstheme="majorBidi"/>
-          <w:sz w:val="28"/>
-          <w:szCs w:val="28"/>
-        </w:rPr>
+          <w:b/>
+          <w:bCs/>
+          <w:sz w:val="28"/>
+          <w:szCs w:val="28"/>
+        </w:rPr>
+        <w:t>a). Heuristic 1:</w:t>
+      </w:r>
+      <w:r>
+        <w:rPr>
+          <w:rFonts w:asciiTheme="majorBidi" w:hAnsiTheme="majorBidi" w:cstheme="majorBidi"/>
+          <w:sz w:val="28"/>
+          <w:szCs w:val="28"/>
+        </w:rPr>
+        <w:t xml:space="preserve"> </w:t>
+      </w:r>
+      <w:r>
+        <w:rPr>
+          <w:rFonts w:asciiTheme="majorBidi" w:hAnsiTheme="majorBidi" w:cstheme="majorBidi"/>
+          <w:i/>
+          <w:iCs/>
+          <w:sz w:val="28"/>
+          <w:szCs w:val="28"/>
+        </w:rPr>
+        <w:t>Number of Misplaced Tiles.</w:t>
+      </w:r>
+    </w:p>
+    <w:p>
+      <w:pPr>
+        <w:ind w:left="720"/>
+        <w:rPr>
+          <w:rFonts w:asciiTheme="majorBidi" w:hAnsiTheme="majorBidi" w:cstheme="majorBidi"/>
+          <w:sz w:val="28"/>
+          <w:szCs w:val="28"/>
+        </w:rPr>
+      </w:pPr>
+    </w:p>
+    <w:p>
+      <w:pPr>
+        <w:spacing w:line="480" w:lineRule="auto"/>
+        <w:rPr>
+          <w:rFonts w:asciiTheme="majorBidi" w:hAnsiTheme="majorBidi" w:cstheme="majorBidi"/>
+          <w:sz w:val="28"/>
+          <w:szCs w:val="28"/>
+        </w:rPr>
+      </w:pPr>
+      <w:r>
+        <w:rPr>
+          <w:rFonts w:asciiTheme="majorBidi" w:hAnsiTheme="majorBidi" w:cstheme="majorBidi"/>
+          <w:sz w:val="28"/>
+          <w:szCs w:val="28"/>
+        </w:rPr>
+        <w:lastRenderedPageBreak/>
+        <w:t>The first heuristic consists of calculat</w:t>
+      </w:r>
+      <w:r>
+        <w:rPr>
+          <w:rFonts w:asciiTheme="majorBidi" w:hAnsiTheme="majorBidi" w:cstheme="majorBidi"/>
+          <w:sz w:val="28"/>
+          <w:szCs w:val="28"/>
+        </w:rPr>
+        <w:t>ing</w:t>
+      </w:r>
+      <w:r>
+        <w:rPr>
+          <w:rFonts w:asciiTheme="majorBidi" w:hAnsiTheme="majorBidi" w:cstheme="majorBidi"/>
+          <w:sz w:val="28"/>
+          <w:szCs w:val="28"/>
+        </w:rPr>
+        <w:t xml:space="preserve"> the number of misplaced tiles </w:t>
+      </w:r>
+      <w:r>
+        <w:rPr>
+          <w:rFonts w:asciiTheme="majorBidi" w:hAnsiTheme="majorBidi" w:cstheme="majorBidi"/>
+          <w:sz w:val="28"/>
+          <w:szCs w:val="28"/>
+        </w:rPr>
+        <w:t xml:space="preserve">of the current state </w:t>
+      </w:r>
+      <w:r>
+        <w:rPr>
+          <w:rFonts w:asciiTheme="majorBidi" w:hAnsiTheme="majorBidi" w:cstheme="majorBidi"/>
+          <w:sz w:val="28"/>
+          <w:szCs w:val="28"/>
+        </w:rPr>
+        <w:t>compared to</w:t>
+      </w:r>
+      <w:r>
+        <w:rPr>
+          <w:rFonts w:asciiTheme="majorBidi" w:hAnsiTheme="majorBidi" w:cstheme="majorBidi"/>
+          <w:sz w:val="28"/>
+          <w:szCs w:val="28"/>
+        </w:rPr>
+        <w:t xml:space="preserve"> the goal state.</w:t>
+      </w:r>
+      <w:r>
+        <w:rPr>
+          <w:rFonts w:asciiTheme="majorBidi" w:hAnsiTheme="majorBidi" w:cstheme="majorBidi"/>
+          <w:sz w:val="28"/>
+          <w:szCs w:val="28"/>
+        </w:rPr>
+        <w:t xml:space="preserve"> </w:t>
+      </w:r>
+    </w:p>
+    <w:p>
+      <w:pPr>
+        <w:spacing w:line="480" w:lineRule="auto"/>
+        <w:rPr>
+          <w:rFonts w:asciiTheme="majorBidi" w:hAnsiTheme="majorBidi" w:cstheme="majorBidi"/>
+          <w:sz w:val="28"/>
+          <w:szCs w:val="28"/>
+        </w:rPr>
+      </w:pPr>
+      <w:r>
+        <w:rPr>
+          <w:rFonts w:asciiTheme="majorBidi" w:hAnsiTheme="majorBidi" w:cstheme="majorBidi"/>
+          <w:sz w:val="28"/>
+          <w:szCs w:val="28"/>
+        </w:rPr>
+        <w:t>This is achievable by looping through each cell of the grid and checking whether the value of that current cell matches the intended value in the goal state. The current variable increments in each iteration of the loop, and then the function performs a check</w:t>
+      </w:r>
+      <w:r>
+        <w:rPr>
+          <w:rFonts w:asciiTheme="majorBidi" w:hAnsiTheme="majorBidi" w:cstheme="majorBidi"/>
+          <w:sz w:val="28"/>
+          <w:szCs w:val="28"/>
+        </w:rPr>
+        <w:t xml:space="preserve"> whether the goal state cell value matches with the current cell value </w:t>
+      </w:r>
+      <w:r>
+        <w:rPr>
+          <w:rFonts w:asciiTheme="majorBidi" w:hAnsiTheme="majorBidi" w:cstheme="majorBidi"/>
+          <w:sz w:val="28"/>
+          <w:szCs w:val="28"/>
+        </w:rPr>
+        <w:t xml:space="preserve">; if not true, then the number of misplaced tiles should increment, which </w:t>
+      </w:r>
+      <w:r>
+        <w:rPr>
+          <w:rFonts w:asciiTheme="majorBidi" w:hAnsiTheme="majorBidi" w:cstheme="majorBidi"/>
+          <w:sz w:val="28"/>
+          <w:szCs w:val="28"/>
+        </w:rPr>
+        <w:t xml:space="preserve">would </w:t>
+      </w:r>
+      <w:r>
+        <w:rPr>
+          <w:rFonts w:asciiTheme="majorBidi" w:hAnsiTheme="majorBidi" w:cstheme="majorBidi"/>
+          <w:sz w:val="28"/>
+          <w:szCs w:val="28"/>
+        </w:rPr>
+        <w:t>represent the value of the heuristic.</w:t>
+      </w:r>
+    </w:p>
+    <w:p>
+      <w:pPr>
+        <w:keepNext/>
       </w:pPr>
       <w:r>
         <w:rPr>
           <w:noProof/>
         </w:rPr>
-        <w:lastRenderedPageBreak/>
         <w:drawing>
-          <wp:inline distT="0" distB="0" distL="0" distR="0" wp14:anchorId="53330EF0" wp14:editId="6930DAD4">
-            <wp:extent cx="5943600" cy="2865755"/>
-            <wp:effectExtent l="0" t="0" r="0" b="0"/>
-            <wp:docPr id="1965519254" name="Picture 1" descr="A computer screen shot of a code&#10;&#10;Description automatically generated"/>
+          <wp:inline distT="0" distB="0" distL="0" distR="0" wp14:anchorId="4F155E49" wp14:editId="3DB6DD56">
+            <wp:extent cx="5935980" cy="2430780"/>
+            <wp:effectExtent l="0" t="0" r="7620" b="7620"/>
+            <wp:docPr id="1940182702" name="Picture 1"/>
             <wp:cNvGraphicFramePr>
               <a:graphicFrameLocks xmlns:a="http://schemas.openxmlformats.org/drawingml/2006/main" noChangeAspect="1"/>
             </wp:cNvGraphicFramePr>
@@ -4158,7 +3986,7 @@
               <a:graphicData uri="http://schemas.openxmlformats.org/drawingml/2006/picture">
                 <pic:pic xmlns:pic="http://schemas.openxmlformats.org/drawingml/2006/picture">
                   <pic:nvPicPr>
-                    <pic:cNvPr id="1965519254" name="Picture 1" descr="A computer screen shot of a code&#10;&#10;Description automatically generated"/>
+                    <pic:cNvPr id="0" name="Picture 1"/>
                     <pic:cNvPicPr>
                       <a:picLocks noChangeAspect="1" noChangeArrowheads="1"/>
                     </pic:cNvPicPr>
@@ -4179,7 +4007,7 @@
                   <pic:spPr bwMode="auto">
                     <a:xfrm>
                       <a:off x="0" y="0"/>
-                      <a:ext cx="5943600" cy="2865755"/>
+                      <a:ext cx="5935980" cy="2430780"/>
                     </a:xfrm>
                     <a:prstGeom prst="rect">
                       <a:avLst/>
@@ -4198,6 +4026,93 @@
     </w:p>
     <w:p>
       <w:pPr>
+        <w:pStyle w:val="Caption"/>
+        <w:jc w:val="center"/>
+        <w:rPr>
+          <w:rFonts w:asciiTheme="majorBidi" w:hAnsiTheme="majorBidi" w:cstheme="majorBidi"/>
+          <w:sz w:val="40"/>
+          <w:szCs w:val="40"/>
+        </w:rPr>
+      </w:pPr>
+      <w:r>
+        <w:rPr>
+          <w:rFonts w:asciiTheme="majorBidi" w:hAnsiTheme="majorBidi" w:cstheme="majorBidi"/>
+          <w:sz w:val="24"/>
+          <w:szCs w:val="24"/>
+        </w:rPr>
+        <w:t xml:space="preserve">Figure </w:t>
+      </w:r>
+      <w:r>
+        <w:rPr>
+          <w:rFonts w:asciiTheme="majorBidi" w:hAnsiTheme="majorBidi" w:cstheme="majorBidi"/>
+          <w:sz w:val="24"/>
+          <w:szCs w:val="24"/>
+        </w:rPr>
+        <w:fldChar w:fldCharType="begin"/>
+      </w:r>
+      <w:r>
+        <w:rPr>
+          <w:rFonts w:asciiTheme="majorBidi" w:hAnsiTheme="majorBidi" w:cstheme="majorBidi"/>
+          <w:sz w:val="24"/>
+          <w:szCs w:val="24"/>
+        </w:rPr>
+        <w:instrText xml:space="preserve"> SEQ Figure \* ARABIC </w:instrText>
+      </w:r>
+      <w:r>
+        <w:rPr>
+          <w:rFonts w:asciiTheme="majorBidi" w:hAnsiTheme="majorBidi" w:cstheme="majorBidi"/>
+          <w:sz w:val="24"/>
+          <w:szCs w:val="24"/>
+        </w:rPr>
+        <w:fldChar w:fldCharType="separate"/>
+      </w:r>
+      <w:r>
+        <w:rPr>
+          <w:rFonts w:asciiTheme="majorBidi" w:hAnsiTheme="majorBidi" w:cstheme="majorBidi"/>
+          <w:noProof/>
+          <w:sz w:val="24"/>
+          <w:szCs w:val="24"/>
+        </w:rPr>
+        <w:t>8</w:t>
+      </w:r>
+      <w:r>
+        <w:rPr>
+          <w:rFonts w:asciiTheme="majorBidi" w:hAnsiTheme="majorBidi" w:cstheme="majorBidi"/>
+          <w:sz w:val="24"/>
+          <w:szCs w:val="24"/>
+        </w:rPr>
+        <w:fldChar w:fldCharType="end"/>
+      </w:r>
+      <w:r>
+        <w:rPr>
+          <w:rFonts w:asciiTheme="majorBidi" w:hAnsiTheme="majorBidi" w:cstheme="majorBidi"/>
+          <w:sz w:val="24"/>
+          <w:szCs w:val="24"/>
+        </w:rPr>
+        <w:t>: Heuristic 1 function implementation</w:t>
+      </w:r>
+      <w:r>
+        <w:rPr>
+          <w:rFonts w:asciiTheme="majorBidi" w:hAnsiTheme="majorBidi" w:cstheme="majorBidi"/>
+          <w:sz w:val="24"/>
+          <w:szCs w:val="24"/>
+        </w:rPr>
+        <w:t xml:space="preserve"> in </w:t>
+      </w:r>
+      <w:r>
+        <w:rPr>
+          <w:rFonts w:asciiTheme="majorBidi" w:hAnsiTheme="majorBidi" w:cstheme="majorBidi"/>
+          <w:b/>
+          <w:bCs/>
+          <w:sz w:val="24"/>
+          <w:szCs w:val="24"/>
+        </w:rPr>
+        <w:t>search.py</w:t>
+      </w:r>
+    </w:p>
+    <w:p>
+      <w:pPr>
+        <w:spacing w:line="480" w:lineRule="auto"/>
         <w:rPr>
           <w:rFonts w:asciiTheme="majorBidi" w:hAnsiTheme="majorBidi" w:cstheme="majorBidi"/>
           <w:sz w:val="28"/>
@@ -4215,6 +4130,7 @@
     </w:p>
     <w:p>
       <w:pPr>
+        <w:spacing w:line="480" w:lineRule="auto"/>
         <w:rPr>
           <w:noProof/>
         </w:rPr>
@@ -4225,25 +4141,39 @@
           <w:sz w:val="28"/>
           <w:szCs w:val="28"/>
         </w:rPr>
-        <w:t xml:space="preserve">For all the heuristics, replacing the </w:t>
-      </w:r>
-      <w:proofErr w:type="spellStart"/>
-      <w:r>
-        <w:rPr>
-          <w:rFonts w:asciiTheme="majorBidi" w:hAnsiTheme="majorBidi" w:cstheme="majorBidi"/>
-          <w:sz w:val="28"/>
-          <w:szCs w:val="28"/>
-        </w:rPr>
-        <w:t>nullHeuristic</w:t>
-      </w:r>
-      <w:proofErr w:type="spellEnd"/>
-      <w:r>
-        <w:rPr>
-          <w:rFonts w:asciiTheme="majorBidi" w:hAnsiTheme="majorBidi" w:cstheme="majorBidi"/>
-          <w:sz w:val="28"/>
-          <w:szCs w:val="28"/>
-        </w:rPr>
-        <w:t xml:space="preserve"> with the intended one would suffice:</w:t>
+        <w:t>For all the heuristics, replacing the</w:t>
+      </w:r>
+      <w:r>
+        <w:rPr>
+          <w:rFonts w:asciiTheme="majorBidi" w:hAnsiTheme="majorBidi" w:cstheme="majorBidi"/>
+          <w:sz w:val="28"/>
+          <w:szCs w:val="28"/>
+        </w:rPr>
+        <w:t xml:space="preserve"> heuristic call</w:t>
+      </w:r>
+      <w:r>
+        <w:rPr>
+          <w:rFonts w:asciiTheme="majorBidi" w:hAnsiTheme="majorBidi" w:cstheme="majorBidi"/>
+          <w:sz w:val="28"/>
+          <w:szCs w:val="28"/>
+        </w:rPr>
+        <w:t xml:space="preserve"> with the intended one </w:t>
+      </w:r>
+      <w:r>
+        <w:rPr>
+          <w:rFonts w:asciiTheme="majorBidi" w:hAnsiTheme="majorBidi" w:cstheme="majorBidi"/>
+          <w:sz w:val="28"/>
+          <w:szCs w:val="28"/>
+        </w:rPr>
+        <w:t>shall suffice</w:t>
+      </w:r>
+      <w:r>
+        <w:rPr>
+          <w:rFonts w:asciiTheme="majorBidi" w:hAnsiTheme="majorBidi" w:cstheme="majorBidi"/>
+          <w:sz w:val="28"/>
+          <w:szCs w:val="28"/>
+        </w:rPr>
+        <w:t>:</w:t>
       </w:r>
       <w:r>
         <w:rPr>
@@ -4257,20 +4187,23 @@
     <w:p>
       <w:pPr>
         <w:rPr>
-          <w:rFonts w:asciiTheme="majorBidi" w:hAnsiTheme="majorBidi" w:cstheme="majorBidi"/>
-          <w:sz w:val="28"/>
-          <w:szCs w:val="28"/>
-        </w:rPr>
-      </w:pPr>
-      <w:r>
-        <w:rPr>
           <w:noProof/>
         </w:rPr>
+      </w:pPr>
+    </w:p>
+    <w:p>
+      <w:pPr>
+        <w:keepNext/>
+      </w:pPr>
+      <w:r>
+        <w:rPr>
+          <w:noProof/>
+        </w:rPr>
         <w:drawing>
-          <wp:inline distT="0" distB="0" distL="0" distR="0" wp14:anchorId="11722B8B" wp14:editId="5F7AF82F">
-            <wp:extent cx="5623560" cy="1516029"/>
-            <wp:effectExtent l="0" t="0" r="0" b="8255"/>
-            <wp:docPr id="990527701" name="Picture 2" descr="A screenshot of a computer program&#10;&#10;Description automatically generated"/>
+          <wp:inline distT="0" distB="0" distL="0" distR="0" wp14:anchorId="2421D612" wp14:editId="14215E9A">
+            <wp:extent cx="5737860" cy="1773158"/>
+            <wp:effectExtent l="0" t="0" r="0" b="0"/>
+            <wp:docPr id="1395630742" name="Picture 2"/>
             <wp:cNvGraphicFramePr>
               <a:graphicFrameLocks xmlns:a="http://schemas.openxmlformats.org/drawingml/2006/main" noChangeAspect="1"/>
             </wp:cNvGraphicFramePr>
@@ -4278,7 +4211,7 @@
               <a:graphicData uri="http://schemas.openxmlformats.org/drawingml/2006/picture">
                 <pic:pic xmlns:pic="http://schemas.openxmlformats.org/drawingml/2006/picture">
                   <pic:nvPicPr>
-                    <pic:cNvPr id="990527701" name="Picture 2" descr="A screenshot of a computer program&#10;&#10;Description automatically generated"/>
+                    <pic:cNvPr id="0" name="Picture 2"/>
                     <pic:cNvPicPr>
                       <a:picLocks noChangeAspect="1" noChangeArrowheads="1"/>
                     </pic:cNvPicPr>
@@ -4291,13 +4224,13 @@
                         </a:ext>
                       </a:extLst>
                     </a:blip>
-                    <a:srcRect l="16539"/>
+                    <a:srcRect l="26154"/>
                     <a:stretch/>
                   </pic:blipFill>
                   <pic:spPr bwMode="auto">
                     <a:xfrm>
                       <a:off x="0" y="0"/>
-                      <a:ext cx="5632346" cy="1518397"/>
+                      <a:ext cx="5759071" cy="1779713"/>
                     </a:xfrm>
                     <a:prstGeom prst="rect">
                       <a:avLst/>
@@ -4321,15 +4254,108 @@
     </w:p>
     <w:p>
       <w:pPr>
-        <w:rPr>
-          <w:rFonts w:asciiTheme="majorBidi" w:hAnsiTheme="majorBidi" w:cstheme="majorBidi"/>
-          <w:sz w:val="28"/>
-          <w:szCs w:val="28"/>
-        </w:rPr>
-      </w:pPr>
-      <w:r>
-        <w:rPr>
-          <w:rFonts w:asciiTheme="majorBidi" w:hAnsiTheme="majorBidi" w:cstheme="majorBidi"/>
+        <w:pStyle w:val="Caption"/>
+        <w:jc w:val="center"/>
+        <w:rPr>
+          <w:rFonts w:asciiTheme="majorBidi" w:hAnsiTheme="majorBidi" w:cstheme="majorBidi"/>
+          <w:sz w:val="40"/>
+          <w:szCs w:val="40"/>
+        </w:rPr>
+      </w:pPr>
+      <w:r>
+        <w:rPr>
+          <w:rFonts w:asciiTheme="majorBidi" w:hAnsiTheme="majorBidi" w:cstheme="majorBidi"/>
+          <w:sz w:val="24"/>
+          <w:szCs w:val="24"/>
+        </w:rPr>
+        <w:t xml:space="preserve">Figure </w:t>
+      </w:r>
+      <w:r>
+        <w:rPr>
+          <w:rFonts w:asciiTheme="majorBidi" w:hAnsiTheme="majorBidi" w:cstheme="majorBidi"/>
+          <w:sz w:val="24"/>
+          <w:szCs w:val="24"/>
+        </w:rPr>
+        <w:fldChar w:fldCharType="begin"/>
+      </w:r>
+      <w:r>
+        <w:rPr>
+          <w:rFonts w:asciiTheme="majorBidi" w:hAnsiTheme="majorBidi" w:cstheme="majorBidi"/>
+          <w:sz w:val="24"/>
+          <w:szCs w:val="24"/>
+        </w:rPr>
+        <w:instrText xml:space="preserve"> SEQ Figure \* ARABIC </w:instrText>
+      </w:r>
+      <w:r>
+        <w:rPr>
+          <w:rFonts w:asciiTheme="majorBidi" w:hAnsiTheme="majorBidi" w:cstheme="majorBidi"/>
+          <w:sz w:val="24"/>
+          <w:szCs w:val="24"/>
+        </w:rPr>
+        <w:fldChar w:fldCharType="separate"/>
+      </w:r>
+      <w:r>
+        <w:rPr>
+          <w:rFonts w:asciiTheme="majorBidi" w:hAnsiTheme="majorBidi" w:cstheme="majorBidi"/>
+          <w:noProof/>
+          <w:sz w:val="24"/>
+          <w:szCs w:val="24"/>
+        </w:rPr>
+        <w:t>9</w:t>
+      </w:r>
+      <w:r>
+        <w:rPr>
+          <w:rFonts w:asciiTheme="majorBidi" w:hAnsiTheme="majorBidi" w:cstheme="majorBidi"/>
+          <w:sz w:val="24"/>
+          <w:szCs w:val="24"/>
+        </w:rPr>
+        <w:fldChar w:fldCharType="end"/>
+      </w:r>
+      <w:r>
+        <w:rPr>
+          <w:rFonts w:asciiTheme="majorBidi" w:hAnsiTheme="majorBidi" w:cstheme="majorBidi"/>
+          <w:sz w:val="24"/>
+          <w:szCs w:val="24"/>
+        </w:rPr>
+        <w:t xml:space="preserve">: Heuristic integration in aStarSearch() function of </w:t>
+      </w:r>
+      <w:r>
+        <w:rPr>
+          <w:rFonts w:asciiTheme="majorBidi" w:hAnsiTheme="majorBidi" w:cstheme="majorBidi"/>
+          <w:b/>
+          <w:bCs/>
+          <w:sz w:val="24"/>
+          <w:szCs w:val="24"/>
+        </w:rPr>
+        <w:t>search.py</w:t>
+      </w:r>
+    </w:p>
+    <w:p>
+      <w:pPr>
+        <w:spacing w:line="480" w:lineRule="auto"/>
+        <w:rPr>
+          <w:rFonts w:asciiTheme="majorBidi" w:hAnsiTheme="majorBidi" w:cstheme="majorBidi"/>
+          <w:b/>
+          <w:bCs/>
+          <w:sz w:val="28"/>
+          <w:szCs w:val="28"/>
+        </w:rPr>
+      </w:pPr>
+      <w:r>
+        <w:rPr>
+          <w:rFonts w:asciiTheme="majorBidi" w:hAnsiTheme="majorBidi" w:cstheme="majorBidi"/>
+          <w:b/>
+          <w:bCs/>
+          <w:sz w:val="28"/>
+          <w:szCs w:val="28"/>
+        </w:rPr>
+        <w:t>-</w:t>
+      </w:r>
+      <w:r>
+        <w:rPr>
+          <w:rFonts w:asciiTheme="majorBidi" w:hAnsiTheme="majorBidi" w:cstheme="majorBidi"/>
+          <w:b/>
+          <w:bCs/>
           <w:sz w:val="28"/>
           <w:szCs w:val="28"/>
         </w:rPr>
@@ -4338,10 +4364,1651 @@
       <w:r>
         <w:rPr>
           <w:rFonts w:asciiTheme="majorBidi" w:hAnsiTheme="majorBidi" w:cstheme="majorBidi"/>
+          <w:b/>
+          <w:bCs/>
           <w:sz w:val="28"/>
           <w:szCs w:val="28"/>
         </w:rPr>
         <w:br/>
+      </w:r>
+    </w:p>
+    <w:p>
+      <w:pPr>
+        <w:spacing w:line="480" w:lineRule="auto"/>
+        <w:ind w:firstLine="720"/>
+        <w:rPr>
+          <w:rFonts w:asciiTheme="majorBidi" w:hAnsiTheme="majorBidi" w:cstheme="majorBidi"/>
+          <w:sz w:val="28"/>
+          <w:szCs w:val="28"/>
+        </w:rPr>
+      </w:pPr>
+      <w:r>
+        <w:rPr>
+          <w:rFonts w:asciiTheme="majorBidi" w:hAnsiTheme="majorBidi" w:cstheme="majorBidi"/>
+          <w:b/>
+          <w:bCs/>
+          <w:sz w:val="28"/>
+          <w:szCs w:val="28"/>
+        </w:rPr>
+        <w:t>b). Heuristic 2:</w:t>
+      </w:r>
+      <w:r>
+        <w:rPr>
+          <w:rFonts w:asciiTheme="majorBidi" w:hAnsiTheme="majorBidi" w:cstheme="majorBidi"/>
+          <w:sz w:val="28"/>
+          <w:szCs w:val="28"/>
+        </w:rPr>
+        <w:t xml:space="preserve"> </w:t>
+      </w:r>
+      <w:r>
+        <w:rPr>
+          <w:rFonts w:asciiTheme="majorBidi" w:hAnsiTheme="majorBidi" w:cstheme="majorBidi"/>
+          <w:i/>
+          <w:iCs/>
+          <w:sz w:val="28"/>
+          <w:szCs w:val="28"/>
+        </w:rPr>
+        <w:t>Euclidean Distance.</w:t>
+      </w:r>
+    </w:p>
+    <w:p>
+      <w:pPr>
+        <w:spacing w:line="480" w:lineRule="auto"/>
+        <w:rPr>
+          <w:rFonts w:asciiTheme="majorBidi" w:hAnsiTheme="majorBidi" w:cstheme="majorBidi"/>
+          <w:sz w:val="28"/>
+          <w:szCs w:val="28"/>
+        </w:rPr>
+      </w:pPr>
+      <w:r>
+        <w:rPr>
+          <w:rFonts w:asciiTheme="majorBidi" w:hAnsiTheme="majorBidi" w:cstheme="majorBidi"/>
+          <w:sz w:val="28"/>
+          <w:szCs w:val="28"/>
+        </w:rPr>
+        <w:t xml:space="preserve">The second heuristic utilizes Euclidean distance to measure the distance between each cell in the current state, </w:t>
+      </w:r>
+      <w:r>
+        <w:rPr>
+          <w:rFonts w:asciiTheme="majorBidi" w:hAnsiTheme="majorBidi" w:cstheme="majorBidi"/>
+          <w:sz w:val="28"/>
+          <w:szCs w:val="28"/>
+        </w:rPr>
+        <w:t>and</w:t>
+      </w:r>
+      <w:r>
+        <w:rPr>
+          <w:rFonts w:asciiTheme="majorBidi" w:hAnsiTheme="majorBidi" w:cstheme="majorBidi"/>
+          <w:sz w:val="28"/>
+          <w:szCs w:val="28"/>
+        </w:rPr>
+        <w:t xml:space="preserve"> its goal destination in the goal state. The value of the heuristic is the sum of all the latter values measured using Euclidean distance.</w:t>
+      </w:r>
+      <w:r>
+        <w:rPr>
+          <w:rFonts w:asciiTheme="majorBidi" w:hAnsiTheme="majorBidi" w:cstheme="majorBidi"/>
+          <w:sz w:val="28"/>
+          <w:szCs w:val="28"/>
+        </w:rPr>
+        <w:t xml:space="preserve"> To achieve such </w:t>
+      </w:r>
+      <w:r>
+        <w:rPr>
+          <w:rFonts w:asciiTheme="majorBidi" w:hAnsiTheme="majorBidi" w:cstheme="majorBidi"/>
+          <w:sz w:val="28"/>
+          <w:szCs w:val="28"/>
+        </w:rPr>
+        <w:t>results</w:t>
+      </w:r>
+      <w:r>
+        <w:rPr>
+          <w:rFonts w:asciiTheme="majorBidi" w:hAnsiTheme="majorBidi" w:cstheme="majorBidi"/>
+          <w:sz w:val="28"/>
+          <w:szCs w:val="28"/>
+        </w:rPr>
+        <w:t>, we implemented two functions:</w:t>
+      </w:r>
+    </w:p>
+    <w:p>
+      <w:pPr>
+        <w:spacing w:line="480" w:lineRule="auto"/>
+        <w:rPr>
+          <w:rFonts w:asciiTheme="majorBidi" w:hAnsiTheme="majorBidi" w:cstheme="majorBidi"/>
+          <w:sz w:val="28"/>
+          <w:szCs w:val="28"/>
+        </w:rPr>
+      </w:pPr>
+      <w:r>
+        <w:rPr>
+          <w:rFonts w:asciiTheme="majorBidi" w:hAnsiTheme="majorBidi" w:cstheme="majorBidi"/>
+          <w:sz w:val="28"/>
+          <w:szCs w:val="28"/>
+        </w:rPr>
+        <w:t xml:space="preserve">-euclideanDistance function which takes in two </w:t>
+      </w:r>
+      <w:r>
+        <w:rPr>
+          <w:rFonts w:asciiTheme="majorBidi" w:hAnsiTheme="majorBidi" w:cstheme="majorBidi"/>
+          <w:sz w:val="28"/>
+          <w:szCs w:val="28"/>
+        </w:rPr>
+        <w:t>coordinates</w:t>
+      </w:r>
+      <w:r>
+        <w:rPr>
+          <w:rFonts w:asciiTheme="majorBidi" w:hAnsiTheme="majorBidi" w:cstheme="majorBidi"/>
+          <w:sz w:val="28"/>
+          <w:szCs w:val="28"/>
+        </w:rPr>
+        <w:t xml:space="preserve"> of points (in this case </w:t>
+      </w:r>
+      <w:r>
+        <w:rPr>
+          <w:rFonts w:asciiTheme="majorBidi" w:hAnsiTheme="majorBidi" w:cstheme="majorBidi"/>
+          <w:sz w:val="28"/>
+          <w:szCs w:val="28"/>
+        </w:rPr>
+        <w:t xml:space="preserve">the </w:t>
+      </w:r>
+      <w:r>
+        <w:rPr>
+          <w:rFonts w:asciiTheme="majorBidi" w:hAnsiTheme="majorBidi" w:cstheme="majorBidi"/>
+          <w:sz w:val="28"/>
+          <w:szCs w:val="28"/>
+        </w:rPr>
+        <w:t>cells in the 2D plane which is the tab</w:t>
+      </w:r>
+      <w:r>
+        <w:rPr>
+          <w:rFonts w:asciiTheme="majorBidi" w:hAnsiTheme="majorBidi" w:cstheme="majorBidi"/>
+          <w:sz w:val="28"/>
+          <w:szCs w:val="28"/>
+        </w:rPr>
+        <w:t xml:space="preserve"> represented by the puzzle’s grid</w:t>
+      </w:r>
+      <w:r>
+        <w:rPr>
+          <w:rFonts w:asciiTheme="majorBidi" w:hAnsiTheme="majorBidi" w:cstheme="majorBidi"/>
+          <w:sz w:val="28"/>
+          <w:szCs w:val="28"/>
+        </w:rPr>
+        <w:t xml:space="preserve">), and calculates the distance between the </w:t>
+      </w:r>
+      <w:r>
+        <w:rPr>
+          <w:rFonts w:asciiTheme="majorBidi" w:hAnsiTheme="majorBidi" w:cstheme="majorBidi"/>
+          <w:sz w:val="28"/>
+          <w:szCs w:val="28"/>
+        </w:rPr>
+        <w:t xml:space="preserve">two </w:t>
+      </w:r>
+      <w:r>
+        <w:rPr>
+          <w:rFonts w:asciiTheme="majorBidi" w:hAnsiTheme="majorBidi" w:cstheme="majorBidi"/>
+          <w:sz w:val="28"/>
+          <w:szCs w:val="28"/>
+        </w:rPr>
+        <w:t xml:space="preserve">points </w:t>
+      </w:r>
+      <w:r>
+        <w:rPr>
+          <w:rFonts w:asciiTheme="majorBidi" w:hAnsiTheme="majorBidi" w:cstheme="majorBidi"/>
+          <w:sz w:val="28"/>
+          <w:szCs w:val="28"/>
+        </w:rPr>
+        <w:t>using</w:t>
+      </w:r>
+      <w:r>
+        <w:rPr>
+          <w:rFonts w:asciiTheme="majorBidi" w:hAnsiTheme="majorBidi" w:cstheme="majorBidi"/>
+          <w:sz w:val="28"/>
+          <w:szCs w:val="28"/>
+        </w:rPr>
+        <w:t xml:space="preserve"> the following formula:</w:t>
+      </w:r>
+    </w:p>
+    <w:p>
+      <w:pPr>
+        <w:spacing w:line="480" w:lineRule="auto"/>
+        <w:jc w:val="center"/>
+        <w:rPr>
+          <w:rFonts w:asciiTheme="majorBidi" w:hAnsiTheme="majorBidi" w:cstheme="majorBidi"/>
+          <w:sz w:val="28"/>
+          <w:szCs w:val="28"/>
+        </w:rPr>
+      </w:pPr>
+      <w:r>
+        <w:rPr>
+          <w:rFonts w:asciiTheme="majorBidi" w:hAnsiTheme="majorBidi" w:cstheme="majorBidi"/>
+          <w:noProof/>
+          <w:sz w:val="28"/>
+          <w:szCs w:val="28"/>
+        </w:rPr>
+        <w:drawing>
+          <wp:inline distT="0" distB="0" distL="0" distR="0" wp14:anchorId="64D851F2" wp14:editId="609A9E8E">
+            <wp:extent cx="3558540" cy="805260"/>
+            <wp:effectExtent l="0" t="0" r="3810" b="0"/>
+            <wp:docPr id="202923005" name="Picture 5"/>
+            <wp:cNvGraphicFramePr>
+              <a:graphicFrameLocks xmlns:a="http://schemas.openxmlformats.org/drawingml/2006/main" noChangeAspect="1"/>
+            </wp:cNvGraphicFramePr>
+            <a:graphic xmlns:a="http://schemas.openxmlformats.org/drawingml/2006/main">
+              <a:graphicData uri="http://schemas.openxmlformats.org/drawingml/2006/picture">
+                <pic:pic xmlns:pic="http://schemas.openxmlformats.org/drawingml/2006/picture">
+                  <pic:nvPicPr>
+                    <pic:cNvPr id="0" name="Picture 5"/>
+                    <pic:cNvPicPr>
+                      <a:picLocks noChangeAspect="1" noChangeArrowheads="1"/>
+                    </pic:cNvPicPr>
+                  </pic:nvPicPr>
+                  <pic:blipFill>
+                    <a:blip r:embed="rId18">
+                      <a:extLst>
+                        <a:ext uri="{28A0092B-C50C-407E-A947-70E740481C1C}">
+                          <a14:useLocalDpi xmlns:a14="http://schemas.microsoft.com/office/drawing/2010/main" val="0"/>
+                        </a:ext>
+                      </a:extLst>
+                    </a:blip>
+                    <a:srcRect/>
+                    <a:stretch>
+                      <a:fillRect/>
+                    </a:stretch>
+                  </pic:blipFill>
+                  <pic:spPr bwMode="auto">
+                    <a:xfrm>
+                      <a:off x="0" y="0"/>
+                      <a:ext cx="3615172" cy="818075"/>
+                    </a:xfrm>
+                    <a:prstGeom prst="rect">
+                      <a:avLst/>
+                    </a:prstGeom>
+                    <a:noFill/>
+                    <a:ln>
+                      <a:noFill/>
+                    </a:ln>
+                  </pic:spPr>
+                </pic:pic>
+              </a:graphicData>
+            </a:graphic>
+          </wp:inline>
+        </w:drawing>
+      </w:r>
+    </w:p>
+    <w:p>
+      <w:pPr>
+        <w:spacing w:line="480" w:lineRule="auto"/>
+        <w:rPr>
+          <w:rFonts w:asciiTheme="majorBidi" w:hAnsiTheme="majorBidi" w:cstheme="majorBidi"/>
+          <w:sz w:val="28"/>
+          <w:szCs w:val="28"/>
+        </w:rPr>
+      </w:pPr>
+      <w:r>
+        <w:rPr>
+          <w:rFonts w:asciiTheme="majorBidi" w:hAnsiTheme="majorBidi" w:cstheme="majorBidi"/>
+          <w:sz w:val="28"/>
+          <w:szCs w:val="28"/>
+        </w:rPr>
+        <w:lastRenderedPageBreak/>
+        <w:t>With (p, q) representing a coordinate system.</w:t>
+      </w:r>
+    </w:p>
+    <w:p>
+      <w:pPr>
+        <w:keepNext/>
+        <w:spacing w:line="240" w:lineRule="auto"/>
+      </w:pPr>
+      <w:r>
+        <w:rPr>
+          <w:rFonts w:asciiTheme="majorBidi" w:hAnsiTheme="majorBidi" w:cstheme="majorBidi"/>
+          <w:noProof/>
+          <w:sz w:val="28"/>
+          <w:szCs w:val="28"/>
+        </w:rPr>
+        <w:drawing>
+          <wp:inline distT="0" distB="0" distL="0" distR="0" wp14:anchorId="3D9EEA36" wp14:editId="3FDB8D28">
+            <wp:extent cx="5943600" cy="1333500"/>
+            <wp:effectExtent l="0" t="0" r="0" b="0"/>
+            <wp:docPr id="1484972923" name="Picture 4"/>
+            <wp:cNvGraphicFramePr>
+              <a:graphicFrameLocks xmlns:a="http://schemas.openxmlformats.org/drawingml/2006/main" noChangeAspect="1"/>
+            </wp:cNvGraphicFramePr>
+            <a:graphic xmlns:a="http://schemas.openxmlformats.org/drawingml/2006/main">
+              <a:graphicData uri="http://schemas.openxmlformats.org/drawingml/2006/picture">
+                <pic:pic xmlns:pic="http://schemas.openxmlformats.org/drawingml/2006/picture">
+                  <pic:nvPicPr>
+                    <pic:cNvPr id="0" name="Picture 4"/>
+                    <pic:cNvPicPr>
+                      <a:picLocks noChangeAspect="1" noChangeArrowheads="1"/>
+                    </pic:cNvPicPr>
+                  </pic:nvPicPr>
+                  <pic:blipFill>
+                    <a:blip r:embed="rId19">
+                      <a:extLst>
+                        <a:ext uri="{28A0092B-C50C-407E-A947-70E740481C1C}">
+                          <a14:useLocalDpi xmlns:a14="http://schemas.microsoft.com/office/drawing/2010/main" val="0"/>
+                        </a:ext>
+                      </a:extLst>
+                    </a:blip>
+                    <a:srcRect/>
+                    <a:stretch>
+                      <a:fillRect/>
+                    </a:stretch>
+                  </pic:blipFill>
+                  <pic:spPr bwMode="auto">
+                    <a:xfrm>
+                      <a:off x="0" y="0"/>
+                      <a:ext cx="5943600" cy="1333500"/>
+                    </a:xfrm>
+                    <a:prstGeom prst="rect">
+                      <a:avLst/>
+                    </a:prstGeom>
+                    <a:noFill/>
+                    <a:ln>
+                      <a:noFill/>
+                    </a:ln>
+                  </pic:spPr>
+                </pic:pic>
+              </a:graphicData>
+            </a:graphic>
+          </wp:inline>
+        </w:drawing>
+      </w:r>
+    </w:p>
+    <w:p>
+      <w:pPr>
+        <w:pStyle w:val="Caption"/>
+        <w:jc w:val="center"/>
+        <w:rPr>
+          <w:rFonts w:asciiTheme="majorBidi" w:hAnsiTheme="majorBidi" w:cstheme="majorBidi"/>
+          <w:sz w:val="40"/>
+          <w:szCs w:val="40"/>
+        </w:rPr>
+      </w:pPr>
+      <w:r>
+        <w:rPr>
+          <w:rFonts w:asciiTheme="majorBidi" w:hAnsiTheme="majorBidi" w:cstheme="majorBidi"/>
+          <w:sz w:val="24"/>
+          <w:szCs w:val="24"/>
+        </w:rPr>
+        <w:t xml:space="preserve">Figure </w:t>
+      </w:r>
+      <w:r>
+        <w:rPr>
+          <w:rFonts w:asciiTheme="majorBidi" w:hAnsiTheme="majorBidi" w:cstheme="majorBidi"/>
+          <w:sz w:val="24"/>
+          <w:szCs w:val="24"/>
+        </w:rPr>
+        <w:fldChar w:fldCharType="begin"/>
+      </w:r>
+      <w:r>
+        <w:rPr>
+          <w:rFonts w:asciiTheme="majorBidi" w:hAnsiTheme="majorBidi" w:cstheme="majorBidi"/>
+          <w:sz w:val="24"/>
+          <w:szCs w:val="24"/>
+        </w:rPr>
+        <w:instrText xml:space="preserve"> SEQ Figure \* ARABIC </w:instrText>
+      </w:r>
+      <w:r>
+        <w:rPr>
+          <w:rFonts w:asciiTheme="majorBidi" w:hAnsiTheme="majorBidi" w:cstheme="majorBidi"/>
+          <w:sz w:val="24"/>
+          <w:szCs w:val="24"/>
+        </w:rPr>
+        <w:fldChar w:fldCharType="separate"/>
+      </w:r>
+      <w:r>
+        <w:rPr>
+          <w:rFonts w:asciiTheme="majorBidi" w:hAnsiTheme="majorBidi" w:cstheme="majorBidi"/>
+          <w:noProof/>
+          <w:sz w:val="24"/>
+          <w:szCs w:val="24"/>
+        </w:rPr>
+        <w:t>10</w:t>
+      </w:r>
+      <w:r>
+        <w:rPr>
+          <w:rFonts w:asciiTheme="majorBidi" w:hAnsiTheme="majorBidi" w:cstheme="majorBidi"/>
+          <w:sz w:val="24"/>
+          <w:szCs w:val="24"/>
+        </w:rPr>
+        <w:fldChar w:fldCharType="end"/>
+      </w:r>
+      <w:r>
+        <w:rPr>
+          <w:rFonts w:asciiTheme="majorBidi" w:hAnsiTheme="majorBidi" w:cstheme="majorBidi"/>
+          <w:sz w:val="24"/>
+          <w:szCs w:val="24"/>
+        </w:rPr>
+        <w:t xml:space="preserve">: euclideanDistance function in </w:t>
+      </w:r>
+      <w:r>
+        <w:rPr>
+          <w:rFonts w:asciiTheme="majorBidi" w:hAnsiTheme="majorBidi" w:cstheme="majorBidi"/>
+          <w:b/>
+          <w:bCs/>
+          <w:sz w:val="24"/>
+          <w:szCs w:val="24"/>
+        </w:rPr>
+        <w:t>util.py</w:t>
+      </w:r>
+    </w:p>
+    <w:p>
+      <w:pPr>
+        <w:spacing w:line="480" w:lineRule="auto"/>
+        <w:rPr>
+          <w:rFonts w:asciiTheme="majorBidi" w:hAnsiTheme="majorBidi" w:cstheme="majorBidi"/>
+          <w:sz w:val="28"/>
+          <w:szCs w:val="28"/>
+        </w:rPr>
+      </w:pPr>
+      <w:r>
+        <w:rPr>
+          <w:rFonts w:asciiTheme="majorBidi" w:hAnsiTheme="majorBidi" w:cstheme="majorBidi"/>
+          <w:sz w:val="28"/>
+          <w:szCs w:val="28"/>
+        </w:rPr>
+        <w:t xml:space="preserve">-getFinalPosition function which transforms a particular </w:t>
+      </w:r>
+      <w:r>
+        <w:rPr>
+          <w:rFonts w:asciiTheme="majorBidi" w:hAnsiTheme="majorBidi" w:cstheme="majorBidi"/>
+          <w:sz w:val="28"/>
+          <w:szCs w:val="28"/>
+        </w:rPr>
+        <w:t xml:space="preserve">cell </w:t>
+      </w:r>
+      <w:r>
+        <w:rPr>
+          <w:rFonts w:asciiTheme="majorBidi" w:hAnsiTheme="majorBidi" w:cstheme="majorBidi"/>
+          <w:sz w:val="28"/>
+          <w:szCs w:val="28"/>
+        </w:rPr>
+        <w:t xml:space="preserve">into two </w:t>
+      </w:r>
+      <w:r>
+        <w:rPr>
+          <w:rFonts w:asciiTheme="majorBidi" w:hAnsiTheme="majorBidi" w:cstheme="majorBidi"/>
+          <w:sz w:val="28"/>
+          <w:szCs w:val="28"/>
+        </w:rPr>
+        <w:t>coordinates</w:t>
+      </w:r>
+      <w:r>
+        <w:rPr>
+          <w:rFonts w:asciiTheme="majorBidi" w:hAnsiTheme="majorBidi" w:cstheme="majorBidi"/>
+          <w:sz w:val="28"/>
+          <w:szCs w:val="28"/>
+        </w:rPr>
+        <w:t xml:space="preserve"> </w:t>
+      </w:r>
+      <w:r>
+        <w:rPr>
+          <w:rFonts w:asciiTheme="majorBidi" w:hAnsiTheme="majorBidi" w:cstheme="majorBidi"/>
+          <w:sz w:val="28"/>
+          <w:szCs w:val="28"/>
+        </w:rPr>
+        <w:t>used for</w:t>
+      </w:r>
+      <w:r>
+        <w:rPr>
+          <w:rFonts w:asciiTheme="majorBidi" w:hAnsiTheme="majorBidi" w:cstheme="majorBidi"/>
+          <w:sz w:val="28"/>
+          <w:szCs w:val="28"/>
+        </w:rPr>
+        <w:t xml:space="preserve"> the euclideanDistance function:</w:t>
+      </w:r>
+    </w:p>
+    <w:p>
+      <w:pPr>
+        <w:keepNext/>
+        <w:spacing w:line="240" w:lineRule="auto"/>
+        <w:rPr>
+          <w:rFonts w:asciiTheme="majorBidi" w:hAnsiTheme="majorBidi" w:cstheme="majorBidi"/>
+          <w:i/>
+          <w:iCs/>
+          <w:color w:val="0E2841" w:themeColor="text2"/>
+          <w:sz w:val="24"/>
+          <w:szCs w:val="24"/>
+        </w:rPr>
+      </w:pPr>
+      <w:r>
+        <w:rPr>
+          <w:rFonts w:asciiTheme="majorBidi" w:hAnsiTheme="majorBidi" w:cstheme="majorBidi"/>
+          <w:i/>
+          <w:iCs/>
+          <w:color w:val="0E2841" w:themeColor="text2"/>
+          <w:sz w:val="24"/>
+          <w:szCs w:val="24"/>
+        </w:rPr>
+        <w:drawing>
+          <wp:inline distT="0" distB="0" distL="0" distR="0" wp14:anchorId="3D9B12B2" wp14:editId="041C5CE5">
+            <wp:extent cx="5943600" cy="1684020"/>
+            <wp:effectExtent l="0" t="0" r="0" b="0"/>
+            <wp:docPr id="1990984702" name="Picture 6"/>
+            <wp:cNvGraphicFramePr>
+              <a:graphicFrameLocks xmlns:a="http://schemas.openxmlformats.org/drawingml/2006/main" noChangeAspect="1"/>
+            </wp:cNvGraphicFramePr>
+            <a:graphic xmlns:a="http://schemas.openxmlformats.org/drawingml/2006/main">
+              <a:graphicData uri="http://schemas.openxmlformats.org/drawingml/2006/picture">
+                <pic:pic xmlns:pic="http://schemas.openxmlformats.org/drawingml/2006/picture">
+                  <pic:nvPicPr>
+                    <pic:cNvPr id="0" name="Picture 6"/>
+                    <pic:cNvPicPr>
+                      <a:picLocks noChangeAspect="1" noChangeArrowheads="1"/>
+                    </pic:cNvPicPr>
+                  </pic:nvPicPr>
+                  <pic:blipFill>
+                    <a:blip r:embed="rId20">
+                      <a:extLst>
+                        <a:ext uri="{28A0092B-C50C-407E-A947-70E740481C1C}">
+                          <a14:useLocalDpi xmlns:a14="http://schemas.microsoft.com/office/drawing/2010/main" val="0"/>
+                        </a:ext>
+                      </a:extLst>
+                    </a:blip>
+                    <a:srcRect/>
+                    <a:stretch>
+                      <a:fillRect/>
+                    </a:stretch>
+                  </pic:blipFill>
+                  <pic:spPr bwMode="auto">
+                    <a:xfrm>
+                      <a:off x="0" y="0"/>
+                      <a:ext cx="5943600" cy="1684020"/>
+                    </a:xfrm>
+                    <a:prstGeom prst="rect">
+                      <a:avLst/>
+                    </a:prstGeom>
+                    <a:noFill/>
+                    <a:ln>
+                      <a:noFill/>
+                    </a:ln>
+                  </pic:spPr>
+                </pic:pic>
+              </a:graphicData>
+            </a:graphic>
+          </wp:inline>
+        </w:drawing>
+      </w:r>
+    </w:p>
+    <w:p>
+      <w:pPr>
+        <w:pStyle w:val="Caption"/>
+        <w:jc w:val="center"/>
+        <w:rPr>
+          <w:rFonts w:asciiTheme="majorBidi" w:hAnsiTheme="majorBidi" w:cstheme="majorBidi"/>
+          <w:b/>
+          <w:bCs/>
+          <w:sz w:val="24"/>
+          <w:szCs w:val="24"/>
+        </w:rPr>
+      </w:pPr>
+      <w:r>
+        <w:rPr>
+          <w:rFonts w:asciiTheme="majorBidi" w:hAnsiTheme="majorBidi" w:cstheme="majorBidi"/>
+          <w:sz w:val="24"/>
+          <w:szCs w:val="24"/>
+        </w:rPr>
+        <w:t xml:space="preserve">Figure </w:t>
+      </w:r>
+      <w:r>
+        <w:rPr>
+          <w:rFonts w:asciiTheme="majorBidi" w:hAnsiTheme="majorBidi" w:cstheme="majorBidi"/>
+          <w:sz w:val="24"/>
+          <w:szCs w:val="24"/>
+        </w:rPr>
+        <w:fldChar w:fldCharType="begin"/>
+      </w:r>
+      <w:r>
+        <w:rPr>
+          <w:rFonts w:asciiTheme="majorBidi" w:hAnsiTheme="majorBidi" w:cstheme="majorBidi"/>
+          <w:sz w:val="24"/>
+          <w:szCs w:val="24"/>
+        </w:rPr>
+        <w:instrText xml:space="preserve"> SEQ Figure \* ARABIC </w:instrText>
+      </w:r>
+      <w:r>
+        <w:rPr>
+          <w:rFonts w:asciiTheme="majorBidi" w:hAnsiTheme="majorBidi" w:cstheme="majorBidi"/>
+          <w:sz w:val="24"/>
+          <w:szCs w:val="24"/>
+        </w:rPr>
+        <w:fldChar w:fldCharType="separate"/>
+      </w:r>
+      <w:r>
+        <w:rPr>
+          <w:rFonts w:asciiTheme="majorBidi" w:hAnsiTheme="majorBidi" w:cstheme="majorBidi"/>
+          <w:noProof/>
+          <w:sz w:val="24"/>
+          <w:szCs w:val="24"/>
+        </w:rPr>
+        <w:t>11</w:t>
+      </w:r>
+      <w:r>
+        <w:rPr>
+          <w:rFonts w:asciiTheme="majorBidi" w:hAnsiTheme="majorBidi" w:cstheme="majorBidi"/>
+          <w:sz w:val="24"/>
+          <w:szCs w:val="24"/>
+        </w:rPr>
+        <w:fldChar w:fldCharType="end"/>
+      </w:r>
+      <w:r>
+        <w:rPr>
+          <w:rFonts w:asciiTheme="majorBidi" w:hAnsiTheme="majorBidi" w:cstheme="majorBidi"/>
+          <w:sz w:val="24"/>
+          <w:szCs w:val="24"/>
+        </w:rPr>
+        <w:t xml:space="preserve">: getFinalPosition function in </w:t>
+      </w:r>
+      <w:r>
+        <w:rPr>
+          <w:rFonts w:asciiTheme="majorBidi" w:hAnsiTheme="majorBidi" w:cstheme="majorBidi"/>
+          <w:b/>
+          <w:bCs/>
+          <w:sz w:val="24"/>
+          <w:szCs w:val="24"/>
+        </w:rPr>
+        <w:t>util.py</w:t>
+      </w:r>
+    </w:p>
+    <w:p>
+      <w:pPr>
+        <w:spacing w:line="480" w:lineRule="auto"/>
+        <w:rPr>
+          <w:rFonts w:asciiTheme="majorBidi" w:hAnsiTheme="majorBidi" w:cstheme="majorBidi"/>
+          <w:noProof/>
+          <w:sz w:val="28"/>
+          <w:szCs w:val="28"/>
+        </w:rPr>
+      </w:pPr>
+      <w:r>
+        <w:rPr>
+          <w:rFonts w:asciiTheme="majorBidi" w:hAnsiTheme="majorBidi" w:cstheme="majorBidi"/>
+          <w:noProof/>
+          <w:sz w:val="28"/>
+          <w:szCs w:val="28"/>
+        </w:rPr>
+        <w:t>-We use both functions to implement the euclideanHeuristic. Looping through each cell of the current state, and calculating its euclidean distance with the cell of the goal state, then summing the values iteratively for all cells in that table.s</w:t>
+      </w:r>
+    </w:p>
+    <w:p>
+      <w:pPr>
+        <w:keepNext/>
+      </w:pPr>
+      <w:r>
+        <w:rPr>
+          <w:rFonts w:asciiTheme="majorBidi" w:hAnsiTheme="majorBidi" w:cstheme="majorBidi"/>
+          <w:noProof/>
+          <w:sz w:val="28"/>
+          <w:szCs w:val="28"/>
+        </w:rPr>
+        <w:drawing>
+          <wp:inline distT="0" distB="0" distL="0" distR="0" wp14:anchorId="03D062E5" wp14:editId="6D4DBAD2">
+            <wp:extent cx="5935980" cy="1143000"/>
+            <wp:effectExtent l="0" t="0" r="7620" b="0"/>
+            <wp:docPr id="585778533" name="Picture 7" descr="A screen shot of a computer code&#10;&#10;Description automatically generated"/>
+            <wp:cNvGraphicFramePr>
+              <a:graphicFrameLocks xmlns:a="http://schemas.openxmlformats.org/drawingml/2006/main" noChangeAspect="1"/>
+            </wp:cNvGraphicFramePr>
+            <a:graphic xmlns:a="http://schemas.openxmlformats.org/drawingml/2006/main">
+              <a:graphicData uri="http://schemas.openxmlformats.org/drawingml/2006/picture">
+                <pic:pic xmlns:pic="http://schemas.openxmlformats.org/drawingml/2006/picture">
+                  <pic:nvPicPr>
+                    <pic:cNvPr id="585778533" name="Picture 7" descr="A screen shot of a computer code&#10;&#10;Description automatically generated"/>
+                    <pic:cNvPicPr>
+                      <a:picLocks noChangeAspect="1" noChangeArrowheads="1"/>
+                    </pic:cNvPicPr>
+                  </pic:nvPicPr>
+                  <pic:blipFill>
+                    <a:blip r:embed="rId21">
+                      <a:extLst>
+                        <a:ext uri="{28A0092B-C50C-407E-A947-70E740481C1C}">
+                          <a14:useLocalDpi xmlns:a14="http://schemas.microsoft.com/office/drawing/2010/main" val="0"/>
+                        </a:ext>
+                      </a:extLst>
+                    </a:blip>
+                    <a:srcRect/>
+                    <a:stretch>
+                      <a:fillRect/>
+                    </a:stretch>
+                  </pic:blipFill>
+                  <pic:spPr bwMode="auto">
+                    <a:xfrm>
+                      <a:off x="0" y="0"/>
+                      <a:ext cx="5935980" cy="1143000"/>
+                    </a:xfrm>
+                    <a:prstGeom prst="rect">
+                      <a:avLst/>
+                    </a:prstGeom>
+                    <a:noFill/>
+                    <a:ln>
+                      <a:noFill/>
+                    </a:ln>
+                  </pic:spPr>
+                </pic:pic>
+              </a:graphicData>
+            </a:graphic>
+          </wp:inline>
+        </w:drawing>
+      </w:r>
+    </w:p>
+    <w:p>
+      <w:pPr>
+        <w:pStyle w:val="Caption"/>
+        <w:jc w:val="center"/>
+        <w:rPr>
+          <w:rFonts w:asciiTheme="majorBidi" w:hAnsiTheme="majorBidi" w:cstheme="majorBidi"/>
+          <w:b/>
+          <w:bCs/>
+          <w:sz w:val="24"/>
+          <w:szCs w:val="24"/>
+        </w:rPr>
+      </w:pPr>
+      <w:r>
+        <w:rPr>
+          <w:rFonts w:asciiTheme="majorBidi" w:hAnsiTheme="majorBidi" w:cstheme="majorBidi"/>
+          <w:sz w:val="24"/>
+          <w:szCs w:val="24"/>
+        </w:rPr>
+        <w:t xml:space="preserve">Figure </w:t>
+      </w:r>
+      <w:r>
+        <w:rPr>
+          <w:rFonts w:asciiTheme="majorBidi" w:hAnsiTheme="majorBidi" w:cstheme="majorBidi"/>
+          <w:sz w:val="24"/>
+          <w:szCs w:val="24"/>
+        </w:rPr>
+        <w:fldChar w:fldCharType="begin"/>
+      </w:r>
+      <w:r>
+        <w:rPr>
+          <w:rFonts w:asciiTheme="majorBidi" w:hAnsiTheme="majorBidi" w:cstheme="majorBidi"/>
+          <w:sz w:val="24"/>
+          <w:szCs w:val="24"/>
+        </w:rPr>
+        <w:instrText xml:space="preserve"> SEQ Figure \* ARABIC </w:instrText>
+      </w:r>
+      <w:r>
+        <w:rPr>
+          <w:rFonts w:asciiTheme="majorBidi" w:hAnsiTheme="majorBidi" w:cstheme="majorBidi"/>
+          <w:sz w:val="24"/>
+          <w:szCs w:val="24"/>
+        </w:rPr>
+        <w:fldChar w:fldCharType="separate"/>
+      </w:r>
+      <w:r>
+        <w:rPr>
+          <w:rFonts w:asciiTheme="majorBidi" w:hAnsiTheme="majorBidi" w:cstheme="majorBidi"/>
+          <w:noProof/>
+          <w:sz w:val="24"/>
+          <w:szCs w:val="24"/>
+        </w:rPr>
+        <w:t>12</w:t>
+      </w:r>
+      <w:r>
+        <w:rPr>
+          <w:rFonts w:asciiTheme="majorBidi" w:hAnsiTheme="majorBidi" w:cstheme="majorBidi"/>
+          <w:sz w:val="24"/>
+          <w:szCs w:val="24"/>
+        </w:rPr>
+        <w:fldChar w:fldCharType="end"/>
+      </w:r>
+      <w:r>
+        <w:rPr>
+          <w:rFonts w:asciiTheme="majorBidi" w:hAnsiTheme="majorBidi" w:cstheme="majorBidi"/>
+          <w:sz w:val="24"/>
+          <w:szCs w:val="24"/>
+        </w:rPr>
+        <w:t xml:space="preserve">: euclideanHeuristic function in </w:t>
+      </w:r>
+      <w:r>
+        <w:rPr>
+          <w:rFonts w:asciiTheme="majorBidi" w:hAnsiTheme="majorBidi" w:cstheme="majorBidi"/>
+          <w:b/>
+          <w:bCs/>
+          <w:sz w:val="24"/>
+          <w:szCs w:val="24"/>
+        </w:rPr>
+        <w:t>search.py</w:t>
+      </w:r>
+    </w:p>
+    <w:p>
+      <w:pPr>
+        <w:spacing w:line="480" w:lineRule="auto"/>
+        <w:rPr>
+          <w:rFonts w:asciiTheme="majorBidi" w:hAnsiTheme="majorBidi" w:cstheme="majorBidi"/>
+          <w:b/>
+          <w:bCs/>
+          <w:noProof/>
+          <w:sz w:val="28"/>
+          <w:szCs w:val="28"/>
+        </w:rPr>
+      </w:pPr>
+      <w:r>
+        <w:rPr>
+          <w:rFonts w:asciiTheme="majorBidi" w:hAnsiTheme="majorBidi" w:cstheme="majorBidi"/>
+          <w:b/>
+          <w:bCs/>
+          <w:noProof/>
+          <w:sz w:val="28"/>
+          <w:szCs w:val="28"/>
+        </w:rPr>
+        <w:lastRenderedPageBreak/>
+        <w:t>-Execution Trace:</w:t>
+      </w:r>
+    </w:p>
+    <w:p>
+      <w:pPr>
+        <w:spacing w:line="480" w:lineRule="auto"/>
+        <w:ind w:firstLine="720"/>
+        <w:rPr>
+          <w:rFonts w:asciiTheme="majorBidi" w:hAnsiTheme="majorBidi" w:cstheme="majorBidi"/>
+          <w:i/>
+          <w:iCs/>
+          <w:noProof/>
+          <w:sz w:val="28"/>
+          <w:szCs w:val="28"/>
+        </w:rPr>
+      </w:pPr>
+      <w:r>
+        <w:rPr>
+          <w:rFonts w:asciiTheme="majorBidi" w:hAnsiTheme="majorBidi" w:cstheme="majorBidi"/>
+          <w:b/>
+          <w:bCs/>
+          <w:noProof/>
+          <w:sz w:val="28"/>
+          <w:szCs w:val="28"/>
+        </w:rPr>
+        <w:t>c). Heuristic 3:</w:t>
+      </w:r>
+      <w:r>
+        <w:rPr>
+          <w:rFonts w:asciiTheme="majorBidi" w:hAnsiTheme="majorBidi" w:cstheme="majorBidi"/>
+          <w:noProof/>
+          <w:sz w:val="28"/>
+          <w:szCs w:val="28"/>
+        </w:rPr>
+        <w:t xml:space="preserve"> </w:t>
+      </w:r>
+      <w:r>
+        <w:rPr>
+          <w:rFonts w:asciiTheme="majorBidi" w:hAnsiTheme="majorBidi" w:cstheme="majorBidi"/>
+          <w:i/>
+          <w:iCs/>
+          <w:noProof/>
+          <w:sz w:val="28"/>
+          <w:szCs w:val="28"/>
+        </w:rPr>
+        <w:t>Manhattan Distance.</w:t>
+      </w:r>
+    </w:p>
+    <w:p>
+      <w:pPr>
+        <w:spacing w:line="480" w:lineRule="auto"/>
+        <w:rPr>
+          <w:rFonts w:asciiTheme="majorBidi" w:hAnsiTheme="majorBidi" w:cstheme="majorBidi"/>
+          <w:noProof/>
+          <w:sz w:val="28"/>
+          <w:szCs w:val="28"/>
+        </w:rPr>
+      </w:pPr>
+      <w:r>
+        <w:rPr>
+          <w:rFonts w:asciiTheme="majorBidi" w:hAnsiTheme="majorBidi" w:cstheme="majorBidi"/>
+          <w:noProof/>
+          <w:sz w:val="28"/>
+          <w:szCs w:val="28"/>
+        </w:rPr>
+        <w:t>The third heuristic share</w:t>
+      </w:r>
+      <w:r>
+        <w:rPr>
+          <w:rFonts w:asciiTheme="majorBidi" w:hAnsiTheme="majorBidi" w:cstheme="majorBidi"/>
+          <w:noProof/>
+          <w:sz w:val="28"/>
+          <w:szCs w:val="28"/>
+        </w:rPr>
+        <w:t>s</w:t>
+      </w:r>
+      <w:r>
+        <w:rPr>
+          <w:rFonts w:asciiTheme="majorBidi" w:hAnsiTheme="majorBidi" w:cstheme="majorBidi"/>
+          <w:noProof/>
+          <w:sz w:val="28"/>
+          <w:szCs w:val="28"/>
+        </w:rPr>
+        <w:t xml:space="preserve"> a</w:t>
+      </w:r>
+      <w:r>
+        <w:rPr>
+          <w:rFonts w:asciiTheme="majorBidi" w:hAnsiTheme="majorBidi" w:cstheme="majorBidi"/>
+          <w:noProof/>
+          <w:sz w:val="28"/>
+          <w:szCs w:val="28"/>
+        </w:rPr>
+        <w:t xml:space="preserve"> similar</w:t>
+      </w:r>
+      <w:r>
+        <w:rPr>
+          <w:rFonts w:asciiTheme="majorBidi" w:hAnsiTheme="majorBidi" w:cstheme="majorBidi"/>
+          <w:noProof/>
+          <w:sz w:val="28"/>
+          <w:szCs w:val="28"/>
+        </w:rPr>
+        <w:t xml:space="preserve"> aproach to that of the second heuristic. </w:t>
+      </w:r>
+      <w:r>
+        <w:rPr>
+          <w:rFonts w:asciiTheme="majorBidi" w:hAnsiTheme="majorBidi" w:cstheme="majorBidi"/>
+          <w:noProof/>
+          <w:sz w:val="28"/>
+          <w:szCs w:val="28"/>
+        </w:rPr>
+        <w:t xml:space="preserve">The only difference being the use of manhattan distance rather than the euclidean one. </w:t>
+      </w:r>
+      <w:r>
+        <w:rPr>
+          <w:rFonts w:asciiTheme="majorBidi" w:hAnsiTheme="majorBidi" w:cstheme="majorBidi"/>
+          <w:noProof/>
+          <w:sz w:val="28"/>
+          <w:szCs w:val="28"/>
+        </w:rPr>
+        <w:t>Which calculates the number of increments (i.e. movements) of a given cell in the current state necessary to reach the final position of the cell in the goal state.</w:t>
+      </w:r>
+      <w:r>
+        <w:rPr>
+          <w:rFonts w:asciiTheme="majorBidi" w:hAnsiTheme="majorBidi" w:cstheme="majorBidi"/>
+          <w:noProof/>
+          <w:sz w:val="28"/>
+          <w:szCs w:val="28"/>
+        </w:rPr>
+        <w:t xml:space="preserve"> To do this we can leverage the coordinate system we have used to create the manhattan distance function following this formula:</w:t>
+      </w:r>
+    </w:p>
+    <w:p>
+      <w:pPr>
+        <w:jc w:val="center"/>
+        <w:rPr>
+          <w:rFonts w:asciiTheme="majorBidi" w:hAnsiTheme="majorBidi" w:cstheme="majorBidi"/>
+          <w:noProof/>
+          <w:sz w:val="28"/>
+          <w:szCs w:val="28"/>
+        </w:rPr>
+      </w:pPr>
+      <w:r>
+        <w:rPr>
+          <w:rFonts w:asciiTheme="majorBidi" w:hAnsiTheme="majorBidi" w:cstheme="majorBidi"/>
+          <w:noProof/>
+          <w:sz w:val="28"/>
+          <w:szCs w:val="28"/>
+        </w:rPr>
+        <w:drawing>
+          <wp:inline distT="0" distB="0" distL="0" distR="0" wp14:anchorId="0437BF4D" wp14:editId="7E0CA2F1">
+            <wp:extent cx="2796540" cy="453694"/>
+            <wp:effectExtent l="0" t="0" r="3810" b="3810"/>
+            <wp:docPr id="1290363593" name="Picture 10"/>
+            <wp:cNvGraphicFramePr>
+              <a:graphicFrameLocks xmlns:a="http://schemas.openxmlformats.org/drawingml/2006/main" noChangeAspect="1"/>
+            </wp:cNvGraphicFramePr>
+            <a:graphic xmlns:a="http://schemas.openxmlformats.org/drawingml/2006/main">
+              <a:graphicData uri="http://schemas.openxmlformats.org/drawingml/2006/picture">
+                <pic:pic xmlns:pic="http://schemas.openxmlformats.org/drawingml/2006/picture">
+                  <pic:nvPicPr>
+                    <pic:cNvPr id="0" name="Picture 10"/>
+                    <pic:cNvPicPr>
+                      <a:picLocks noChangeAspect="1" noChangeArrowheads="1"/>
+                    </pic:cNvPicPr>
+                  </pic:nvPicPr>
+                  <pic:blipFill>
+                    <a:blip r:embed="rId22">
+                      <a:extLst>
+                        <a:ext uri="{28A0092B-C50C-407E-A947-70E740481C1C}">
+                          <a14:useLocalDpi xmlns:a14="http://schemas.microsoft.com/office/drawing/2010/main" val="0"/>
+                        </a:ext>
+                      </a:extLst>
+                    </a:blip>
+                    <a:srcRect/>
+                    <a:stretch>
+                      <a:fillRect/>
+                    </a:stretch>
+                  </pic:blipFill>
+                  <pic:spPr bwMode="auto">
+                    <a:xfrm>
+                      <a:off x="0" y="0"/>
+                      <a:ext cx="2799445" cy="454165"/>
+                    </a:xfrm>
+                    <a:prstGeom prst="rect">
+                      <a:avLst/>
+                    </a:prstGeom>
+                    <a:noFill/>
+                    <a:ln>
+                      <a:noFill/>
+                    </a:ln>
+                  </pic:spPr>
+                </pic:pic>
+              </a:graphicData>
+            </a:graphic>
+          </wp:inline>
+        </w:drawing>
+      </w:r>
+    </w:p>
+    <w:p>
+      <w:pPr>
+        <w:spacing w:line="480" w:lineRule="auto"/>
+        <w:rPr>
+          <w:rFonts w:asciiTheme="majorBidi" w:hAnsiTheme="majorBidi" w:cstheme="majorBidi"/>
+          <w:noProof/>
+          <w:sz w:val="28"/>
+          <w:szCs w:val="28"/>
+        </w:rPr>
+      </w:pPr>
+      <w:r>
+        <w:rPr>
+          <w:rFonts w:asciiTheme="majorBidi" w:hAnsiTheme="majorBidi" w:cstheme="majorBidi"/>
+          <w:noProof/>
+          <w:sz w:val="28"/>
+          <w:szCs w:val="28"/>
+        </w:rPr>
+        <w:t>With (x1, y1) and (x2, y2) representing two points in the coordinate system.</w:t>
+      </w:r>
+    </w:p>
+    <w:p>
+      <w:pPr>
+        <w:keepNext/>
+      </w:pPr>
+      <w:r>
+        <w:rPr>
+          <w:rFonts w:asciiTheme="majorBidi" w:hAnsiTheme="majorBidi" w:cstheme="majorBidi"/>
+          <w:noProof/>
+          <w:sz w:val="28"/>
+          <w:szCs w:val="28"/>
+        </w:rPr>
+        <w:drawing>
+          <wp:inline distT="0" distB="0" distL="0" distR="0" wp14:anchorId="4D108C93" wp14:editId="2D7B5C3A">
+            <wp:extent cx="5753100" cy="746760"/>
+            <wp:effectExtent l="0" t="0" r="0" b="0"/>
+            <wp:docPr id="670716918" name="Picture 8"/>
+            <wp:cNvGraphicFramePr>
+              <a:graphicFrameLocks xmlns:a="http://schemas.openxmlformats.org/drawingml/2006/main" noChangeAspect="1"/>
+            </wp:cNvGraphicFramePr>
+            <a:graphic xmlns:a="http://schemas.openxmlformats.org/drawingml/2006/main">
+              <a:graphicData uri="http://schemas.openxmlformats.org/drawingml/2006/picture">
+                <pic:pic xmlns:pic="http://schemas.openxmlformats.org/drawingml/2006/picture">
+                  <pic:nvPicPr>
+                    <pic:cNvPr id="0" name="Picture 8"/>
+                    <pic:cNvPicPr>
+                      <a:picLocks noChangeAspect="1" noChangeArrowheads="1"/>
+                    </pic:cNvPicPr>
+                  </pic:nvPicPr>
+                  <pic:blipFill>
+                    <a:blip r:embed="rId23">
+                      <a:extLst>
+                        <a:ext uri="{28A0092B-C50C-407E-A947-70E740481C1C}">
+                          <a14:useLocalDpi xmlns:a14="http://schemas.microsoft.com/office/drawing/2010/main" val="0"/>
+                        </a:ext>
+                      </a:extLst>
+                    </a:blip>
+                    <a:srcRect/>
+                    <a:stretch>
+                      <a:fillRect/>
+                    </a:stretch>
+                  </pic:blipFill>
+                  <pic:spPr bwMode="auto">
+                    <a:xfrm>
+                      <a:off x="0" y="0"/>
+                      <a:ext cx="5753100" cy="746760"/>
+                    </a:xfrm>
+                    <a:prstGeom prst="rect">
+                      <a:avLst/>
+                    </a:prstGeom>
+                    <a:noFill/>
+                    <a:ln>
+                      <a:noFill/>
+                    </a:ln>
+                  </pic:spPr>
+                </pic:pic>
+              </a:graphicData>
+            </a:graphic>
+          </wp:inline>
+        </w:drawing>
+      </w:r>
+    </w:p>
+    <w:p>
+      <w:pPr>
+        <w:pStyle w:val="Caption"/>
+        <w:jc w:val="center"/>
+        <w:rPr>
+          <w:rFonts w:asciiTheme="majorBidi" w:hAnsiTheme="majorBidi" w:cstheme="majorBidi"/>
+          <w:b/>
+          <w:bCs/>
+          <w:sz w:val="24"/>
+          <w:szCs w:val="24"/>
+        </w:rPr>
+      </w:pPr>
+      <w:r>
+        <w:rPr>
+          <w:rFonts w:asciiTheme="majorBidi" w:hAnsiTheme="majorBidi" w:cstheme="majorBidi"/>
+          <w:sz w:val="24"/>
+          <w:szCs w:val="24"/>
+        </w:rPr>
+        <w:t xml:space="preserve">Figure </w:t>
+      </w:r>
+      <w:r>
+        <w:rPr>
+          <w:rFonts w:asciiTheme="majorBidi" w:hAnsiTheme="majorBidi" w:cstheme="majorBidi"/>
+          <w:sz w:val="24"/>
+          <w:szCs w:val="24"/>
+        </w:rPr>
+        <w:fldChar w:fldCharType="begin"/>
+      </w:r>
+      <w:r>
+        <w:rPr>
+          <w:rFonts w:asciiTheme="majorBidi" w:hAnsiTheme="majorBidi" w:cstheme="majorBidi"/>
+          <w:sz w:val="24"/>
+          <w:szCs w:val="24"/>
+        </w:rPr>
+        <w:instrText xml:space="preserve"> SEQ Figure \* ARABIC </w:instrText>
+      </w:r>
+      <w:r>
+        <w:rPr>
+          <w:rFonts w:asciiTheme="majorBidi" w:hAnsiTheme="majorBidi" w:cstheme="majorBidi"/>
+          <w:sz w:val="24"/>
+          <w:szCs w:val="24"/>
+        </w:rPr>
+        <w:fldChar w:fldCharType="separate"/>
+      </w:r>
+      <w:r>
+        <w:rPr>
+          <w:rFonts w:asciiTheme="majorBidi" w:hAnsiTheme="majorBidi" w:cstheme="majorBidi"/>
+          <w:noProof/>
+          <w:sz w:val="24"/>
+          <w:szCs w:val="24"/>
+        </w:rPr>
+        <w:t>13</w:t>
+      </w:r>
+      <w:r>
+        <w:rPr>
+          <w:rFonts w:asciiTheme="majorBidi" w:hAnsiTheme="majorBidi" w:cstheme="majorBidi"/>
+          <w:sz w:val="24"/>
+          <w:szCs w:val="24"/>
+        </w:rPr>
+        <w:fldChar w:fldCharType="end"/>
+      </w:r>
+      <w:r>
+        <w:rPr>
+          <w:rFonts w:asciiTheme="majorBidi" w:hAnsiTheme="majorBidi" w:cstheme="majorBidi"/>
+          <w:sz w:val="24"/>
+          <w:szCs w:val="24"/>
+        </w:rPr>
+        <w:t xml:space="preserve">: manhattanDistance function in </w:t>
+      </w:r>
+      <w:r>
+        <w:rPr>
+          <w:rFonts w:asciiTheme="majorBidi" w:hAnsiTheme="majorBidi" w:cstheme="majorBidi"/>
+          <w:b/>
+          <w:bCs/>
+          <w:sz w:val="24"/>
+          <w:szCs w:val="24"/>
+        </w:rPr>
+        <w:t>util.py</w:t>
+      </w:r>
+    </w:p>
+    <w:p>
+      <w:pPr>
+        <w:spacing w:line="480" w:lineRule="auto"/>
+        <w:rPr>
+          <w:rFonts w:asciiTheme="majorBidi" w:hAnsiTheme="majorBidi" w:cstheme="majorBidi"/>
+          <w:noProof/>
+          <w:sz w:val="28"/>
+          <w:szCs w:val="28"/>
+        </w:rPr>
+      </w:pPr>
+      <w:r>
+        <w:rPr>
+          <w:rFonts w:asciiTheme="majorBidi" w:hAnsiTheme="majorBidi" w:cstheme="majorBidi"/>
+          <w:noProof/>
+          <w:sz w:val="28"/>
+          <w:szCs w:val="28"/>
+        </w:rPr>
+        <w:t xml:space="preserve">-The implementation of the Manhattan distance heuristic thus becomes almost identical to that of the Euclidian one, with the only difference being the use of the manhattanDistance function. </w:t>
+      </w:r>
+    </w:p>
+    <w:p/>
+    <w:p>
+      <w:pPr>
+        <w:keepNext/>
+      </w:pPr>
+      <w:r>
+        <w:rPr>
+          <w:rFonts w:asciiTheme="majorBidi" w:hAnsiTheme="majorBidi" w:cstheme="majorBidi"/>
+          <w:noProof/>
+          <w:sz w:val="28"/>
+          <w:szCs w:val="28"/>
+        </w:rPr>
+        <w:lastRenderedPageBreak/>
+        <w:drawing>
+          <wp:inline distT="0" distB="0" distL="0" distR="0" wp14:anchorId="69AECF78" wp14:editId="1F8193E5">
+            <wp:extent cx="6214997" cy="1744980"/>
+            <wp:effectExtent l="0" t="0" r="0" b="7620"/>
+            <wp:docPr id="1170232592" name="Picture 11"/>
+            <wp:cNvGraphicFramePr>
+              <a:graphicFrameLocks xmlns:a="http://schemas.openxmlformats.org/drawingml/2006/main" noChangeAspect="1"/>
+            </wp:cNvGraphicFramePr>
+            <a:graphic xmlns:a="http://schemas.openxmlformats.org/drawingml/2006/main">
+              <a:graphicData uri="http://schemas.openxmlformats.org/drawingml/2006/picture">
+                <pic:pic xmlns:pic="http://schemas.openxmlformats.org/drawingml/2006/picture">
+                  <pic:nvPicPr>
+                    <pic:cNvPr id="0" name="Picture 11"/>
+                    <pic:cNvPicPr>
+                      <a:picLocks noChangeAspect="1" noChangeArrowheads="1"/>
+                    </pic:cNvPicPr>
+                  </pic:nvPicPr>
+                  <pic:blipFill>
+                    <a:blip r:embed="rId24">
+                      <a:extLst>
+                        <a:ext uri="{28A0092B-C50C-407E-A947-70E740481C1C}">
+                          <a14:useLocalDpi xmlns:a14="http://schemas.microsoft.com/office/drawing/2010/main" val="0"/>
+                        </a:ext>
+                      </a:extLst>
+                    </a:blip>
+                    <a:srcRect/>
+                    <a:stretch>
+                      <a:fillRect/>
+                    </a:stretch>
+                  </pic:blipFill>
+                  <pic:spPr bwMode="auto">
+                    <a:xfrm>
+                      <a:off x="0" y="0"/>
+                      <a:ext cx="6252637" cy="1755548"/>
+                    </a:xfrm>
+                    <a:prstGeom prst="rect">
+                      <a:avLst/>
+                    </a:prstGeom>
+                    <a:noFill/>
+                    <a:ln>
+                      <a:noFill/>
+                    </a:ln>
+                  </pic:spPr>
+                </pic:pic>
+              </a:graphicData>
+            </a:graphic>
+          </wp:inline>
+        </w:drawing>
+      </w:r>
+    </w:p>
+    <w:p>
+      <w:pPr>
+        <w:pStyle w:val="Caption"/>
+        <w:jc w:val="center"/>
+        <w:rPr>
+          <w:rFonts w:asciiTheme="majorBidi" w:hAnsiTheme="majorBidi" w:cstheme="majorBidi"/>
+          <w:sz w:val="24"/>
+          <w:szCs w:val="24"/>
+        </w:rPr>
+      </w:pPr>
+      <w:r>
+        <w:rPr>
+          <w:rFonts w:asciiTheme="majorBidi" w:hAnsiTheme="majorBidi" w:cstheme="majorBidi"/>
+          <w:sz w:val="24"/>
+          <w:szCs w:val="24"/>
+        </w:rPr>
+        <w:t xml:space="preserve">Figure </w:t>
+      </w:r>
+      <w:r>
+        <w:rPr>
+          <w:rFonts w:asciiTheme="majorBidi" w:hAnsiTheme="majorBidi" w:cstheme="majorBidi"/>
+          <w:sz w:val="24"/>
+          <w:szCs w:val="24"/>
+        </w:rPr>
+        <w:fldChar w:fldCharType="begin"/>
+      </w:r>
+      <w:r>
+        <w:rPr>
+          <w:rFonts w:asciiTheme="majorBidi" w:hAnsiTheme="majorBidi" w:cstheme="majorBidi"/>
+          <w:sz w:val="24"/>
+          <w:szCs w:val="24"/>
+        </w:rPr>
+        <w:instrText xml:space="preserve"> SEQ Figure \* ARABIC </w:instrText>
+      </w:r>
+      <w:r>
+        <w:rPr>
+          <w:rFonts w:asciiTheme="majorBidi" w:hAnsiTheme="majorBidi" w:cstheme="majorBidi"/>
+          <w:sz w:val="24"/>
+          <w:szCs w:val="24"/>
+        </w:rPr>
+        <w:fldChar w:fldCharType="separate"/>
+      </w:r>
+      <w:r>
+        <w:rPr>
+          <w:rFonts w:asciiTheme="majorBidi" w:hAnsiTheme="majorBidi" w:cstheme="majorBidi"/>
+          <w:noProof/>
+          <w:sz w:val="24"/>
+          <w:szCs w:val="24"/>
+        </w:rPr>
+        <w:t>14</w:t>
+      </w:r>
+      <w:r>
+        <w:rPr>
+          <w:rFonts w:asciiTheme="majorBidi" w:hAnsiTheme="majorBidi" w:cstheme="majorBidi"/>
+          <w:sz w:val="24"/>
+          <w:szCs w:val="24"/>
+        </w:rPr>
+        <w:fldChar w:fldCharType="end"/>
+      </w:r>
+      <w:r>
+        <w:rPr>
+          <w:rFonts w:asciiTheme="majorBidi" w:hAnsiTheme="majorBidi" w:cstheme="majorBidi"/>
+          <w:sz w:val="24"/>
+          <w:szCs w:val="24"/>
+        </w:rPr>
+        <w:t>: manhattanHeuristic</w:t>
+      </w:r>
+      <w:r>
+        <w:rPr>
+          <w:rFonts w:asciiTheme="majorBidi" w:hAnsiTheme="majorBidi" w:cstheme="majorBidi"/>
+          <w:sz w:val="24"/>
+          <w:szCs w:val="24"/>
+        </w:rPr>
+        <w:t xml:space="preserve"> function</w:t>
+      </w:r>
+      <w:r>
+        <w:rPr>
+          <w:rFonts w:asciiTheme="majorBidi" w:hAnsiTheme="majorBidi" w:cstheme="majorBidi"/>
+          <w:sz w:val="24"/>
+          <w:szCs w:val="24"/>
+        </w:rPr>
+        <w:t xml:space="preserve"> in search.py</w:t>
+      </w:r>
+    </w:p>
+    <w:p>
+      <w:pPr>
+        <w:spacing w:line="480" w:lineRule="auto"/>
+        <w:rPr>
+          <w:rFonts w:asciiTheme="majorBidi" w:hAnsiTheme="majorBidi" w:cstheme="majorBidi"/>
+          <w:b/>
+          <w:bCs/>
+          <w:noProof/>
+          <w:sz w:val="28"/>
+          <w:szCs w:val="28"/>
+        </w:rPr>
+      </w:pPr>
+      <w:r>
+        <w:rPr>
+          <w:rFonts w:asciiTheme="majorBidi" w:hAnsiTheme="majorBidi" w:cstheme="majorBidi"/>
+          <w:b/>
+          <w:bCs/>
+          <w:noProof/>
+          <w:sz w:val="28"/>
+          <w:szCs w:val="28"/>
+        </w:rPr>
+        <w:t>-</w:t>
+      </w:r>
+      <w:r>
+        <w:rPr>
+          <w:rFonts w:asciiTheme="majorBidi" w:hAnsiTheme="majorBidi" w:cstheme="majorBidi"/>
+          <w:b/>
+          <w:bCs/>
+          <w:noProof/>
+          <w:sz w:val="28"/>
+          <w:szCs w:val="28"/>
+        </w:rPr>
+        <w:t>Execution Trace:</w:t>
+      </w:r>
+    </w:p>
+    <w:p>
+      <w:pPr>
+        <w:spacing w:line="480" w:lineRule="auto"/>
+        <w:rPr>
+          <w:rFonts w:asciiTheme="majorBidi" w:hAnsiTheme="majorBidi" w:cstheme="majorBidi"/>
+          <w:b/>
+          <w:bCs/>
+          <w:noProof/>
+          <w:sz w:val="28"/>
+          <w:szCs w:val="28"/>
+        </w:rPr>
+      </w:pPr>
+    </w:p>
+    <w:p>
+      <w:pPr>
+        <w:spacing w:line="480" w:lineRule="auto"/>
+        <w:ind w:firstLine="720"/>
+        <w:rPr>
+          <w:rFonts w:asciiTheme="majorBidi" w:hAnsiTheme="majorBidi" w:cstheme="majorBidi"/>
+          <w:b/>
+          <w:bCs/>
+          <w:noProof/>
+          <w:sz w:val="28"/>
+          <w:szCs w:val="28"/>
+        </w:rPr>
+      </w:pPr>
+      <w:r>
+        <w:rPr>
+          <w:rFonts w:asciiTheme="majorBidi" w:hAnsiTheme="majorBidi" w:cstheme="majorBidi"/>
+          <w:b/>
+          <w:bCs/>
+          <w:noProof/>
+          <w:sz w:val="28"/>
+          <w:szCs w:val="28"/>
+        </w:rPr>
+        <w:t xml:space="preserve">e). Heuristic 4: </w:t>
+      </w:r>
+      <w:r>
+        <w:rPr>
+          <w:rFonts w:asciiTheme="majorBidi" w:hAnsiTheme="majorBidi" w:cstheme="majorBidi"/>
+          <w:i/>
+          <w:iCs/>
+          <w:noProof/>
+          <w:sz w:val="28"/>
+          <w:szCs w:val="28"/>
+        </w:rPr>
+        <w:t>Tiles out of row and column.</w:t>
+      </w:r>
+      <w:r>
+        <w:rPr>
+          <w:rFonts w:asciiTheme="majorBidi" w:hAnsiTheme="majorBidi" w:cstheme="majorBidi"/>
+          <w:b/>
+          <w:bCs/>
+          <w:noProof/>
+          <w:sz w:val="28"/>
+          <w:szCs w:val="28"/>
+        </w:rPr>
+        <w:t xml:space="preserve"> </w:t>
+      </w:r>
+    </w:p>
+    <w:p>
+      <w:pPr>
+        <w:spacing w:line="480" w:lineRule="auto"/>
+        <w:rPr>
+          <w:rFonts w:asciiTheme="majorBidi" w:hAnsiTheme="majorBidi" w:cstheme="majorBidi"/>
+          <w:noProof/>
+          <w:sz w:val="28"/>
+          <w:szCs w:val="28"/>
+        </w:rPr>
+      </w:pPr>
+      <w:r>
+        <w:rPr>
+          <w:rFonts w:asciiTheme="majorBidi" w:hAnsiTheme="majorBidi" w:cstheme="majorBidi"/>
+          <w:noProof/>
+          <w:sz w:val="28"/>
+          <w:szCs w:val="28"/>
+        </w:rPr>
+        <w:t>The fourth heuristic function calculates the sum of misplaced tiles in terms of the row and column. For each difference in the row and column placement of the tiles compared to their final position, the total estimated cost is incremented by 1.</w:t>
+      </w:r>
+      <w:r>
+        <w:rPr>
+          <w:rFonts w:asciiTheme="majorBidi" w:hAnsiTheme="majorBidi" w:cstheme="majorBidi"/>
+          <w:noProof/>
+          <w:sz w:val="28"/>
+          <w:szCs w:val="28"/>
+        </w:rPr>
+        <w:t xml:space="preserve"> We can do so by looping through each cell of the current state</w:t>
+      </w:r>
+    </w:p>
+    <w:p>
+      <w:pPr>
+        <w:spacing w:line="480" w:lineRule="auto"/>
+        <w:rPr>
+          <w:rFonts w:asciiTheme="majorBidi" w:hAnsiTheme="majorBidi" w:cstheme="majorBidi"/>
+          <w:noProof/>
+          <w:sz w:val="28"/>
+          <w:szCs w:val="28"/>
+        </w:rPr>
+      </w:pPr>
+    </w:p>
+    <w:p>
+      <w:pPr>
+        <w:spacing w:line="480" w:lineRule="auto"/>
+        <w:rPr>
+          <w:rFonts w:asciiTheme="majorBidi" w:hAnsiTheme="majorBidi" w:cstheme="majorBidi"/>
+          <w:noProof/>
+          <w:sz w:val="28"/>
+          <w:szCs w:val="28"/>
+        </w:rPr>
+      </w:pPr>
+    </w:p>
+    <w:p>
+      <w:pPr>
+        <w:keepNext/>
+        <w:spacing w:line="240" w:lineRule="auto"/>
+      </w:pPr>
+      <w:r>
+        <w:rPr>
+          <w:rFonts w:asciiTheme="majorBidi" w:hAnsiTheme="majorBidi" w:cstheme="majorBidi"/>
+          <w:noProof/>
+          <w:sz w:val="28"/>
+          <w:szCs w:val="28"/>
+        </w:rPr>
+        <w:lastRenderedPageBreak/>
+        <w:drawing>
+          <wp:inline distT="0" distB="0" distL="0" distR="0" wp14:anchorId="462FB77D" wp14:editId="0DC6BE90">
+            <wp:extent cx="5967730" cy="2438400"/>
+            <wp:effectExtent l="0" t="0" r="0" b="0"/>
+            <wp:docPr id="1650896894" name="Picture 12"/>
+            <wp:cNvGraphicFramePr>
+              <a:graphicFrameLocks xmlns:a="http://schemas.openxmlformats.org/drawingml/2006/main" noChangeAspect="1"/>
+            </wp:cNvGraphicFramePr>
+            <a:graphic xmlns:a="http://schemas.openxmlformats.org/drawingml/2006/main">
+              <a:graphicData uri="http://schemas.openxmlformats.org/drawingml/2006/picture">
+                <pic:pic xmlns:pic="http://schemas.openxmlformats.org/drawingml/2006/picture">
+                  <pic:nvPicPr>
+                    <pic:cNvPr id="0" name="Picture 12"/>
+                    <pic:cNvPicPr>
+                      <a:picLocks noChangeAspect="1" noChangeArrowheads="1"/>
+                    </pic:cNvPicPr>
+                  </pic:nvPicPr>
+                  <pic:blipFill rotWithShape="1">
+                    <a:blip r:embed="rId25">
+                      <a:extLst>
+                        <a:ext uri="{28A0092B-C50C-407E-A947-70E740481C1C}">
+                          <a14:useLocalDpi xmlns:a14="http://schemas.microsoft.com/office/drawing/2010/main" val="0"/>
+                        </a:ext>
+                      </a:extLst>
+                    </a:blip>
+                    <a:srcRect t="1916"/>
+                    <a:stretch/>
+                  </pic:blipFill>
+                  <pic:spPr bwMode="auto">
+                    <a:xfrm>
+                      <a:off x="0" y="0"/>
+                      <a:ext cx="5967730" cy="2438400"/>
+                    </a:xfrm>
+                    <a:prstGeom prst="rect">
+                      <a:avLst/>
+                    </a:prstGeom>
+                    <a:noFill/>
+                    <a:ln>
+                      <a:noFill/>
+                    </a:ln>
+                    <a:extLst>
+                      <a:ext uri="{53640926-AAD7-44D8-BBD7-CCE9431645EC}">
+                        <a14:shadowObscured xmlns:a14="http://schemas.microsoft.com/office/drawing/2010/main"/>
+                      </a:ext>
+                    </a:extLst>
+                  </pic:spPr>
+                </pic:pic>
+              </a:graphicData>
+            </a:graphic>
+          </wp:inline>
+        </w:drawing>
+      </w:r>
+    </w:p>
+    <w:p>
+      <w:pPr>
+        <w:pStyle w:val="Caption"/>
+        <w:jc w:val="center"/>
+        <w:rPr>
+          <w:rFonts w:asciiTheme="majorBidi" w:hAnsiTheme="majorBidi" w:cstheme="majorBidi"/>
+          <w:noProof/>
+          <w:sz w:val="40"/>
+          <w:szCs w:val="40"/>
+        </w:rPr>
+      </w:pPr>
+      <w:r>
+        <w:rPr>
+          <w:rFonts w:asciiTheme="majorBidi" w:hAnsiTheme="majorBidi" w:cstheme="majorBidi"/>
+          <w:sz w:val="24"/>
+          <w:szCs w:val="24"/>
+        </w:rPr>
+        <w:t xml:space="preserve">Figure </w:t>
+      </w:r>
+      <w:r>
+        <w:rPr>
+          <w:rFonts w:asciiTheme="majorBidi" w:hAnsiTheme="majorBidi" w:cstheme="majorBidi"/>
+          <w:sz w:val="24"/>
+          <w:szCs w:val="24"/>
+        </w:rPr>
+        <w:fldChar w:fldCharType="begin"/>
+      </w:r>
+      <w:r>
+        <w:rPr>
+          <w:rFonts w:asciiTheme="majorBidi" w:hAnsiTheme="majorBidi" w:cstheme="majorBidi"/>
+          <w:sz w:val="24"/>
+          <w:szCs w:val="24"/>
+        </w:rPr>
+        <w:instrText xml:space="preserve"> SEQ Figure \* ARABIC </w:instrText>
+      </w:r>
+      <w:r>
+        <w:rPr>
+          <w:rFonts w:asciiTheme="majorBidi" w:hAnsiTheme="majorBidi" w:cstheme="majorBidi"/>
+          <w:sz w:val="24"/>
+          <w:szCs w:val="24"/>
+        </w:rPr>
+        <w:fldChar w:fldCharType="separate"/>
+      </w:r>
+      <w:r>
+        <w:rPr>
+          <w:rFonts w:asciiTheme="majorBidi" w:hAnsiTheme="majorBidi" w:cstheme="majorBidi"/>
+          <w:noProof/>
+          <w:sz w:val="24"/>
+          <w:szCs w:val="24"/>
+        </w:rPr>
+        <w:t>15</w:t>
+      </w:r>
+      <w:r>
+        <w:rPr>
+          <w:rFonts w:asciiTheme="majorBidi" w:hAnsiTheme="majorBidi" w:cstheme="majorBidi"/>
+          <w:sz w:val="24"/>
+          <w:szCs w:val="24"/>
+        </w:rPr>
+        <w:fldChar w:fldCharType="end"/>
+      </w:r>
+      <w:r>
+        <w:rPr>
+          <w:rFonts w:asciiTheme="majorBidi" w:hAnsiTheme="majorBidi" w:cstheme="majorBidi"/>
+          <w:sz w:val="24"/>
+          <w:szCs w:val="24"/>
+        </w:rPr>
+        <w:t xml:space="preserve">: tilesOutOfRowAndColHeuristic function in </w:t>
+      </w:r>
+      <w:r>
+        <w:rPr>
+          <w:rFonts w:asciiTheme="majorBidi" w:hAnsiTheme="majorBidi" w:cstheme="majorBidi"/>
+          <w:b/>
+          <w:bCs/>
+          <w:sz w:val="24"/>
+          <w:szCs w:val="24"/>
+        </w:rPr>
+        <w:t>search.py</w:t>
       </w:r>
     </w:p>
     <w:sectPr>
@@ -5321,7 +6988,6 @@
   <w:style w:type="character" w:default="1" w:styleId="DefaultParagraphFont">
     <w:name w:val="Default Paragraph Font"/>
     <w:uiPriority w:val="1"/>
-    <w:semiHidden/>
     <w:unhideWhenUsed/>
   </w:style>
   <w:style w:type="table" w:default="1" w:styleId="TableNormal">

</xml_diff>